<commit_message>
Update Chapter 5 Basics of Drawing Part 3.docx
</commit_message>
<xml_diff>
--- a/7 ... Chapter 5/Chapter 5 Basics of Drawing Part 3.docx
+++ b/7 ... Chapter 5/Chapter 5 Basics of Drawing Part 3.docx
@@ -6,20 +6,888 @@
       <w:pPr>
         <w:rPr>
           <w:rFonts w:ascii="Times New Roman" w:hAnsi="Times New Roman" w:cs="Times New Roman"/>
-          <w:sz w:val="24"/>
-          <w:szCs w:val="24"/>
-        </w:rPr>
-      </w:pPr>
-      <w:r>
-        <w:rPr>
-          <w:rFonts w:ascii="Times New Roman" w:hAnsi="Times New Roman" w:cs="Times New Roman"/>
-          <w:sz w:val="24"/>
-          <w:szCs w:val="24"/>
+          <w:sz w:val="44"/>
+          <w:szCs w:val="44"/>
+          <w14:textOutline w14:w="9525" w14:cap="rnd" w14:cmpd="sng" w14:algn="ctr">
+            <w14:solidFill>
+              <w14:srgbClr w14:val="FF0000"/>
+            </w14:solidFill>
+            <w14:prstDash w14:val="solid"/>
+            <w14:bevel/>
+          </w14:textOutline>
+        </w:rPr>
+      </w:pPr>
+      <w:r>
+        <w:rPr>
+          <w:rFonts w:ascii="Times New Roman" w:hAnsi="Times New Roman" w:cs="Times New Roman"/>
+          <w:sz w:val="44"/>
+          <w:szCs w:val="44"/>
+          <w14:textOutline w14:w="9525" w14:cap="rnd" w14:cmpd="sng" w14:algn="ctr">
+            <w14:solidFill>
+              <w14:srgbClr w14:val="FF0000"/>
+            </w14:solidFill>
+            <w14:prstDash w14:val="solid"/>
+            <w14:bevel/>
+          </w14:textOutline>
         </w:rPr>
         <w:t>USING STOCK PENS</w:t>
       </w:r>
     </w:p>
-    <w:p/>
+    <w:p>
+      <w:pPr>
+        <w:rPr>
+          <w:sz w:val="24"/>
+          <w:szCs w:val="24"/>
+        </w:rPr>
+      </w:pPr>
+      <w:r>
+        <w:rPr>
+          <w:noProof/>
+          <w:sz w:val="24"/>
+          <w:szCs w:val="24"/>
+        </w:rPr>
+        <w:drawing>
+          <wp:inline distT="0" distB="0" distL="0" distR="0" wp14:anchorId="7CE7B684" wp14:editId="660BCB11">
+            <wp:extent cx="1951149" cy="1951149"/>
+            <wp:effectExtent l="0" t="0" r="0" b="0"/>
+            <wp:docPr id="1" name="Picture 1" descr="SG stock] Metallic Markers Paint Pen Calligraphy Brush Pens, Ohuhu Set of  10 Window Marker for DIY Birthday Greeting Gift Thank You Card, Scrapbook  Photo Album Mother's Day Back To School Gift,"/>
+            <wp:cNvGraphicFramePr>
+              <a:graphicFrameLocks xmlns:a="http://schemas.openxmlformats.org/drawingml/2006/main" noChangeAspect="1"/>
+            </wp:cNvGraphicFramePr>
+            <a:graphic xmlns:a="http://schemas.openxmlformats.org/drawingml/2006/main">
+              <a:graphicData uri="http://schemas.openxmlformats.org/drawingml/2006/picture">
+                <pic:pic xmlns:pic="http://schemas.openxmlformats.org/drawingml/2006/picture">
+                  <pic:nvPicPr>
+                    <pic:cNvPr id="0" name="Picture 1" descr="SG stock] Metallic Markers Paint Pen Calligraphy Brush Pens, Ohuhu Set of  10 Window Marker for DIY Birthday Greeting Gift Thank You Card, Scrapbook  Photo Album Mother's Day Back To School Gift,"/>
+                    <pic:cNvPicPr>
+                      <a:picLocks noChangeAspect="1" noChangeArrowheads="1"/>
+                    </pic:cNvPicPr>
+                  </pic:nvPicPr>
+                  <pic:blipFill>
+                    <a:blip r:embed="rId5" cstate="print">
+                      <a:extLst>
+                        <a:ext uri="{28A0092B-C50C-407E-A947-70E740481C1C}">
+                          <a14:useLocalDpi xmlns:a14="http://schemas.microsoft.com/office/drawing/2010/main" val="0"/>
+                        </a:ext>
+                      </a:extLst>
+                    </a:blip>
+                    <a:srcRect/>
+                    <a:stretch>
+                      <a:fillRect/>
+                    </a:stretch>
+                  </pic:blipFill>
+                  <pic:spPr bwMode="auto">
+                    <a:xfrm>
+                      <a:off x="0" y="0"/>
+                      <a:ext cx="1956911" cy="1956911"/>
+                    </a:xfrm>
+                    <a:prstGeom prst="rect">
+                      <a:avLst/>
+                    </a:prstGeom>
+                    <a:noFill/>
+                    <a:ln>
+                      <a:noFill/>
+                    </a:ln>
+                  </pic:spPr>
+                </pic:pic>
+              </a:graphicData>
+            </a:graphic>
+          </wp:inline>
+        </w:drawing>
+      </w:r>
+    </w:p>
+    <w:p>
+      <w:pPr>
+        <w:rPr>
+          <w:rFonts w:ascii="Times New Roman" w:hAnsi="Times New Roman" w:cs="Times New Roman"/>
+          <w:sz w:val="24"/>
+          <w:szCs w:val="24"/>
+        </w:rPr>
+      </w:pPr>
+      <w:r>
+        <w:rPr>
+          <w:rFonts w:ascii="Times New Roman" w:hAnsi="Times New Roman" w:cs="Times New Roman"/>
+          <w:sz w:val="24"/>
+          <w:szCs w:val="24"/>
+        </w:rPr>
+        <w:t xml:space="preserve">The text describes how to use stock pens in Windows programming. Stock pens are predefined pens that Windows provides. </w:t>
+      </w:r>
+    </w:p>
+    <w:p>
+      <w:pPr>
+        <w:rPr>
+          <w:rFonts w:ascii="Times New Roman" w:hAnsi="Times New Roman" w:cs="Times New Roman"/>
+          <w:sz w:val="24"/>
+          <w:szCs w:val="24"/>
+        </w:rPr>
+      </w:pPr>
+      <w:r>
+        <w:rPr>
+          <w:rFonts w:ascii="Times New Roman" w:hAnsi="Times New Roman" w:cs="Times New Roman"/>
+          <w:sz w:val="24"/>
+          <w:szCs w:val="24"/>
+        </w:rPr>
+        <w:t xml:space="preserve">The three stock pens are </w:t>
+      </w:r>
+      <w:r>
+        <w:rPr>
+          <w:rFonts w:ascii="Times New Roman" w:hAnsi="Times New Roman" w:cs="Times New Roman"/>
+          <w:color w:val="CC00CC"/>
+          <w:sz w:val="24"/>
+          <w:szCs w:val="24"/>
+        </w:rPr>
+        <w:t>BLACK_PEN</w:t>
+      </w:r>
+      <w:r>
+        <w:rPr>
+          <w:rFonts w:ascii="Times New Roman" w:hAnsi="Times New Roman" w:cs="Times New Roman"/>
+          <w:sz w:val="24"/>
+          <w:szCs w:val="24"/>
+        </w:rPr>
+        <w:t xml:space="preserve">, </w:t>
+      </w:r>
+      <w:r>
+        <w:rPr>
+          <w:rFonts w:ascii="Times New Roman" w:hAnsi="Times New Roman" w:cs="Times New Roman"/>
+          <w:color w:val="0000FF"/>
+          <w:sz w:val="24"/>
+          <w:szCs w:val="24"/>
+        </w:rPr>
+        <w:t>WHITE_PEN</w:t>
+      </w:r>
+      <w:r>
+        <w:rPr>
+          <w:rFonts w:ascii="Times New Roman" w:hAnsi="Times New Roman" w:cs="Times New Roman"/>
+          <w:sz w:val="24"/>
+          <w:szCs w:val="24"/>
+        </w:rPr>
+        <w:t xml:space="preserve">, and </w:t>
+      </w:r>
+      <w:r>
+        <w:rPr>
+          <w:rFonts w:ascii="Times New Roman" w:hAnsi="Times New Roman" w:cs="Times New Roman"/>
+          <w:color w:val="FF0000"/>
+          <w:sz w:val="24"/>
+          <w:szCs w:val="24"/>
+        </w:rPr>
+        <w:t>NULL_PEN</w:t>
+      </w:r>
+      <w:r>
+        <w:rPr>
+          <w:rFonts w:ascii="Times New Roman" w:hAnsi="Times New Roman" w:cs="Times New Roman"/>
+          <w:sz w:val="24"/>
+          <w:szCs w:val="24"/>
+        </w:rPr>
+        <w:t xml:space="preserve">. </w:t>
+      </w:r>
+    </w:p>
+    <w:p>
+      <w:pPr>
+        <w:pStyle w:val="ListParagraph"/>
+        <w:numPr>
+          <w:ilvl w:val="0"/>
+          <w:numId w:val="1"/>
+        </w:numPr>
+        <w:rPr>
+          <w:rFonts w:ascii="Times New Roman" w:hAnsi="Times New Roman" w:cs="Times New Roman"/>
+          <w:sz w:val="24"/>
+          <w:szCs w:val="24"/>
+        </w:rPr>
+      </w:pPr>
+      <w:r>
+        <w:rPr>
+          <w:rFonts w:ascii="Times New Roman" w:hAnsi="Times New Roman" w:cs="Times New Roman"/>
+          <w:color w:val="0000FF"/>
+          <w:sz w:val="24"/>
+          <w:szCs w:val="24"/>
+        </w:rPr>
+        <w:t xml:space="preserve">BLACK_PEN </w:t>
+      </w:r>
+      <w:r>
+        <w:rPr>
+          <w:rFonts w:ascii="Times New Roman" w:hAnsi="Times New Roman" w:cs="Times New Roman"/>
+          <w:sz w:val="24"/>
+          <w:szCs w:val="24"/>
+        </w:rPr>
+        <w:t xml:space="preserve">draws a solid black line with a width of one pixel. </w:t>
+      </w:r>
+    </w:p>
+    <w:p>
+      <w:pPr>
+        <w:pStyle w:val="ListParagraph"/>
+        <w:numPr>
+          <w:ilvl w:val="0"/>
+          <w:numId w:val="1"/>
+        </w:numPr>
+        <w:rPr>
+          <w:rFonts w:ascii="Times New Roman" w:hAnsi="Times New Roman" w:cs="Times New Roman"/>
+          <w:sz w:val="24"/>
+          <w:szCs w:val="24"/>
+        </w:rPr>
+      </w:pPr>
+      <w:r>
+        <w:rPr>
+          <w:rFonts w:ascii="Times New Roman" w:hAnsi="Times New Roman" w:cs="Times New Roman"/>
+          <w:color w:val="0000FF"/>
+          <w:sz w:val="24"/>
+          <w:szCs w:val="24"/>
+        </w:rPr>
+        <w:t xml:space="preserve">WHITE_PEN </w:t>
+      </w:r>
+      <w:r>
+        <w:rPr>
+          <w:rFonts w:ascii="Times New Roman" w:hAnsi="Times New Roman" w:cs="Times New Roman"/>
+          <w:sz w:val="24"/>
+          <w:szCs w:val="24"/>
+        </w:rPr>
+        <w:t xml:space="preserve">draws a solid white line with a width of one pixel. </w:t>
+      </w:r>
+    </w:p>
+    <w:p>
+      <w:pPr>
+        <w:pStyle w:val="ListParagraph"/>
+        <w:numPr>
+          <w:ilvl w:val="0"/>
+          <w:numId w:val="1"/>
+        </w:numPr>
+        <w:rPr>
+          <w:rFonts w:ascii="Times New Roman" w:hAnsi="Times New Roman" w:cs="Times New Roman"/>
+          <w:sz w:val="24"/>
+          <w:szCs w:val="24"/>
+        </w:rPr>
+      </w:pPr>
+      <w:r>
+        <w:rPr>
+          <w:rFonts w:ascii="Times New Roman" w:hAnsi="Times New Roman" w:cs="Times New Roman"/>
+          <w:color w:val="0000FF"/>
+          <w:sz w:val="24"/>
+          <w:szCs w:val="24"/>
+        </w:rPr>
+        <w:t xml:space="preserve">NULL_PEN </w:t>
+      </w:r>
+      <w:r>
+        <w:rPr>
+          <w:rFonts w:ascii="Times New Roman" w:hAnsi="Times New Roman" w:cs="Times New Roman"/>
+          <w:sz w:val="24"/>
+          <w:szCs w:val="24"/>
+        </w:rPr>
+        <w:t>is a pen that doesn't draw.</w:t>
+      </w:r>
+    </w:p>
+    <w:p>
+      <w:pPr>
+        <w:rPr>
+          <w:rFonts w:ascii="Times New Roman" w:hAnsi="Times New Roman" w:cs="Times New Roman"/>
+          <w:sz w:val="24"/>
+          <w:szCs w:val="24"/>
+        </w:rPr>
+      </w:pPr>
+      <w:r>
+        <w:rPr>
+          <w:rFonts w:ascii="Times New Roman" w:hAnsi="Times New Roman" w:cs="Times New Roman"/>
+          <w:sz w:val="24"/>
+          <w:szCs w:val="24"/>
+        </w:rPr>
+        <w:t xml:space="preserve">To use a stock pen, you first need to </w:t>
+      </w:r>
+      <w:r>
+        <w:rPr>
+          <w:rFonts w:ascii="Times New Roman" w:hAnsi="Times New Roman" w:cs="Times New Roman"/>
+          <w:color w:val="0000FF"/>
+          <w:sz w:val="24"/>
+          <w:szCs w:val="24"/>
+        </w:rPr>
+        <w:t xml:space="preserve">obtain a handle to it </w:t>
+      </w:r>
+      <w:r>
+        <w:rPr>
+          <w:rFonts w:ascii="Times New Roman" w:hAnsi="Times New Roman" w:cs="Times New Roman"/>
+          <w:sz w:val="24"/>
+          <w:szCs w:val="24"/>
+        </w:rPr>
+        <w:t xml:space="preserve">using the GetStockObject function. The GetStockObject function takes the </w:t>
+      </w:r>
+      <w:r>
+        <w:rPr>
+          <w:rFonts w:ascii="Times New Roman" w:hAnsi="Times New Roman" w:cs="Times New Roman"/>
+          <w:color w:val="0000FF"/>
+          <w:sz w:val="24"/>
+          <w:szCs w:val="24"/>
+        </w:rPr>
+        <w:t xml:space="preserve">name of the stock pen as an argument </w:t>
+      </w:r>
+      <w:r>
+        <w:rPr>
+          <w:rFonts w:ascii="Times New Roman" w:hAnsi="Times New Roman" w:cs="Times New Roman"/>
+          <w:sz w:val="24"/>
+          <w:szCs w:val="24"/>
+        </w:rPr>
+        <w:t>and returns a handle to the pen. For example, the following code obtains a handle to the WHITE_PEN:</w:t>
+      </w:r>
+    </w:p>
+    <w:p>
+      <w:pPr>
+        <w:rPr>
+          <w:rFonts w:ascii="Times New Roman" w:hAnsi="Times New Roman" w:cs="Times New Roman"/>
+          <w:sz w:val="24"/>
+          <w:szCs w:val="24"/>
+        </w:rPr>
+      </w:pPr>
+    </w:p>
+    <w:p>
+      <w:pPr>
+        <w:rPr>
+          <w:rFonts w:ascii="Times New Roman" w:hAnsi="Times New Roman" w:cs="Times New Roman"/>
+          <w:sz w:val="24"/>
+          <w:szCs w:val="24"/>
+        </w:rPr>
+      </w:pPr>
+      <w:r>
+        <w:rPr>
+          <w:rFonts w:ascii="Times New Roman" w:hAnsi="Times New Roman" w:cs="Times New Roman"/>
+          <w:sz w:val="24"/>
+          <w:szCs w:val="24"/>
+        </w:rPr>
+        <w:drawing>
+          <wp:inline distT="0" distB="0" distL="0" distR="0" wp14:anchorId="58A00079" wp14:editId="1105589F">
+            <wp:extent cx="2962141" cy="369396"/>
+            <wp:effectExtent l="0" t="0" r="0" b="0"/>
+            <wp:docPr id="2" name="Picture 2"/>
+            <wp:cNvGraphicFramePr>
+              <a:graphicFrameLocks xmlns:a="http://schemas.openxmlformats.org/drawingml/2006/main" noChangeAspect="1"/>
+            </wp:cNvGraphicFramePr>
+            <a:graphic xmlns:a="http://schemas.openxmlformats.org/drawingml/2006/main">
+              <a:graphicData uri="http://schemas.openxmlformats.org/drawingml/2006/picture">
+                <pic:pic xmlns:pic="http://schemas.openxmlformats.org/drawingml/2006/picture">
+                  <pic:nvPicPr>
+                    <pic:cNvPr id="1" name=""/>
+                    <pic:cNvPicPr/>
+                  </pic:nvPicPr>
+                  <pic:blipFill>
+                    <a:blip r:embed="rId6"/>
+                    <a:stretch>
+                      <a:fillRect/>
+                    </a:stretch>
+                  </pic:blipFill>
+                  <pic:spPr>
+                    <a:xfrm>
+                      <a:off x="0" y="0"/>
+                      <a:ext cx="2983956" cy="372116"/>
+                    </a:xfrm>
+                    <a:prstGeom prst="rect">
+                      <a:avLst/>
+                    </a:prstGeom>
+                  </pic:spPr>
+                </pic:pic>
+              </a:graphicData>
+            </a:graphic>
+          </wp:inline>
+        </w:drawing>
+      </w:r>
+    </w:p>
+    <w:p>
+      <w:pPr>
+        <w:rPr>
+          <w:rFonts w:ascii="Times New Roman" w:hAnsi="Times New Roman" w:cs="Times New Roman"/>
+          <w:sz w:val="24"/>
+          <w:szCs w:val="24"/>
+        </w:rPr>
+      </w:pPr>
+      <w:r>
+        <w:rPr>
+          <w:rFonts w:ascii="Times New Roman" w:hAnsi="Times New Roman" w:cs="Times New Roman"/>
+          <w:sz w:val="24"/>
+          <w:szCs w:val="24"/>
+        </w:rPr>
+        <w:t xml:space="preserve">Once you have a handle to a pen, you need to select it into the device context using the SelectObject function. The </w:t>
+      </w:r>
+      <w:r>
+        <w:rPr>
+          <w:rFonts w:ascii="Times New Roman" w:hAnsi="Times New Roman" w:cs="Times New Roman"/>
+          <w:color w:val="C45911" w:themeColor="accent2" w:themeShade="BF"/>
+          <w:sz w:val="24"/>
+          <w:szCs w:val="24"/>
+        </w:rPr>
+        <w:t xml:space="preserve">SelectObject function </w:t>
+      </w:r>
+      <w:r>
+        <w:rPr>
+          <w:rFonts w:ascii="Times New Roman" w:hAnsi="Times New Roman" w:cs="Times New Roman"/>
+          <w:sz w:val="24"/>
+          <w:szCs w:val="24"/>
+        </w:rPr>
+        <w:t xml:space="preserve">takes two arguments: the </w:t>
+      </w:r>
+      <w:r>
+        <w:rPr>
+          <w:rFonts w:ascii="Times New Roman" w:hAnsi="Times New Roman" w:cs="Times New Roman"/>
+          <w:color w:val="FF00FF"/>
+          <w:sz w:val="24"/>
+          <w:szCs w:val="24"/>
+        </w:rPr>
+        <w:t>device context</w:t>
+      </w:r>
+      <w:r>
+        <w:rPr>
+          <w:rFonts w:ascii="Times New Roman" w:hAnsi="Times New Roman" w:cs="Times New Roman"/>
+          <w:sz w:val="24"/>
+          <w:szCs w:val="24"/>
+        </w:rPr>
+        <w:t xml:space="preserve"> and the </w:t>
+      </w:r>
+      <w:r>
+        <w:rPr>
+          <w:rFonts w:ascii="Times New Roman" w:hAnsi="Times New Roman" w:cs="Times New Roman"/>
+          <w:color w:val="FF00FF"/>
+          <w:sz w:val="24"/>
+          <w:szCs w:val="24"/>
+        </w:rPr>
+        <w:t>pen handle</w:t>
+      </w:r>
+      <w:r>
+        <w:rPr>
+          <w:rFonts w:ascii="Times New Roman" w:hAnsi="Times New Roman" w:cs="Times New Roman"/>
+          <w:sz w:val="24"/>
+          <w:szCs w:val="24"/>
+        </w:rPr>
+        <w:t>. The following code selects the WHITE_PEN into the device context:</w:t>
+      </w:r>
+    </w:p>
+    <w:p>
+      <w:pPr>
+        <w:rPr>
+          <w:rFonts w:ascii="Times New Roman" w:hAnsi="Times New Roman" w:cs="Times New Roman"/>
+          <w:sz w:val="24"/>
+          <w:szCs w:val="24"/>
+        </w:rPr>
+      </w:pPr>
+      <w:r>
+        <w:rPr>
+          <w:rFonts w:ascii="Times New Roman" w:hAnsi="Times New Roman" w:cs="Times New Roman"/>
+          <w:sz w:val="24"/>
+          <w:szCs w:val="24"/>
+        </w:rPr>
+        <w:drawing>
+          <wp:inline distT="0" distB="0" distL="0" distR="0" wp14:anchorId="2B52DE84" wp14:editId="26799478">
+            <wp:extent cx="1931831" cy="406351"/>
+            <wp:effectExtent l="0" t="0" r="0" b="0"/>
+            <wp:docPr id="4" name="Picture 4"/>
+            <wp:cNvGraphicFramePr>
+              <a:graphicFrameLocks xmlns:a="http://schemas.openxmlformats.org/drawingml/2006/main" noChangeAspect="1"/>
+            </wp:cNvGraphicFramePr>
+            <a:graphic xmlns:a="http://schemas.openxmlformats.org/drawingml/2006/main">
+              <a:graphicData uri="http://schemas.openxmlformats.org/drawingml/2006/picture">
+                <pic:pic xmlns:pic="http://schemas.openxmlformats.org/drawingml/2006/picture">
+                  <pic:nvPicPr>
+                    <pic:cNvPr id="1" name=""/>
+                    <pic:cNvPicPr/>
+                  </pic:nvPicPr>
+                  <pic:blipFill>
+                    <a:blip r:embed="rId7"/>
+                    <a:stretch>
+                      <a:fillRect/>
+                    </a:stretch>
+                  </pic:blipFill>
+                  <pic:spPr>
+                    <a:xfrm>
+                      <a:off x="0" y="0"/>
+                      <a:ext cx="1955226" cy="411272"/>
+                    </a:xfrm>
+                    <a:prstGeom prst="rect">
+                      <a:avLst/>
+                    </a:prstGeom>
+                  </pic:spPr>
+                </pic:pic>
+              </a:graphicData>
+            </a:graphic>
+          </wp:inline>
+        </w:drawing>
+      </w:r>
+    </w:p>
+    <w:p>
+      <w:pPr>
+        <w:rPr>
+          <w:rFonts w:ascii="Times New Roman" w:hAnsi="Times New Roman" w:cs="Times New Roman"/>
+          <w:sz w:val="24"/>
+          <w:szCs w:val="24"/>
+        </w:rPr>
+      </w:pPr>
+      <w:r>
+        <w:rPr>
+          <w:rFonts w:ascii="Times New Roman" w:hAnsi="Times New Roman" w:cs="Times New Roman"/>
+          <w:sz w:val="24"/>
+          <w:szCs w:val="24"/>
+        </w:rPr>
+        <w:t xml:space="preserve">Now any lines that you </w:t>
+      </w:r>
+      <w:r>
+        <w:rPr>
+          <w:rFonts w:ascii="Times New Roman" w:hAnsi="Times New Roman" w:cs="Times New Roman"/>
+          <w:color w:val="C00000"/>
+          <w:sz w:val="24"/>
+          <w:szCs w:val="24"/>
+        </w:rPr>
+        <w:t xml:space="preserve">draw will use the WHITE_PEN until you select another pen </w:t>
+      </w:r>
+      <w:r>
+        <w:rPr>
+          <w:rFonts w:ascii="Times New Roman" w:hAnsi="Times New Roman" w:cs="Times New Roman"/>
+          <w:sz w:val="24"/>
+          <w:szCs w:val="24"/>
+        </w:rPr>
+        <w:t>into the device context or release the device context handle.</w:t>
+      </w:r>
+    </w:p>
+    <w:p>
+      <w:pPr>
+        <w:rPr>
+          <w:rFonts w:ascii="Times New Roman" w:hAnsi="Times New Roman" w:cs="Times New Roman"/>
+          <w:sz w:val="24"/>
+          <w:szCs w:val="24"/>
+        </w:rPr>
+      </w:pPr>
+      <w:r>
+        <w:rPr>
+          <w:rFonts w:ascii="Times New Roman" w:hAnsi="Times New Roman" w:cs="Times New Roman"/>
+          <w:sz w:val="24"/>
+          <w:szCs w:val="24"/>
+        </w:rPr>
+        <w:t xml:space="preserve">To return to using the BLACK_PEN, </w:t>
+      </w:r>
+      <w:r>
+        <w:rPr>
+          <w:rFonts w:ascii="Times New Roman" w:hAnsi="Times New Roman" w:cs="Times New Roman"/>
+          <w:color w:val="C00000"/>
+          <w:sz w:val="24"/>
+          <w:szCs w:val="24"/>
+        </w:rPr>
+        <w:t xml:space="preserve">you can get the handle to that stock object </w:t>
+      </w:r>
+      <w:r>
+        <w:rPr>
+          <w:rFonts w:ascii="Times New Roman" w:hAnsi="Times New Roman" w:cs="Times New Roman"/>
+          <w:sz w:val="24"/>
+          <w:szCs w:val="24"/>
+        </w:rPr>
+        <w:t>and select it into the device context in one statement:</w:t>
+      </w:r>
+    </w:p>
+    <w:p>
+      <w:pPr>
+        <w:rPr>
+          <w:rFonts w:ascii="Times New Roman" w:hAnsi="Times New Roman" w:cs="Times New Roman"/>
+          <w:sz w:val="24"/>
+          <w:szCs w:val="24"/>
+        </w:rPr>
+      </w:pPr>
+      <w:r>
+        <w:rPr>
+          <w:rFonts w:ascii="Times New Roman" w:hAnsi="Times New Roman" w:cs="Times New Roman"/>
+          <w:sz w:val="24"/>
+          <w:szCs w:val="24"/>
+        </w:rPr>
+        <w:drawing>
+          <wp:inline distT="0" distB="0" distL="0" distR="0" wp14:anchorId="30C47892" wp14:editId="0D66BDFA">
+            <wp:extent cx="3084490" cy="407866"/>
+            <wp:effectExtent l="0" t="0" r="1905" b="0"/>
+            <wp:docPr id="5" name="Picture 5"/>
+            <wp:cNvGraphicFramePr>
+              <a:graphicFrameLocks xmlns:a="http://schemas.openxmlformats.org/drawingml/2006/main" noChangeAspect="1"/>
+            </wp:cNvGraphicFramePr>
+            <a:graphic xmlns:a="http://schemas.openxmlformats.org/drawingml/2006/main">
+              <a:graphicData uri="http://schemas.openxmlformats.org/drawingml/2006/picture">
+                <pic:pic xmlns:pic="http://schemas.openxmlformats.org/drawingml/2006/picture">
+                  <pic:nvPicPr>
+                    <pic:cNvPr id="1" name=""/>
+                    <pic:cNvPicPr/>
+                  </pic:nvPicPr>
+                  <pic:blipFill>
+                    <a:blip r:embed="rId8"/>
+                    <a:stretch>
+                      <a:fillRect/>
+                    </a:stretch>
+                  </pic:blipFill>
+                  <pic:spPr>
+                    <a:xfrm>
+                      <a:off x="0" y="0"/>
+                      <a:ext cx="3118152" cy="412317"/>
+                    </a:xfrm>
+                    <a:prstGeom prst="rect">
+                      <a:avLst/>
+                    </a:prstGeom>
+                  </pic:spPr>
+                </pic:pic>
+              </a:graphicData>
+            </a:graphic>
+          </wp:inline>
+        </w:drawing>
+      </w:r>
+    </w:p>
+    <w:p>
+      <w:pPr>
+        <w:rPr>
+          <w:rFonts w:ascii="Times New Roman" w:hAnsi="Times New Roman" w:cs="Times New Roman"/>
+          <w:sz w:val="24"/>
+          <w:szCs w:val="24"/>
+        </w:rPr>
+      </w:pPr>
+      <w:r>
+        <w:rPr>
+          <w:rFonts w:ascii="Times New Roman" w:hAnsi="Times New Roman" w:cs="Times New Roman"/>
+          <w:sz w:val="24"/>
+          <w:szCs w:val="24"/>
+        </w:rPr>
+        <w:lastRenderedPageBreak/>
+        <w:t xml:space="preserve">The </w:t>
+      </w:r>
+      <w:r>
+        <w:rPr>
+          <w:rFonts w:ascii="Times New Roman" w:hAnsi="Times New Roman" w:cs="Times New Roman"/>
+          <w:color w:val="0000FF"/>
+          <w:sz w:val="24"/>
+          <w:szCs w:val="24"/>
+        </w:rPr>
+        <w:t xml:space="preserve">SelectObject function </w:t>
+      </w:r>
+      <w:r>
+        <w:rPr>
+          <w:rFonts w:ascii="Times New Roman" w:hAnsi="Times New Roman" w:cs="Times New Roman"/>
+          <w:sz w:val="24"/>
+          <w:szCs w:val="24"/>
+        </w:rPr>
+        <w:t>returns the handle to the pen that had been previously selected into the device context. If you start off with a fresh device context and call:</w:t>
+      </w:r>
+    </w:p>
+    <w:p>
+      <w:pPr>
+        <w:rPr>
+          <w:rFonts w:ascii="Times New Roman" w:hAnsi="Times New Roman" w:cs="Times New Roman"/>
+          <w:sz w:val="24"/>
+          <w:szCs w:val="24"/>
+        </w:rPr>
+      </w:pPr>
+      <w:r>
+        <w:rPr>
+          <w:rFonts w:ascii="Times New Roman" w:hAnsi="Times New Roman" w:cs="Times New Roman"/>
+          <w:sz w:val="24"/>
+          <w:szCs w:val="24"/>
+        </w:rPr>
+        <w:drawing>
+          <wp:inline distT="0" distB="0" distL="0" distR="0" wp14:anchorId="56036EC4" wp14:editId="564FC5CA">
+            <wp:extent cx="4037527" cy="469172"/>
+            <wp:effectExtent l="0" t="0" r="1270" b="7620"/>
+            <wp:docPr id="6" name="Picture 6"/>
+            <wp:cNvGraphicFramePr>
+              <a:graphicFrameLocks xmlns:a="http://schemas.openxmlformats.org/drawingml/2006/main" noChangeAspect="1"/>
+            </wp:cNvGraphicFramePr>
+            <a:graphic xmlns:a="http://schemas.openxmlformats.org/drawingml/2006/main">
+              <a:graphicData uri="http://schemas.openxmlformats.org/drawingml/2006/picture">
+                <pic:pic xmlns:pic="http://schemas.openxmlformats.org/drawingml/2006/picture">
+                  <pic:nvPicPr>
+                    <pic:cNvPr id="1" name=""/>
+                    <pic:cNvPicPr/>
+                  </pic:nvPicPr>
+                  <pic:blipFill>
+                    <a:blip r:embed="rId9"/>
+                    <a:stretch>
+                      <a:fillRect/>
+                    </a:stretch>
+                  </pic:blipFill>
+                  <pic:spPr>
+                    <a:xfrm>
+                      <a:off x="0" y="0"/>
+                      <a:ext cx="4082500" cy="474398"/>
+                    </a:xfrm>
+                    <a:prstGeom prst="rect">
+                      <a:avLst/>
+                    </a:prstGeom>
+                  </pic:spPr>
+                </pic:pic>
+              </a:graphicData>
+            </a:graphic>
+          </wp:inline>
+        </w:drawing>
+      </w:r>
+    </w:p>
+    <w:p>
+      <w:pPr>
+        <w:rPr>
+          <w:rFonts w:ascii="Times New Roman" w:hAnsi="Times New Roman" w:cs="Times New Roman"/>
+          <w:sz w:val="24"/>
+          <w:szCs w:val="24"/>
+        </w:rPr>
+      </w:pPr>
+      <w:r>
+        <w:rPr>
+          <w:rFonts w:ascii="Times New Roman" w:hAnsi="Times New Roman" w:cs="Times New Roman"/>
+          <w:sz w:val="24"/>
+          <w:szCs w:val="24"/>
+        </w:rPr>
+        <w:t xml:space="preserve">The current pen in the device context will be WHITE_PEN and the variable hPen will be the handle to BLACK_PEN. You can then </w:t>
+      </w:r>
+      <w:r>
+        <w:rPr>
+          <w:rFonts w:ascii="Times New Roman" w:hAnsi="Times New Roman" w:cs="Times New Roman"/>
+          <w:color w:val="0000FF"/>
+          <w:sz w:val="24"/>
+          <w:szCs w:val="24"/>
+        </w:rPr>
+        <w:t xml:space="preserve">select BLACK_PEN into the device context </w:t>
+      </w:r>
+      <w:r>
+        <w:rPr>
+          <w:rFonts w:ascii="Times New Roman" w:hAnsi="Times New Roman" w:cs="Times New Roman"/>
+          <w:sz w:val="24"/>
+          <w:szCs w:val="24"/>
+        </w:rPr>
+        <w:t>by calling:</w:t>
+      </w:r>
+    </w:p>
+    <w:p>
+      <w:pPr>
+        <w:rPr>
+          <w:rFonts w:ascii="Times New Roman" w:hAnsi="Times New Roman" w:cs="Times New Roman"/>
+          <w:sz w:val="24"/>
+          <w:szCs w:val="24"/>
+        </w:rPr>
+      </w:pPr>
+      <w:r>
+        <w:rPr>
+          <w:rFonts w:ascii="Times New Roman" w:hAnsi="Times New Roman" w:cs="Times New Roman"/>
+          <w:sz w:val="24"/>
+          <w:szCs w:val="24"/>
+        </w:rPr>
+        <w:drawing>
+          <wp:inline distT="0" distB="0" distL="0" distR="0" wp14:anchorId="182F4EAC" wp14:editId="0550DC03">
+            <wp:extent cx="2137514" cy="367048"/>
+            <wp:effectExtent l="0" t="0" r="0" b="0"/>
+            <wp:docPr id="7" name="Picture 7"/>
+            <wp:cNvGraphicFramePr>
+              <a:graphicFrameLocks xmlns:a="http://schemas.openxmlformats.org/drawingml/2006/main" noChangeAspect="1"/>
+            </wp:cNvGraphicFramePr>
+            <a:graphic xmlns:a="http://schemas.openxmlformats.org/drawingml/2006/main">
+              <a:graphicData uri="http://schemas.openxmlformats.org/drawingml/2006/picture">
+                <pic:pic xmlns:pic="http://schemas.openxmlformats.org/drawingml/2006/picture">
+                  <pic:nvPicPr>
+                    <pic:cNvPr id="1" name=""/>
+                    <pic:cNvPicPr/>
+                  </pic:nvPicPr>
+                  <pic:blipFill>
+                    <a:blip r:embed="rId10"/>
+                    <a:stretch>
+                      <a:fillRect/>
+                    </a:stretch>
+                  </pic:blipFill>
+                  <pic:spPr>
+                    <a:xfrm>
+                      <a:off x="0" y="0"/>
+                      <a:ext cx="2169819" cy="372595"/>
+                    </a:xfrm>
+                    <a:prstGeom prst="rect">
+                      <a:avLst/>
+                    </a:prstGeom>
+                  </pic:spPr>
+                </pic:pic>
+              </a:graphicData>
+            </a:graphic>
+          </wp:inline>
+        </w:drawing>
+      </w:r>
+    </w:p>
+    <w:p>
+      <w:pPr>
+        <w:rPr>
+          <w:rFonts w:ascii="Times New Roman" w:hAnsi="Times New Roman" w:cs="Times New Roman"/>
+          <w:sz w:val="24"/>
+          <w:szCs w:val="24"/>
+        </w:rPr>
+      </w:pPr>
+      <w:r>
+        <w:rPr>
+          <w:rFonts w:ascii="Times New Roman" w:hAnsi="Times New Roman" w:cs="Times New Roman"/>
+          <w:sz w:val="24"/>
+          <w:szCs w:val="24"/>
+        </w:rPr>
+        <w:t>Example Code</w:t>
+      </w:r>
+      <w:r>
+        <w:rPr>
+          <w:rFonts w:ascii="Times New Roman" w:hAnsi="Times New Roman" w:cs="Times New Roman"/>
+          <w:sz w:val="24"/>
+          <w:szCs w:val="24"/>
+        </w:rPr>
+        <w:t>:</w:t>
+      </w:r>
+    </w:p>
+    <w:p>
+      <w:pPr>
+        <w:rPr>
+          <w:rFonts w:ascii="Times New Roman" w:hAnsi="Times New Roman" w:cs="Times New Roman"/>
+          <w:sz w:val="24"/>
+          <w:szCs w:val="24"/>
+        </w:rPr>
+      </w:pPr>
+      <w:r>
+        <w:rPr>
+          <w:rFonts w:ascii="Times New Roman" w:hAnsi="Times New Roman" w:cs="Times New Roman"/>
+          <w:sz w:val="24"/>
+          <w:szCs w:val="24"/>
+        </w:rPr>
+        <w:drawing>
+          <wp:inline distT="0" distB="0" distL="0" distR="0" wp14:anchorId="1F90A9AC" wp14:editId="641D914D">
+            <wp:extent cx="4449141" cy="2292439"/>
+            <wp:effectExtent l="0" t="0" r="8890" b="0"/>
+            <wp:docPr id="8" name="Picture 8"/>
+            <wp:cNvGraphicFramePr>
+              <a:graphicFrameLocks xmlns:a="http://schemas.openxmlformats.org/drawingml/2006/main" noChangeAspect="1"/>
+            </wp:cNvGraphicFramePr>
+            <a:graphic xmlns:a="http://schemas.openxmlformats.org/drawingml/2006/main">
+              <a:graphicData uri="http://schemas.openxmlformats.org/drawingml/2006/picture">
+                <pic:pic xmlns:pic="http://schemas.openxmlformats.org/drawingml/2006/picture">
+                  <pic:nvPicPr>
+                    <pic:cNvPr id="1" name=""/>
+                    <pic:cNvPicPr/>
+                  </pic:nvPicPr>
+                  <pic:blipFill>
+                    <a:blip r:embed="rId11"/>
+                    <a:stretch>
+                      <a:fillRect/>
+                    </a:stretch>
+                  </pic:blipFill>
+                  <pic:spPr>
+                    <a:xfrm>
+                      <a:off x="0" y="0"/>
+                      <a:ext cx="4462155" cy="2299145"/>
+                    </a:xfrm>
+                    <a:prstGeom prst="rect">
+                      <a:avLst/>
+                    </a:prstGeom>
+                  </pic:spPr>
+                </pic:pic>
+              </a:graphicData>
+            </a:graphic>
+          </wp:inline>
+        </w:drawing>
+      </w:r>
+    </w:p>
+    <w:p>
+      <w:pPr>
+        <w:rPr>
+          <w:rFonts w:ascii="Times New Roman" w:hAnsi="Times New Roman" w:cs="Times New Roman"/>
+          <w:sz w:val="24"/>
+          <w:szCs w:val="24"/>
+        </w:rPr>
+      </w:pPr>
+    </w:p>
+    <w:p>
+      <w:pPr>
+        <w:rPr>
+          <w:rFonts w:ascii="Times New Roman" w:hAnsi="Times New Roman" w:cs="Times New Roman"/>
+          <w:sz w:val="24"/>
+          <w:szCs w:val="24"/>
+        </w:rPr>
+      </w:pPr>
+    </w:p>
     <w:sectPr>
       <w:pgSz w:w="12240" w:h="15840"/>
       <w:pgMar w:top="1440" w:right="1440" w:bottom="1440" w:left="1440" w:header="720" w:footer="720" w:gutter="0"/>
@@ -28,6 +896,127 @@
     </w:sectPr>
   </w:body>
 </w:document>
+</file>
+
+<file path=word/numbering.xml><?xml version="1.0" encoding="utf-8"?>
+<w:numbering xmlns:wpc="http://schemas.microsoft.com/office/word/2010/wordprocessingCanvas" xmlns:cx="http://schemas.microsoft.com/office/drawing/2014/chartex" xmlns:cx1="http://schemas.microsoft.com/office/drawing/2015/9/8/chartex" xmlns:cx2="http://schemas.microsoft.com/office/drawing/2015/10/21/chartex" xmlns:cx3="http://schemas.microsoft.com/office/drawing/2016/5/9/chartex" xmlns:cx4="http://schemas.microsoft.com/office/drawing/2016/5/10/chartex" xmlns:cx5="http://schemas.microsoft.com/office/drawing/2016/5/11/chartex" xmlns:cx6="http://schemas.microsoft.com/office/drawing/2016/5/12/chartex" xmlns:cx7="http://schemas.microsoft.com/office/drawing/2016/5/13/chartex" xmlns:cx8="http://schemas.microsoft.com/office/drawing/2016/5/14/chartex" xmlns:mc="http://schemas.openxmlformats.org/markup-compatibility/2006" xmlns:aink="http://schemas.microsoft.com/office/drawing/2016/ink" xmlns:am3d="http://schemas.microsoft.com/office/drawing/2017/model3d" xmlns:o="urn:schemas-microsoft-com:office:office" xmlns:r="http://schemas.openxmlformats.org/officeDocument/2006/relationships" xmlns:m="http://schemas.openxmlformats.org/officeDocument/2006/math" xmlns:v="urn:schemas-microsoft-com:vml" xmlns:wp14="http://schemas.microsoft.com/office/word/2010/wordprocessingDrawing" xmlns:wp="http://schemas.openxmlformats.org/drawingml/2006/wordprocessingDrawing" xmlns:w10="urn:schemas-microsoft-com:office:word" xmlns:w="http://schemas.openxmlformats.org/wordprocessingml/2006/main" xmlns:w14="http://schemas.microsoft.com/office/word/2010/wordml" xmlns:w15="http://schemas.microsoft.com/office/word/2012/wordml" xmlns:w16cex="http://schemas.microsoft.com/office/word/2018/wordml/cex" xmlns:w16cid="http://schemas.microsoft.com/office/word/2016/wordml/cid" xmlns:w16="http://schemas.microsoft.com/office/word/2018/wordml" xmlns:w16sdtdh="http://schemas.microsoft.com/office/word/2020/wordml/sdtdatahash" xmlns:w16se="http://schemas.microsoft.com/office/word/2015/wordml/symex" xmlns:wpg="http://schemas.microsoft.com/office/word/2010/wordprocessingGroup" xmlns:wpi="http://schemas.microsoft.com/office/word/2010/wordprocessingInk" xmlns:wne="http://schemas.microsoft.com/office/word/2006/wordml" xmlns:wps="http://schemas.microsoft.com/office/word/2010/wordprocessingShape" mc:Ignorable="w14 w15 w16se w16cid w16 w16cex w16sdtdh wp14">
+  <w:abstractNum w:abstractNumId="0" w15:restartNumberingAfterBreak="0">
+    <w:nsid w:val="19034F38"/>
+    <w:multiLevelType w:val="hybridMultilevel"/>
+    <w:tmpl w:val="A7888DB4"/>
+    <w:lvl w:ilvl="0" w:tplc="04090001">
+      <w:start w:val="1"/>
+      <w:numFmt w:val="bullet"/>
+      <w:lvlText w:val=""/>
+      <w:lvlJc w:val="left"/>
+      <w:pPr>
+        <w:ind w:left="720" w:hanging="360"/>
+      </w:pPr>
+      <w:rPr>
+        <w:rFonts w:ascii="Symbol" w:hAnsi="Symbol" w:hint="default"/>
+      </w:rPr>
+    </w:lvl>
+    <w:lvl w:ilvl="1" w:tplc="04090003" w:tentative="1">
+      <w:start w:val="1"/>
+      <w:numFmt w:val="bullet"/>
+      <w:lvlText w:val="o"/>
+      <w:lvlJc w:val="left"/>
+      <w:pPr>
+        <w:ind w:left="1440" w:hanging="360"/>
+      </w:pPr>
+      <w:rPr>
+        <w:rFonts w:ascii="Courier New" w:hAnsi="Courier New" w:cs="Courier New" w:hint="default"/>
+      </w:rPr>
+    </w:lvl>
+    <w:lvl w:ilvl="2" w:tplc="04090005" w:tentative="1">
+      <w:start w:val="1"/>
+      <w:numFmt w:val="bullet"/>
+      <w:lvlText w:val=""/>
+      <w:lvlJc w:val="left"/>
+      <w:pPr>
+        <w:ind w:left="2160" w:hanging="360"/>
+      </w:pPr>
+      <w:rPr>
+        <w:rFonts w:ascii="Wingdings" w:hAnsi="Wingdings" w:hint="default"/>
+      </w:rPr>
+    </w:lvl>
+    <w:lvl w:ilvl="3" w:tplc="04090001" w:tentative="1">
+      <w:start w:val="1"/>
+      <w:numFmt w:val="bullet"/>
+      <w:lvlText w:val=""/>
+      <w:lvlJc w:val="left"/>
+      <w:pPr>
+        <w:ind w:left="2880" w:hanging="360"/>
+      </w:pPr>
+      <w:rPr>
+        <w:rFonts w:ascii="Symbol" w:hAnsi="Symbol" w:hint="default"/>
+      </w:rPr>
+    </w:lvl>
+    <w:lvl w:ilvl="4" w:tplc="04090003" w:tentative="1">
+      <w:start w:val="1"/>
+      <w:numFmt w:val="bullet"/>
+      <w:lvlText w:val="o"/>
+      <w:lvlJc w:val="left"/>
+      <w:pPr>
+        <w:ind w:left="3600" w:hanging="360"/>
+      </w:pPr>
+      <w:rPr>
+        <w:rFonts w:ascii="Courier New" w:hAnsi="Courier New" w:cs="Courier New" w:hint="default"/>
+      </w:rPr>
+    </w:lvl>
+    <w:lvl w:ilvl="5" w:tplc="04090005" w:tentative="1">
+      <w:start w:val="1"/>
+      <w:numFmt w:val="bullet"/>
+      <w:lvlText w:val=""/>
+      <w:lvlJc w:val="left"/>
+      <w:pPr>
+        <w:ind w:left="4320" w:hanging="360"/>
+      </w:pPr>
+      <w:rPr>
+        <w:rFonts w:ascii="Wingdings" w:hAnsi="Wingdings" w:hint="default"/>
+      </w:rPr>
+    </w:lvl>
+    <w:lvl w:ilvl="6" w:tplc="04090001" w:tentative="1">
+      <w:start w:val="1"/>
+      <w:numFmt w:val="bullet"/>
+      <w:lvlText w:val=""/>
+      <w:lvlJc w:val="left"/>
+      <w:pPr>
+        <w:ind w:left="5040" w:hanging="360"/>
+      </w:pPr>
+      <w:rPr>
+        <w:rFonts w:ascii="Symbol" w:hAnsi="Symbol" w:hint="default"/>
+      </w:rPr>
+    </w:lvl>
+    <w:lvl w:ilvl="7" w:tplc="04090003" w:tentative="1">
+      <w:start w:val="1"/>
+      <w:numFmt w:val="bullet"/>
+      <w:lvlText w:val="o"/>
+      <w:lvlJc w:val="left"/>
+      <w:pPr>
+        <w:ind w:left="5760" w:hanging="360"/>
+      </w:pPr>
+      <w:rPr>
+        <w:rFonts w:ascii="Courier New" w:hAnsi="Courier New" w:cs="Courier New" w:hint="default"/>
+      </w:rPr>
+    </w:lvl>
+    <w:lvl w:ilvl="8" w:tplc="04090005" w:tentative="1">
+      <w:start w:val="1"/>
+      <w:numFmt w:val="bullet"/>
+      <w:lvlText w:val=""/>
+      <w:lvlJc w:val="left"/>
+      <w:pPr>
+        <w:ind w:left="6480" w:hanging="360"/>
+      </w:pPr>
+      <w:rPr>
+        <w:rFonts w:ascii="Wingdings" w:hAnsi="Wingdings" w:hint="default"/>
+      </w:rPr>
+    </w:lvl>
+  </w:abstractNum>
+  <w:num w:numId="1">
+    <w:abstractNumId w:val="0"/>
+  </w:num>
+</w:numbering>
 </file>
 
 <file path=word/styles.xml><?xml version="1.0" encoding="utf-8"?>
@@ -457,6 +1446,17 @@
     <w:semiHidden/>
     <w:unhideWhenUsed/>
   </w:style>
+  <w:style w:type="paragraph" w:styleId="ListParagraph">
+    <w:name w:val="List Paragraph"/>
+    <w:basedOn w:val="Normal"/>
+    <w:uiPriority w:val="34"/>
+    <w:qFormat/>
+    <w:rsid w:val="00D324CE"/>
+    <w:pPr>
+      <w:ind w:left="720"/>
+      <w:contextualSpacing/>
+    </w:pPr>
+  </w:style>
 </w:styles>
 </file>
 

</xml_diff>

<commit_message>
Part 4 Chapter 5
</commit_message>
<xml_diff>
--- a/7 ... Chapter 5/Chapter 5 Basics of Drawing Part 3.docx
+++ b/7 ... Chapter 5/Chapter 5 Basics of Drawing Part 3.docx
@@ -3886,12 +3886,21 @@
           <w:rFonts w:ascii="Times New Roman" w:hAnsi="Times New Roman" w:cs="Times New Roman"/>
         </w:rPr>
       </w:pPr>
+      <w:proofErr w:type="gramStart"/>
       <w:r>
         <w:rPr>
           <w:rFonts w:ascii="Times New Roman" w:hAnsi="Times New Roman" w:cs="Times New Roman"/>
           <w:color w:val="0000FF"/>
         </w:rPr>
-        <w:t xml:space="preserve">SetBkColor(hdc, crColor): </w:t>
+        <w:t>SetBkColor(</w:t>
+      </w:r>
+      <w:proofErr w:type="gramEnd"/>
+      <w:r>
+        <w:rPr>
+          <w:rFonts w:ascii="Times New Roman" w:hAnsi="Times New Roman" w:cs="Times New Roman"/>
+          <w:color w:val="0000FF"/>
+        </w:rPr>
+        <w:t xml:space="preserve">hdc, crColor): </w:t>
       </w:r>
       <w:r>
         <w:rPr>
@@ -3936,12 +3945,21 @@
           <w:rFonts w:ascii="Times New Roman" w:hAnsi="Times New Roman" w:cs="Times New Roman"/>
         </w:rPr>
       </w:pPr>
+      <w:proofErr w:type="gramStart"/>
       <w:r>
         <w:rPr>
           <w:rFonts w:ascii="Times New Roman" w:hAnsi="Times New Roman" w:cs="Times New Roman"/>
           <w:color w:val="0000FF"/>
         </w:rPr>
-        <w:t xml:space="preserve">SetBkMode(hdc, TRANSPARENT): </w:t>
+        <w:t>SetBkMode(</w:t>
+      </w:r>
+      <w:proofErr w:type="gramEnd"/>
+      <w:r>
+        <w:rPr>
+          <w:rFonts w:ascii="Times New Roman" w:hAnsi="Times New Roman" w:cs="Times New Roman"/>
+          <w:color w:val="0000FF"/>
+        </w:rPr>
+        <w:t xml:space="preserve">hdc, TRANSPARENT): </w:t>
       </w:r>
       <w:r>
         <w:rPr>
@@ -4290,7 +4308,21 @@
         <w:rPr>
           <w:rFonts w:ascii="Times New Roman" w:hAnsi="Times New Roman" w:cs="Times New Roman"/>
         </w:rPr>
-        <w:t>Since line drawing involves only two pixel patterns (the pen and the destination), the Boolean operation used is called a "binary raster operation" or "ROP2." Windows provides 16 different ROP2 codes that specify how to combine the pen pixels and the destination pixels.</w:t>
+        <w:t xml:space="preserve">Since line drawing involves only </w:t>
+      </w:r>
+      <w:proofErr w:type="gramStart"/>
+      <w:r>
+        <w:rPr>
+          <w:rFonts w:ascii="Times New Roman" w:hAnsi="Times New Roman" w:cs="Times New Roman"/>
+        </w:rPr>
+        <w:t>two pixel</w:t>
+      </w:r>
+      <w:proofErr w:type="gramEnd"/>
+      <w:r>
+        <w:rPr>
+          <w:rFonts w:ascii="Times New Roman" w:hAnsi="Times New Roman" w:cs="Times New Roman"/>
+        </w:rPr>
+        <w:t xml:space="preserve"> patterns (the pen and the destination), the Boolean operation used is called a "binary raster operation" or "ROP2." Windows provides 16 different ROP2 codes that specify how to combine the pen pixels and the destination pixels.</w:t>
       </w:r>
     </w:p>
     <w:p>
@@ -21929,6 +21961,7 @@
         </w:rPr>
         <w:t xml:space="preserve">For instance, if you have selected a </w:t>
       </w:r>
+      <w:proofErr w:type="gramStart"/>
       <w:r>
         <w:rPr>
           <w:rFonts w:ascii="Times New Roman" w:hAnsi="Times New Roman" w:cs="Times New Roman"/>
@@ -21936,7 +21969,17 @@
           <w:sz w:val="24"/>
           <w:szCs w:val="24"/>
         </w:rPr>
-        <w:t>96 dpi system font</w:t>
+        <w:t>96 dpi</w:t>
+      </w:r>
+      <w:proofErr w:type="gramEnd"/>
+      <w:r>
+        <w:rPr>
+          <w:rFonts w:ascii="Times New Roman" w:hAnsi="Times New Roman" w:cs="Times New Roman"/>
+          <w:color w:val="0000FF"/>
+          <w:sz w:val="24"/>
+          <w:szCs w:val="24"/>
+        </w:rPr>
+        <w:t xml:space="preserve"> system font</w:t>
       </w:r>
       <w:r>
         <w:rPr>
@@ -26348,6 +26391,2704 @@
         <w:t xml:space="preserve"> For example, MM_ANISOTROPIC would be a good choice for drawing a horizontal or vertical line.</w:t>
       </w:r>
     </w:p>
+    <w:p>
+      <w:pPr>
+        <w:pStyle w:val="ListParagraph"/>
+        <w:rPr>
+          <w:rFonts w:ascii="Times New Roman" w:hAnsi="Times New Roman" w:cs="Times New Roman"/>
+          <w:sz w:val="24"/>
+          <w:szCs w:val="24"/>
+          <w14:textOutline w14:w="9525" w14:cap="rnd" w14:cmpd="sng" w14:algn="ctr">
+            <w14:noFill/>
+            <w14:prstDash w14:val="solid"/>
+            <w14:bevel/>
+          </w14:textOutline>
+        </w:rPr>
+      </w:pPr>
+    </w:p>
+    <w:p>
+      <w:pPr>
+        <w:rPr>
+          <w:rFonts w:ascii="Times New Roman" w:hAnsi="Times New Roman" w:cs="Times New Roman"/>
+          <w:sz w:val="28"/>
+          <w:szCs w:val="28"/>
+          <w14:textOutline w14:w="9525" w14:cap="rnd" w14:cmpd="sng" w14:algn="ctr">
+            <w14:solidFill>
+              <w14:srgbClr w14:val="00B050"/>
+            </w14:solidFill>
+            <w14:prstDash w14:val="solid"/>
+            <w14:bevel/>
+          </w14:textOutline>
+        </w:rPr>
+      </w:pPr>
+      <w:r>
+        <w:rPr>
+          <w:rFonts w:ascii="Times New Roman" w:hAnsi="Times New Roman" w:cs="Times New Roman"/>
+          <w:sz w:val="28"/>
+          <w:szCs w:val="28"/>
+          <w14:textOutline w14:w="9525" w14:cap="rnd" w14:cmpd="sng" w14:algn="ctr">
+            <w14:solidFill>
+              <w14:srgbClr w14:val="00B050"/>
+            </w14:solidFill>
+            <w14:prstDash w14:val="solid"/>
+            <w14:bevel/>
+          </w14:textOutline>
+        </w:rPr>
+        <w:t>MM_ISOTROPIC Mapping Mode Overview</w:t>
+      </w:r>
+    </w:p>
+    <w:p>
+      <w:pPr>
+        <w:rPr>
+          <w:rFonts w:ascii="Times New Roman" w:hAnsi="Times New Roman" w:cs="Times New Roman"/>
+          <w:sz w:val="24"/>
+          <w:szCs w:val="24"/>
+          <w14:textOutline w14:w="9525" w14:cap="rnd" w14:cmpd="sng" w14:algn="ctr">
+            <w14:noFill/>
+            <w14:prstDash w14:val="solid"/>
+            <w14:bevel/>
+          </w14:textOutline>
+        </w:rPr>
+      </w:pPr>
+      <w:r>
+        <w:rPr>
+          <w:rFonts w:ascii="Times New Roman" w:hAnsi="Times New Roman" w:cs="Times New Roman"/>
+          <w:sz w:val="24"/>
+          <w:szCs w:val="24"/>
+          <w14:textOutline w14:w="9525" w14:cap="rnd" w14:cmpd="sng" w14:algn="ctr">
+            <w14:noFill/>
+            <w14:prstDash w14:val="solid"/>
+            <w14:bevel/>
+          </w14:textOutline>
+        </w:rPr>
+        <w:t xml:space="preserve">The </w:t>
+      </w:r>
+      <w:r>
+        <w:rPr>
+          <w:rFonts w:ascii="Times New Roman" w:hAnsi="Times New Roman" w:cs="Times New Roman"/>
+          <w:color w:val="9900CC"/>
+          <w:sz w:val="24"/>
+          <w:szCs w:val="24"/>
+          <w14:textOutline w14:w="9525" w14:cap="rnd" w14:cmpd="sng" w14:algn="ctr">
+            <w14:noFill/>
+            <w14:prstDash w14:val="solid"/>
+            <w14:bevel/>
+          </w14:textOutline>
+        </w:rPr>
+        <w:t xml:space="preserve">MM_ISOTROPIC mapping mode </w:t>
+      </w:r>
+      <w:r>
+        <w:rPr>
+          <w:rFonts w:ascii="Times New Roman" w:hAnsi="Times New Roman" w:cs="Times New Roman"/>
+          <w:sz w:val="24"/>
+          <w:szCs w:val="24"/>
+          <w14:textOutline w14:w="9525" w14:cap="rnd" w14:cmpd="sng" w14:algn="ctr">
+            <w14:noFill/>
+            <w14:prstDash w14:val="solid"/>
+            <w14:bevel/>
+          </w14:textOutline>
+        </w:rPr>
+        <w:t xml:space="preserve">is a specialized mapping mode in the Windows Graphics Device Interface (GDI) that ensures equal logical units on both the x and y axes. </w:t>
+      </w:r>
+    </w:p>
+    <w:p>
+      <w:pPr>
+        <w:rPr>
+          <w:rFonts w:ascii="Times New Roman" w:hAnsi="Times New Roman" w:cs="Times New Roman"/>
+          <w:sz w:val="24"/>
+          <w:szCs w:val="24"/>
+          <w14:textOutline w14:w="9525" w14:cap="rnd" w14:cmpd="sng" w14:algn="ctr">
+            <w14:noFill/>
+            <w14:prstDash w14:val="solid"/>
+            <w14:bevel/>
+          </w14:textOutline>
+        </w:rPr>
+      </w:pPr>
+      <w:r>
+        <w:rPr>
+          <w:rFonts w:ascii="Times New Roman" w:hAnsi="Times New Roman" w:cs="Times New Roman"/>
+          <w:sz w:val="24"/>
+          <w:szCs w:val="24"/>
+          <w14:textOutline w14:w="9525" w14:cap="rnd" w14:cmpd="sng" w14:algn="ctr">
+            <w14:noFill/>
+            <w14:prstDash w14:val="solid"/>
+            <w14:bevel/>
+          </w14:textOutline>
+        </w:rPr>
+        <w:t xml:space="preserve">This means that </w:t>
+      </w:r>
+      <w:r>
+        <w:rPr>
+          <w:rFonts w:ascii="Times New Roman" w:hAnsi="Times New Roman" w:cs="Times New Roman"/>
+          <w:color w:val="0000FF"/>
+          <w:sz w:val="24"/>
+          <w:szCs w:val="24"/>
+          <w14:textOutline w14:w="9525" w14:cap="rnd" w14:cmpd="sng" w14:algn="ctr">
+            <w14:noFill/>
+            <w14:prstDash w14:val="solid"/>
+            <w14:bevel/>
+          </w14:textOutline>
+        </w:rPr>
+        <w:t xml:space="preserve">rectangles with equal logical widths and heights </w:t>
+      </w:r>
+      <w:r>
+        <w:rPr>
+          <w:rFonts w:ascii="Times New Roman" w:hAnsi="Times New Roman" w:cs="Times New Roman"/>
+          <w:sz w:val="24"/>
+          <w:szCs w:val="24"/>
+          <w14:textOutline w14:w="9525" w14:cap="rnd" w14:cmpd="sng" w14:algn="ctr">
+            <w14:noFill/>
+            <w14:prstDash w14:val="solid"/>
+            <w14:bevel/>
+          </w14:textOutline>
+        </w:rPr>
+        <w:t xml:space="preserve">are displayed as squares, and ellipses with equal logical widths and heights are displayed as circles. </w:t>
+      </w:r>
+    </w:p>
+    <w:p>
+      <w:pPr>
+        <w:rPr>
+          <w:rFonts w:ascii="Times New Roman" w:hAnsi="Times New Roman" w:cs="Times New Roman"/>
+          <w:sz w:val="24"/>
+          <w:szCs w:val="24"/>
+          <w14:textOutline w14:w="9525" w14:cap="rnd" w14:cmpd="sng" w14:algn="ctr">
+            <w14:noFill/>
+            <w14:prstDash w14:val="solid"/>
+            <w14:bevel/>
+          </w14:textOutline>
+        </w:rPr>
+      </w:pPr>
+      <w:r>
+        <w:rPr>
+          <w:rFonts w:ascii="Times New Roman" w:hAnsi="Times New Roman" w:cs="Times New Roman"/>
+          <w:sz w:val="24"/>
+          <w:szCs w:val="24"/>
+          <w14:textOutline w14:w="9525" w14:cap="rnd" w14:cmpd="sng" w14:algn="ctr">
+            <w14:noFill/>
+            <w14:prstDash w14:val="solid"/>
+            <w14:bevel/>
+          </w14:textOutline>
+        </w:rPr>
+        <w:t>This mapping mode is particularly useful for applications that require precise scaling of graphical elements</w:t>
+      </w:r>
+      <w:r>
+        <w:rPr>
+          <w:rFonts w:ascii="Times New Roman" w:hAnsi="Times New Roman" w:cs="Times New Roman"/>
+          <w:sz w:val="24"/>
+          <w:szCs w:val="24"/>
+          <w14:textOutline w14:w="9525" w14:cap="rnd" w14:cmpd="sng" w14:algn="ctr">
+            <w14:noFill/>
+            <w14:prstDash w14:val="solid"/>
+            <w14:bevel/>
+          </w14:textOutline>
+        </w:rPr>
+        <w:t>.</w:t>
+      </w:r>
+    </w:p>
+    <w:p>
+      <w:pPr>
+        <w:rPr>
+          <w:rFonts w:ascii="Times New Roman" w:hAnsi="Times New Roman" w:cs="Times New Roman"/>
+          <w:sz w:val="24"/>
+          <w:szCs w:val="24"/>
+          <w14:textOutline w14:w="9525" w14:cap="rnd" w14:cmpd="sng" w14:algn="ctr">
+            <w14:noFill/>
+            <w14:prstDash w14:val="solid"/>
+            <w14:bevel/>
+          </w14:textOutline>
+        </w:rPr>
+      </w:pPr>
+    </w:p>
+    <w:p>
+      <w:pPr>
+        <w:rPr>
+          <w:rFonts w:ascii="Times New Roman" w:hAnsi="Times New Roman" w:cs="Times New Roman"/>
+          <w:color w:val="9900CC"/>
+          <w:sz w:val="28"/>
+          <w:szCs w:val="28"/>
+          <w14:textOutline w14:w="9525" w14:cap="rnd" w14:cmpd="sng" w14:algn="ctr">
+            <w14:solidFill>
+              <w14:srgbClr w14:val="00B050"/>
+            </w14:solidFill>
+            <w14:prstDash w14:val="solid"/>
+            <w14:bevel/>
+          </w14:textOutline>
+        </w:rPr>
+      </w:pPr>
+    </w:p>
+    <w:p>
+      <w:pPr>
+        <w:rPr>
+          <w:rFonts w:ascii="Times New Roman" w:hAnsi="Times New Roman" w:cs="Times New Roman"/>
+          <w:color w:val="9900CC"/>
+          <w:sz w:val="28"/>
+          <w:szCs w:val="28"/>
+          <w14:textOutline w14:w="9525" w14:cap="rnd" w14:cmpd="sng" w14:algn="ctr">
+            <w14:solidFill>
+              <w14:srgbClr w14:val="00B050"/>
+            </w14:solidFill>
+            <w14:prstDash w14:val="solid"/>
+            <w14:bevel/>
+          </w14:textOutline>
+        </w:rPr>
+      </w:pPr>
+    </w:p>
+    <w:p>
+      <w:pPr>
+        <w:rPr>
+          <w:rFonts w:ascii="Times New Roman" w:hAnsi="Times New Roman" w:cs="Times New Roman"/>
+          <w:color w:val="9900CC"/>
+          <w:sz w:val="28"/>
+          <w:szCs w:val="28"/>
+          <w14:textOutline w14:w="9525" w14:cap="rnd" w14:cmpd="sng" w14:algn="ctr">
+            <w14:solidFill>
+              <w14:srgbClr w14:val="00B050"/>
+            </w14:solidFill>
+            <w14:prstDash w14:val="solid"/>
+            <w14:bevel/>
+          </w14:textOutline>
+        </w:rPr>
+      </w:pPr>
+    </w:p>
+    <w:p>
+      <w:pPr>
+        <w:rPr>
+          <w:rFonts w:ascii="Times New Roman" w:hAnsi="Times New Roman" w:cs="Times New Roman"/>
+          <w:color w:val="9900CC"/>
+          <w:sz w:val="28"/>
+          <w:szCs w:val="28"/>
+          <w14:textOutline w14:w="9525" w14:cap="rnd" w14:cmpd="sng" w14:algn="ctr">
+            <w14:solidFill>
+              <w14:srgbClr w14:val="00B050"/>
+            </w14:solidFill>
+            <w14:prstDash w14:val="solid"/>
+            <w14:bevel/>
+          </w14:textOutline>
+        </w:rPr>
+      </w:pPr>
+    </w:p>
+    <w:p>
+      <w:pPr>
+        <w:rPr>
+          <w:rFonts w:ascii="Times New Roman" w:hAnsi="Times New Roman" w:cs="Times New Roman"/>
+          <w:color w:val="9900CC"/>
+          <w:sz w:val="28"/>
+          <w:szCs w:val="28"/>
+          <w14:textOutline w14:w="9525" w14:cap="rnd" w14:cmpd="sng" w14:algn="ctr">
+            <w14:solidFill>
+              <w14:srgbClr w14:val="00B050"/>
+            </w14:solidFill>
+            <w14:prstDash w14:val="solid"/>
+            <w14:bevel/>
+          </w14:textOutline>
+        </w:rPr>
+      </w:pPr>
+    </w:p>
+    <w:p>
+      <w:pPr>
+        <w:rPr>
+          <w:rFonts w:ascii="Times New Roman" w:hAnsi="Times New Roman" w:cs="Times New Roman"/>
+          <w:color w:val="9900CC"/>
+          <w:sz w:val="28"/>
+          <w:szCs w:val="28"/>
+          <w14:textOutline w14:w="9525" w14:cap="rnd" w14:cmpd="sng" w14:algn="ctr">
+            <w14:solidFill>
+              <w14:srgbClr w14:val="00B050"/>
+            </w14:solidFill>
+            <w14:prstDash w14:val="solid"/>
+            <w14:bevel/>
+          </w14:textOutline>
+        </w:rPr>
+      </w:pPr>
+    </w:p>
+    <w:p>
+      <w:pPr>
+        <w:rPr>
+          <w:rFonts w:ascii="Times New Roman" w:hAnsi="Times New Roman" w:cs="Times New Roman"/>
+          <w:color w:val="9900CC"/>
+          <w:sz w:val="28"/>
+          <w:szCs w:val="28"/>
+          <w14:textOutline w14:w="9525" w14:cap="rnd" w14:cmpd="sng" w14:algn="ctr">
+            <w14:solidFill>
+              <w14:srgbClr w14:val="00B050"/>
+            </w14:solidFill>
+            <w14:prstDash w14:val="solid"/>
+            <w14:bevel/>
+          </w14:textOutline>
+        </w:rPr>
+      </w:pPr>
+    </w:p>
+    <w:p>
+      <w:pPr>
+        <w:rPr>
+          <w:rFonts w:ascii="Times New Roman" w:hAnsi="Times New Roman" w:cs="Times New Roman"/>
+          <w:color w:val="9900CC"/>
+          <w:sz w:val="28"/>
+          <w:szCs w:val="28"/>
+          <w14:textOutline w14:w="9525" w14:cap="rnd" w14:cmpd="sng" w14:algn="ctr">
+            <w14:solidFill>
+              <w14:srgbClr w14:val="00B050"/>
+            </w14:solidFill>
+            <w14:prstDash w14:val="solid"/>
+            <w14:bevel/>
+          </w14:textOutline>
+        </w:rPr>
+      </w:pPr>
+      <w:r>
+        <w:rPr>
+          <w:rFonts w:ascii="Times New Roman" w:hAnsi="Times New Roman" w:cs="Times New Roman"/>
+          <w:color w:val="9900CC"/>
+          <w:sz w:val="28"/>
+          <w:szCs w:val="28"/>
+          <w14:textOutline w14:w="9525" w14:cap="rnd" w14:cmpd="sng" w14:algn="ctr">
+            <w14:solidFill>
+              <w14:srgbClr w14:val="00B050"/>
+            </w14:solidFill>
+            <w14:prstDash w14:val="solid"/>
+            <w14:bevel/>
+          </w14:textOutline>
+        </w:rPr>
+        <w:lastRenderedPageBreak/>
+        <w:t>Key Features of MM_ISOTROPIC Mapping Mode</w:t>
+      </w:r>
+    </w:p>
+    <w:p>
+      <w:pPr>
+        <w:rPr>
+          <w:rFonts w:ascii="Times New Roman" w:hAnsi="Times New Roman" w:cs="Times New Roman"/>
+          <w:sz w:val="24"/>
+          <w:szCs w:val="24"/>
+          <w14:textOutline w14:w="9525" w14:cap="rnd" w14:cmpd="sng" w14:algn="ctr">
+            <w14:noFill/>
+            <w14:prstDash w14:val="solid"/>
+            <w14:bevel/>
+          </w14:textOutline>
+        </w:rPr>
+      </w:pPr>
+      <w:r>
+        <w:rPr>
+          <w:rFonts w:ascii="Times New Roman" w:hAnsi="Times New Roman" w:cs="Times New Roman"/>
+          <w:color w:val="0000FF"/>
+          <w:sz w:val="24"/>
+          <w:szCs w:val="24"/>
+          <w14:textOutline w14:w="9525" w14:cap="rnd" w14:cmpd="sng" w14:algn="ctr">
+            <w14:noFill/>
+            <w14:prstDash w14:val="solid"/>
+            <w14:bevel/>
+          </w14:textOutline>
+        </w:rPr>
+        <w:t xml:space="preserve">Preserves Equal Logical Units: </w:t>
+      </w:r>
+      <w:r>
+        <w:rPr>
+          <w:rFonts w:ascii="Times New Roman" w:hAnsi="Times New Roman" w:cs="Times New Roman"/>
+          <w:sz w:val="24"/>
+          <w:szCs w:val="24"/>
+          <w14:textOutline w14:w="9525" w14:cap="rnd" w14:cmpd="sng" w14:algn="ctr">
+            <w14:noFill/>
+            <w14:prstDash w14:val="solid"/>
+            <w14:bevel/>
+          </w14:textOutline>
+        </w:rPr>
+        <w:t>The MM_ISOTROPIC mapping mode maintains the same physical distance for each logical unit on both the x and y axes, ensuring consistent scaling regardless of the device's aspect ratio.</w:t>
+      </w:r>
+    </w:p>
+    <w:p>
+      <w:pPr>
+        <w:rPr>
+          <w:rFonts w:ascii="Times New Roman" w:hAnsi="Times New Roman" w:cs="Times New Roman"/>
+          <w:sz w:val="24"/>
+          <w:szCs w:val="24"/>
+          <w14:textOutline w14:w="9525" w14:cap="rnd" w14:cmpd="sng" w14:algn="ctr">
+            <w14:noFill/>
+            <w14:prstDash w14:val="solid"/>
+            <w14:bevel/>
+          </w14:textOutline>
+        </w:rPr>
+      </w:pPr>
+      <w:r>
+        <w:rPr>
+          <w:rFonts w:ascii="Times New Roman" w:hAnsi="Times New Roman" w:cs="Times New Roman"/>
+          <w:color w:val="0000FF"/>
+          <w:sz w:val="24"/>
+          <w:szCs w:val="24"/>
+          <w14:textOutline w14:w="9525" w14:cap="rnd" w14:cmpd="sng" w14:algn="ctr">
+            <w14:noFill/>
+            <w14:prstDash w14:val="solid"/>
+            <w14:bevel/>
+          </w14:textOutline>
+        </w:rPr>
+        <w:t xml:space="preserve">Customizable Extents: </w:t>
+      </w:r>
+      <w:r>
+        <w:rPr>
+          <w:rFonts w:ascii="Times New Roman" w:hAnsi="Times New Roman" w:cs="Times New Roman"/>
+          <w:sz w:val="24"/>
+          <w:szCs w:val="24"/>
+          <w14:textOutline w14:w="9525" w14:cap="rnd" w14:cmpd="sng" w14:algn="ctr">
+            <w14:noFill/>
+            <w14:prstDash w14:val="solid"/>
+            <w14:bevel/>
+          </w14:textOutline>
+        </w:rPr>
+        <w:t>Unlike other predefined mapping modes, MM_ISOTROPIC allows you to define the window and viewport extents using the SetWindowExtEx and SetViewportExtEx functions. This flexibility enables you to control the scale and positioning of the logical window within the physical viewport.</w:t>
+      </w:r>
+    </w:p>
+    <w:p>
+      <w:pPr>
+        <w:rPr>
+          <w:rFonts w:ascii="Times New Roman" w:hAnsi="Times New Roman" w:cs="Times New Roman"/>
+          <w:sz w:val="24"/>
+          <w:szCs w:val="24"/>
+          <w14:textOutline w14:w="9525" w14:cap="rnd" w14:cmpd="sng" w14:algn="ctr">
+            <w14:noFill/>
+            <w14:prstDash w14:val="solid"/>
+            <w14:bevel/>
+          </w14:textOutline>
+        </w:rPr>
+      </w:pPr>
+      <w:r>
+        <w:rPr>
+          <w:rFonts w:ascii="Times New Roman" w:hAnsi="Times New Roman" w:cs="Times New Roman"/>
+          <w:color w:val="0000FF"/>
+          <w:sz w:val="24"/>
+          <w:szCs w:val="24"/>
+          <w14:textOutline w14:w="9525" w14:cap="rnd" w14:cmpd="sng" w14:algn="ctr">
+            <w14:noFill/>
+            <w14:prstDash w14:val="solid"/>
+            <w14:bevel/>
+          </w14:textOutline>
+        </w:rPr>
+        <w:t xml:space="preserve">Aspect Ratio Adjustment: </w:t>
+      </w:r>
+      <w:r>
+        <w:rPr>
+          <w:rFonts w:ascii="Times New Roman" w:hAnsi="Times New Roman" w:cs="Times New Roman"/>
+          <w:sz w:val="24"/>
+          <w:szCs w:val="24"/>
+          <w14:textOutline w14:w="9525" w14:cap="rnd" w14:cmpd="sng" w14:algn="ctr">
+            <w14:noFill/>
+            <w14:prstDash w14:val="solid"/>
+            <w14:bevel/>
+          </w14:textOutline>
+        </w:rPr>
+        <w:t>Windows automatically adjusts the extents when using MM_ISOTROPIC to maintain equal logical units on both axes. This ensures that graphical elements are displayed correctly even on devices with varying aspect ratios.</w:t>
+      </w:r>
+    </w:p>
+    <w:p>
+      <w:pPr>
+        <w:rPr>
+          <w:rFonts w:ascii="Times New Roman" w:hAnsi="Times New Roman" w:cs="Times New Roman"/>
+          <w:sz w:val="28"/>
+          <w:szCs w:val="28"/>
+          <w14:textOutline w14:w="9525" w14:cap="rnd" w14:cmpd="sng" w14:algn="ctr">
+            <w14:solidFill>
+              <w14:srgbClr w14:val="00B050"/>
+            </w14:solidFill>
+            <w14:prstDash w14:val="solid"/>
+            <w14:bevel/>
+          </w14:textOutline>
+        </w:rPr>
+      </w:pPr>
+    </w:p>
+    <w:p>
+      <w:pPr>
+        <w:rPr>
+          <w:rFonts w:ascii="Times New Roman" w:hAnsi="Times New Roman" w:cs="Times New Roman"/>
+          <w:sz w:val="28"/>
+          <w:szCs w:val="28"/>
+          <w14:textOutline w14:w="9525" w14:cap="rnd" w14:cmpd="sng" w14:algn="ctr">
+            <w14:solidFill>
+              <w14:srgbClr w14:val="00B050"/>
+            </w14:solidFill>
+            <w14:prstDash w14:val="solid"/>
+            <w14:bevel/>
+          </w14:textOutline>
+        </w:rPr>
+      </w:pPr>
+      <w:r>
+        <w:rPr>
+          <w:rFonts w:ascii="Times New Roman" w:hAnsi="Times New Roman" w:cs="Times New Roman"/>
+          <w:sz w:val="28"/>
+          <w:szCs w:val="28"/>
+          <w14:textOutline w14:w="9525" w14:cap="rnd" w14:cmpd="sng" w14:algn="ctr">
+            <w14:solidFill>
+              <w14:srgbClr w14:val="00B050"/>
+            </w14:solidFill>
+            <w14:prstDash w14:val="solid"/>
+            <w14:bevel/>
+          </w14:textOutline>
+        </w:rPr>
+        <w:t>Setting Up MM_ISOTROPIC Mapping Mode</w:t>
+      </w:r>
+    </w:p>
+    <w:p>
+      <w:pPr>
+        <w:rPr>
+          <w:rFonts w:ascii="Times New Roman" w:hAnsi="Times New Roman" w:cs="Times New Roman"/>
+          <w:sz w:val="24"/>
+          <w:szCs w:val="24"/>
+          <w14:textOutline w14:w="9525" w14:cap="rnd" w14:cmpd="sng" w14:algn="ctr">
+            <w14:noFill/>
+            <w14:prstDash w14:val="solid"/>
+            <w14:bevel/>
+          </w14:textOutline>
+        </w:rPr>
+      </w:pPr>
+      <w:r>
+        <w:rPr>
+          <w:rFonts w:ascii="Times New Roman" w:hAnsi="Times New Roman" w:cs="Times New Roman"/>
+          <w:sz w:val="24"/>
+          <w:szCs w:val="24"/>
+          <w14:textOutline w14:w="9525" w14:cap="rnd" w14:cmpd="sng" w14:algn="ctr">
+            <w14:noFill/>
+            <w14:prstDash w14:val="solid"/>
+            <w14:bevel/>
+          </w14:textOutline>
+        </w:rPr>
+        <w:t xml:space="preserve">To enable MM_ISOTROPIC mapping mode, you can use the </w:t>
+      </w:r>
+      <w:r>
+        <w:rPr>
+          <w:rFonts w:ascii="Times New Roman" w:hAnsi="Times New Roman" w:cs="Times New Roman"/>
+          <w:color w:val="9900CC"/>
+          <w:sz w:val="24"/>
+          <w:szCs w:val="24"/>
+          <w14:textOutline w14:w="9525" w14:cap="rnd" w14:cmpd="sng" w14:algn="ctr">
+            <w14:noFill/>
+            <w14:prstDash w14:val="solid"/>
+            <w14:bevel/>
+          </w14:textOutline>
+        </w:rPr>
+        <w:t xml:space="preserve">SetMapMode function </w:t>
+      </w:r>
+      <w:r>
+        <w:rPr>
+          <w:rFonts w:ascii="Times New Roman" w:hAnsi="Times New Roman" w:cs="Times New Roman"/>
+          <w:sz w:val="24"/>
+          <w:szCs w:val="24"/>
+          <w14:textOutline w14:w="9525" w14:cap="rnd" w14:cmpd="sng" w14:algn="ctr">
+            <w14:noFill/>
+            <w14:prstDash w14:val="solid"/>
+            <w14:bevel/>
+          </w14:textOutline>
+        </w:rPr>
+        <w:t xml:space="preserve">with the MM_ISOTROPIC flag. </w:t>
+      </w:r>
+    </w:p>
+    <w:p>
+      <w:pPr>
+        <w:rPr>
+          <w:rFonts w:ascii="Times New Roman" w:hAnsi="Times New Roman" w:cs="Times New Roman"/>
+          <w:sz w:val="24"/>
+          <w:szCs w:val="24"/>
+          <w14:textOutline w14:w="9525" w14:cap="rnd" w14:cmpd="sng" w14:algn="ctr">
+            <w14:noFill/>
+            <w14:prstDash w14:val="solid"/>
+            <w14:bevel/>
+          </w14:textOutline>
+        </w:rPr>
+      </w:pPr>
+      <w:r>
+        <w:rPr>
+          <w:rFonts w:ascii="Times New Roman" w:hAnsi="Times New Roman" w:cs="Times New Roman"/>
+          <w:sz w:val="24"/>
+          <w:szCs w:val="24"/>
+          <w14:textOutline w14:w="9525" w14:cap="rnd" w14:cmpd="sng" w14:algn="ctr">
+            <w14:noFill/>
+            <w14:prstDash w14:val="solid"/>
+            <w14:bevel/>
+          </w14:textOutline>
+        </w:rPr>
+        <w:t xml:space="preserve">Once the mapping mode is set, </w:t>
+      </w:r>
+      <w:r>
+        <w:rPr>
+          <w:rFonts w:ascii="Times New Roman" w:hAnsi="Times New Roman" w:cs="Times New Roman"/>
+          <w:color w:val="FF0000"/>
+          <w:sz w:val="24"/>
+          <w:szCs w:val="24"/>
+          <w14:textOutline w14:w="9525" w14:cap="rnd" w14:cmpd="sng" w14:algn="ctr">
+            <w14:noFill/>
+            <w14:prstDash w14:val="solid"/>
+            <w14:bevel/>
+          </w14:textOutline>
+        </w:rPr>
+        <w:t xml:space="preserve">you can define the window and viewport extents </w:t>
+      </w:r>
+      <w:r>
+        <w:rPr>
+          <w:rFonts w:ascii="Times New Roman" w:hAnsi="Times New Roman" w:cs="Times New Roman"/>
+          <w:sz w:val="24"/>
+          <w:szCs w:val="24"/>
+          <w14:textOutline w14:w="9525" w14:cap="rnd" w14:cmpd="sng" w14:algn="ctr">
+            <w14:noFill/>
+            <w14:prstDash w14:val="solid"/>
+            <w14:bevel/>
+          </w14:textOutline>
+        </w:rPr>
+        <w:t>using the SetWindowExtEx and SetViewportExtEx functions.</w:t>
+      </w:r>
+    </w:p>
+    <w:p>
+      <w:pPr>
+        <w:rPr>
+          <w:rFonts w:ascii="Times New Roman" w:hAnsi="Times New Roman" w:cs="Times New Roman"/>
+          <w:sz w:val="24"/>
+          <w:szCs w:val="24"/>
+          <w14:textOutline w14:w="9525" w14:cap="rnd" w14:cmpd="sng" w14:algn="ctr">
+            <w14:noFill/>
+            <w14:prstDash w14:val="solid"/>
+            <w14:bevel/>
+          </w14:textOutline>
+        </w:rPr>
+      </w:pPr>
+    </w:p>
+    <w:p>
+      <w:pPr>
+        <w:rPr>
+          <w:rFonts w:ascii="Times New Roman" w:hAnsi="Times New Roman" w:cs="Times New Roman"/>
+          <w:i/>
+          <w:iCs/>
+          <w:color w:val="0000FF"/>
+          <w:sz w:val="24"/>
+          <w:szCs w:val="24"/>
+          <w:u w:val="single"/>
+          <w14:textOutline w14:w="9525" w14:cap="rnd" w14:cmpd="sng" w14:algn="ctr">
+            <w14:noFill/>
+            <w14:prstDash w14:val="solid"/>
+            <w14:bevel/>
+          </w14:textOutline>
+        </w:rPr>
+      </w:pPr>
+      <w:r>
+        <w:rPr>
+          <w:rFonts w:ascii="Times New Roman" w:hAnsi="Times New Roman" w:cs="Times New Roman"/>
+          <w:i/>
+          <w:iCs/>
+          <w:color w:val="0000FF"/>
+          <w:sz w:val="24"/>
+          <w:szCs w:val="24"/>
+          <w:u w:val="single"/>
+          <w14:textOutline w14:w="9525" w14:cap="rnd" w14:cmpd="sng" w14:algn="ctr">
+            <w14:noFill/>
+            <w14:prstDash w14:val="solid"/>
+            <w14:bevel/>
+          </w14:textOutline>
+        </w:rPr>
+        <w:t>Example Usage</w:t>
+      </w:r>
+    </w:p>
+    <w:p>
+      <w:pPr>
+        <w:rPr>
+          <w:rFonts w:ascii="Times New Roman" w:hAnsi="Times New Roman" w:cs="Times New Roman"/>
+          <w:sz w:val="24"/>
+          <w:szCs w:val="24"/>
+          <w14:textOutline w14:w="9525" w14:cap="rnd" w14:cmpd="sng" w14:algn="ctr">
+            <w14:noFill/>
+            <w14:prstDash w14:val="solid"/>
+            <w14:bevel/>
+          </w14:textOutline>
+        </w:rPr>
+      </w:pPr>
+      <w:r>
+        <w:rPr>
+          <w:rFonts w:ascii="Times New Roman" w:hAnsi="Times New Roman" w:cs="Times New Roman"/>
+          <w:sz w:val="24"/>
+          <w:szCs w:val="24"/>
+          <w14:textOutline w14:w="9525" w14:cap="rnd" w14:cmpd="sng" w14:algn="ctr">
+            <w14:noFill/>
+            <w14:prstDash w14:val="solid"/>
+            <w14:bevel/>
+          </w14:textOutline>
+        </w:rPr>
+        <w:t>Consider a scenario where you want to create a one-quadrant virtual coordinate system with the origin (0, 0) at the lower-left corner of the client area and logical units ranging from 0 to 32,767. To achieve this, you would use the following code:</w:t>
+      </w:r>
+    </w:p>
+    <w:p>
+      <w:pPr>
+        <w:rPr>
+          <w:rFonts w:ascii="Times New Roman" w:hAnsi="Times New Roman" w:cs="Times New Roman"/>
+          <w:sz w:val="24"/>
+          <w:szCs w:val="24"/>
+          <w14:textOutline w14:w="9525" w14:cap="rnd" w14:cmpd="sng" w14:algn="ctr">
+            <w14:noFill/>
+            <w14:prstDash w14:val="solid"/>
+            <w14:bevel/>
+          </w14:textOutline>
+        </w:rPr>
+      </w:pPr>
+      <w:r>
+        <w:rPr>
+          <w:rFonts w:ascii="Times New Roman" w:hAnsi="Times New Roman" w:cs="Times New Roman"/>
+          <w:sz w:val="24"/>
+          <w:szCs w:val="24"/>
+          <w14:textOutline w14:w="9525" w14:cap="rnd" w14:cmpd="sng" w14:algn="ctr">
+            <w14:noFill/>
+            <w14:prstDash w14:val="solid"/>
+            <w14:bevel/>
+          </w14:textOutline>
+        </w:rPr>
+        <w:drawing>
+          <wp:inline distT="0" distB="0" distL="0" distR="0" wp14:anchorId="4D7B49B8" wp14:editId="23277D9C">
+            <wp:extent cx="3710105" cy="721217"/>
+            <wp:effectExtent l="0" t="0" r="5080" b="3175"/>
+            <wp:docPr id="113" name="Picture 113"/>
+            <wp:cNvGraphicFramePr>
+              <a:graphicFrameLocks xmlns:a="http://schemas.openxmlformats.org/drawingml/2006/main" noChangeAspect="1"/>
+            </wp:cNvGraphicFramePr>
+            <a:graphic xmlns:a="http://schemas.openxmlformats.org/drawingml/2006/main">
+              <a:graphicData uri="http://schemas.openxmlformats.org/drawingml/2006/picture">
+                <pic:pic xmlns:pic="http://schemas.openxmlformats.org/drawingml/2006/picture">
+                  <pic:nvPicPr>
+                    <pic:cNvPr id="1" name=""/>
+                    <pic:cNvPicPr/>
+                  </pic:nvPicPr>
+                  <pic:blipFill>
+                    <a:blip r:embed="rId97"/>
+                    <a:stretch>
+                      <a:fillRect/>
+                    </a:stretch>
+                  </pic:blipFill>
+                  <pic:spPr>
+                    <a:xfrm>
+                      <a:off x="0" y="0"/>
+                      <a:ext cx="3739262" cy="726885"/>
+                    </a:xfrm>
+                    <a:prstGeom prst="rect">
+                      <a:avLst/>
+                    </a:prstGeom>
+                  </pic:spPr>
+                </pic:pic>
+              </a:graphicData>
+            </a:graphic>
+          </wp:inline>
+        </w:drawing>
+      </w:r>
+    </w:p>
+    <w:p>
+      <w:pPr>
+        <w:rPr>
+          <w:rFonts w:ascii="Times New Roman" w:hAnsi="Times New Roman" w:cs="Times New Roman"/>
+          <w:sz w:val="24"/>
+          <w:szCs w:val="24"/>
+          <w14:textOutline w14:w="9525" w14:cap="rnd" w14:cmpd="sng" w14:algn="ctr">
+            <w14:noFill/>
+            <w14:prstDash w14:val="solid"/>
+            <w14:bevel/>
+          </w14:textOutline>
+        </w:rPr>
+      </w:pPr>
+      <w:r>
+        <w:rPr>
+          <w:rFonts w:ascii="Times New Roman" w:hAnsi="Times New Roman" w:cs="Times New Roman"/>
+          <w:sz w:val="24"/>
+          <w:szCs w:val="24"/>
+          <w14:textOutline w14:w="9525" w14:cap="rnd" w14:cmpd="sng" w14:algn="ctr">
+            <w14:noFill/>
+            <w14:prstDash w14:val="solid"/>
+            <w14:bevel/>
+          </w14:textOutline>
+        </w:rPr>
+        <w:t xml:space="preserve">In this example, </w:t>
+      </w:r>
+      <w:r>
+        <w:rPr>
+          <w:rFonts w:ascii="Times New Roman" w:hAnsi="Times New Roman" w:cs="Times New Roman"/>
+          <w:color w:val="FF0000"/>
+          <w:sz w:val="24"/>
+          <w:szCs w:val="24"/>
+          <w14:textOutline w14:w="9525" w14:cap="rnd" w14:cmpd="sng" w14:algn="ctr">
+            <w14:noFill/>
+            <w14:prstDash w14:val="solid"/>
+            <w14:bevel/>
+          </w14:textOutline>
+        </w:rPr>
+        <w:t xml:space="preserve">hdc </w:t>
+      </w:r>
+      <w:r>
+        <w:rPr>
+          <w:rFonts w:ascii="Times New Roman" w:hAnsi="Times New Roman" w:cs="Times New Roman"/>
+          <w:sz w:val="24"/>
+          <w:szCs w:val="24"/>
+          <w14:textOutline w14:w="9525" w14:cap="rnd" w14:cmpd="sng" w14:algn="ctr">
+            <w14:noFill/>
+            <w14:prstDash w14:val="solid"/>
+            <w14:bevel/>
+          </w14:textOutline>
+        </w:rPr>
+        <w:t xml:space="preserve">is the handle to the device context, </w:t>
+      </w:r>
+      <w:r>
+        <w:rPr>
+          <w:rFonts w:ascii="Times New Roman" w:hAnsi="Times New Roman" w:cs="Times New Roman"/>
+          <w:color w:val="FF0000"/>
+          <w:sz w:val="24"/>
+          <w:szCs w:val="24"/>
+          <w14:textOutline w14:w="9525" w14:cap="rnd" w14:cmpd="sng" w14:algn="ctr">
+            <w14:noFill/>
+            <w14:prstDash w14:val="solid"/>
+            <w14:bevel/>
+          </w14:textOutline>
+        </w:rPr>
+        <w:t xml:space="preserve">cxClient </w:t>
+      </w:r>
+      <w:r>
+        <w:rPr>
+          <w:rFonts w:ascii="Times New Roman" w:hAnsi="Times New Roman" w:cs="Times New Roman"/>
+          <w:sz w:val="24"/>
+          <w:szCs w:val="24"/>
+          <w14:textOutline w14:w="9525" w14:cap="rnd" w14:cmpd="sng" w14:algn="ctr">
+            <w14:noFill/>
+            <w14:prstDash w14:val="solid"/>
+            <w14:bevel/>
+          </w14:textOutline>
+        </w:rPr>
+        <w:t xml:space="preserve">and </w:t>
+      </w:r>
+      <w:r>
+        <w:rPr>
+          <w:rFonts w:ascii="Times New Roman" w:hAnsi="Times New Roman" w:cs="Times New Roman"/>
+          <w:color w:val="FF0000"/>
+          <w:sz w:val="24"/>
+          <w:szCs w:val="24"/>
+          <w14:textOutline w14:w="9525" w14:cap="rnd" w14:cmpd="sng" w14:algn="ctr">
+            <w14:noFill/>
+            <w14:prstDash w14:val="solid"/>
+            <w14:bevel/>
+          </w14:textOutline>
+        </w:rPr>
+        <w:t>cyClient</w:t>
+      </w:r>
+      <w:r>
+        <w:rPr>
+          <w:rFonts w:ascii="Times New Roman" w:hAnsi="Times New Roman" w:cs="Times New Roman"/>
+          <w:sz w:val="24"/>
+          <w:szCs w:val="24"/>
+          <w14:textOutline w14:w="9525" w14:cap="rnd" w14:cmpd="sng" w14:algn="ctr">
+            <w14:noFill/>
+            <w14:prstDash w14:val="solid"/>
+            <w14:bevel/>
+          </w14:textOutline>
+        </w:rPr>
+        <w:t xml:space="preserve"> are the width and height of the client area, respectively.</w:t>
+      </w:r>
+    </w:p>
+    <w:p>
+      <w:pPr>
+        <w:rPr>
+          <w:rFonts w:ascii="Times New Roman" w:hAnsi="Times New Roman" w:cs="Times New Roman"/>
+          <w:sz w:val="28"/>
+          <w:szCs w:val="28"/>
+          <w14:textOutline w14:w="9525" w14:cap="rnd" w14:cmpd="sng" w14:algn="ctr">
+            <w14:solidFill>
+              <w14:srgbClr w14:val="00B050"/>
+            </w14:solidFill>
+            <w14:prstDash w14:val="solid"/>
+            <w14:bevel/>
+          </w14:textOutline>
+        </w:rPr>
+      </w:pPr>
+    </w:p>
+    <w:p>
+      <w:pPr>
+        <w:rPr>
+          <w:rFonts w:ascii="Times New Roman" w:hAnsi="Times New Roman" w:cs="Times New Roman"/>
+          <w:sz w:val="28"/>
+          <w:szCs w:val="28"/>
+          <w14:textOutline w14:w="9525" w14:cap="rnd" w14:cmpd="sng" w14:algn="ctr">
+            <w14:solidFill>
+              <w14:srgbClr w14:val="00B050"/>
+            </w14:solidFill>
+            <w14:prstDash w14:val="solid"/>
+            <w14:bevel/>
+          </w14:textOutline>
+        </w:rPr>
+      </w:pPr>
+    </w:p>
+    <w:p>
+      <w:pPr>
+        <w:rPr>
+          <w:rFonts w:ascii="Times New Roman" w:hAnsi="Times New Roman" w:cs="Times New Roman"/>
+          <w:sz w:val="28"/>
+          <w:szCs w:val="28"/>
+          <w14:textOutline w14:w="9525" w14:cap="rnd" w14:cmpd="sng" w14:algn="ctr">
+            <w14:solidFill>
+              <w14:srgbClr w14:val="00B050"/>
+            </w14:solidFill>
+            <w14:prstDash w14:val="solid"/>
+            <w14:bevel/>
+          </w14:textOutline>
+        </w:rPr>
+      </w:pPr>
+    </w:p>
+    <w:p>
+      <w:pPr>
+        <w:rPr>
+          <w:rFonts w:ascii="Times New Roman" w:hAnsi="Times New Roman" w:cs="Times New Roman"/>
+          <w:sz w:val="28"/>
+          <w:szCs w:val="28"/>
+          <w14:textOutline w14:w="9525" w14:cap="rnd" w14:cmpd="sng" w14:algn="ctr">
+            <w14:solidFill>
+              <w14:srgbClr w14:val="00B050"/>
+            </w14:solidFill>
+            <w14:prstDash w14:val="solid"/>
+            <w14:bevel/>
+          </w14:textOutline>
+        </w:rPr>
+      </w:pPr>
+    </w:p>
+    <w:p>
+      <w:pPr>
+        <w:rPr>
+          <w:rFonts w:ascii="Times New Roman" w:hAnsi="Times New Roman" w:cs="Times New Roman"/>
+          <w:sz w:val="28"/>
+          <w:szCs w:val="28"/>
+          <w14:textOutline w14:w="9525" w14:cap="rnd" w14:cmpd="sng" w14:algn="ctr">
+            <w14:solidFill>
+              <w14:srgbClr w14:val="00B050"/>
+            </w14:solidFill>
+            <w14:prstDash w14:val="solid"/>
+            <w14:bevel/>
+          </w14:textOutline>
+        </w:rPr>
+      </w:pPr>
+    </w:p>
+    <w:p>
+      <w:pPr>
+        <w:rPr>
+          <w:rFonts w:ascii="Times New Roman" w:hAnsi="Times New Roman" w:cs="Times New Roman"/>
+          <w:sz w:val="28"/>
+          <w:szCs w:val="28"/>
+          <w14:textOutline w14:w="9525" w14:cap="rnd" w14:cmpd="sng" w14:algn="ctr">
+            <w14:solidFill>
+              <w14:srgbClr w14:val="00B050"/>
+            </w14:solidFill>
+            <w14:prstDash w14:val="solid"/>
+            <w14:bevel/>
+          </w14:textOutline>
+        </w:rPr>
+      </w:pPr>
+      <w:r>
+        <w:rPr>
+          <w:rFonts w:ascii="Times New Roman" w:hAnsi="Times New Roman" w:cs="Times New Roman"/>
+          <w:sz w:val="28"/>
+          <w:szCs w:val="28"/>
+          <w14:textOutline w14:w="9525" w14:cap="rnd" w14:cmpd="sng" w14:algn="ctr">
+            <w14:solidFill>
+              <w14:srgbClr w14:val="00B050"/>
+            </w14:solidFill>
+            <w14:prstDash w14:val="solid"/>
+            <w14:bevel/>
+          </w14:textOutline>
+        </w:rPr>
+        <w:lastRenderedPageBreak/>
+        <w:t>Additional Considerations</w:t>
+      </w:r>
+    </w:p>
+    <w:p>
+      <w:pPr>
+        <w:rPr>
+          <w:rFonts w:ascii="Times New Roman" w:hAnsi="Times New Roman" w:cs="Times New Roman"/>
+          <w:sz w:val="24"/>
+          <w:szCs w:val="24"/>
+          <w14:textOutline w14:w="9525" w14:cap="rnd" w14:cmpd="sng" w14:algn="ctr">
+            <w14:noFill/>
+            <w14:prstDash w14:val="solid"/>
+            <w14:bevel/>
+          </w14:textOutline>
+        </w:rPr>
+      </w:pPr>
+      <w:r>
+        <w:rPr>
+          <w:rFonts w:ascii="Times New Roman" w:hAnsi="Times New Roman" w:cs="Times New Roman"/>
+          <w:sz w:val="24"/>
+          <w:szCs w:val="24"/>
+          <w14:textOutline w14:w="9525" w14:cap="rnd" w14:cmpd="sng" w14:algn="ctr">
+            <w14:noFill/>
+            <w14:prstDash w14:val="solid"/>
+            <w14:bevel/>
+          </w14:textOutline>
+        </w:rPr>
+        <w:t>Window Extents vs. Viewport Extents: Window extents define the logical size of the virtual coordinate system, while viewport extents define the physical area on the device where the logical window is displayed.</w:t>
+      </w:r>
+    </w:p>
+    <w:p>
+      <w:pPr>
+        <w:pStyle w:val="ListParagraph"/>
+        <w:numPr>
+          <w:ilvl w:val="0"/>
+          <w:numId w:val="40"/>
+        </w:numPr>
+        <w:rPr>
+          <w:rFonts w:ascii="Times New Roman" w:hAnsi="Times New Roman" w:cs="Times New Roman"/>
+          <w:sz w:val="24"/>
+          <w:szCs w:val="24"/>
+          <w14:textOutline w14:w="9525" w14:cap="rnd" w14:cmpd="sng" w14:algn="ctr">
+            <w14:noFill/>
+            <w14:prstDash w14:val="solid"/>
+            <w14:bevel/>
+          </w14:textOutline>
+        </w:rPr>
+      </w:pPr>
+      <w:r>
+        <w:rPr>
+          <w:rFonts w:ascii="Times New Roman" w:hAnsi="Times New Roman" w:cs="Times New Roman"/>
+          <w:sz w:val="24"/>
+          <w:szCs w:val="24"/>
+          <w14:textOutline w14:w="9525" w14:cap="rnd" w14:cmpd="sng" w14:algn="ctr">
+            <w14:solidFill>
+              <w14:srgbClr w14:val="00B0F0"/>
+            </w14:solidFill>
+            <w14:prstDash w14:val="solid"/>
+            <w14:bevel/>
+          </w14:textOutline>
+        </w:rPr>
+        <w:t xml:space="preserve">Aspect Ratio Adjustment Implications: </w:t>
+      </w:r>
+      <w:r>
+        <w:rPr>
+          <w:rFonts w:ascii="Times New Roman" w:hAnsi="Times New Roman" w:cs="Times New Roman"/>
+          <w:sz w:val="24"/>
+          <w:szCs w:val="24"/>
+          <w14:textOutline w14:w="9525" w14:cap="rnd" w14:cmpd="sng" w14:algn="ctr">
+            <w14:noFill/>
+            <w14:prstDash w14:val="solid"/>
+            <w14:bevel/>
+          </w14:textOutline>
+        </w:rPr>
+        <w:t>When the client area is wider than it is high, Windows adjusts the x extents, potentially causing a portion of the client area to fall outside the logical window. Conversely, when the client area is higher than it is wide, Windows adjusts the y extents, potentially leaving a portion of the client area unused.</w:t>
+      </w:r>
+    </w:p>
+    <w:p>
+      <w:pPr>
+        <w:pStyle w:val="ListParagraph"/>
+        <w:numPr>
+          <w:ilvl w:val="0"/>
+          <w:numId w:val="40"/>
+        </w:numPr>
+        <w:rPr>
+          <w:rFonts w:ascii="Times New Roman" w:hAnsi="Times New Roman" w:cs="Times New Roman"/>
+          <w:sz w:val="24"/>
+          <w:szCs w:val="24"/>
+          <w14:textOutline w14:w="9525" w14:cap="rnd" w14:cmpd="sng" w14:algn="ctr">
+            <w14:noFill/>
+            <w14:prstDash w14:val="solid"/>
+            <w14:bevel/>
+          </w14:textOutline>
+        </w:rPr>
+      </w:pPr>
+      <w:r>
+        <w:rPr>
+          <w:rFonts w:ascii="Times New Roman" w:hAnsi="Times New Roman" w:cs="Times New Roman"/>
+          <w:sz w:val="24"/>
+          <w:szCs w:val="24"/>
+          <w14:textOutline w14:w="9525" w14:cap="rnd" w14:cmpd="sng" w14:algn="ctr">
+            <w14:solidFill>
+              <w14:srgbClr w14:val="00B0F0"/>
+            </w14:solidFill>
+            <w14:prstDash w14:val="solid"/>
+            <w14:bevel/>
+          </w14:textOutline>
+        </w:rPr>
+        <w:t xml:space="preserve">mm_Isotropic vs. mm_Anisotropic: </w:t>
+      </w:r>
+      <w:r>
+        <w:rPr>
+          <w:rFonts w:ascii="Times New Roman" w:hAnsi="Times New Roman" w:cs="Times New Roman"/>
+          <w:sz w:val="24"/>
+          <w:szCs w:val="24"/>
+          <w14:textOutline w14:w="9525" w14:cap="rnd" w14:cmpd="sng" w14:algn="ctr">
+            <w14:noFill/>
+            <w14:prstDash w14:val="solid"/>
+            <w14:bevel/>
+          </w14:textOutline>
+        </w:rPr>
+        <w:t>MM_ISOTROPIC maintains equal logical units on both axes, while MM_ANISOTROPIC allows independent scaling of x and y axes.</w:t>
+      </w:r>
+    </w:p>
+    <w:p>
+      <w:pPr>
+        <w:rPr>
+          <w:rFonts w:ascii="Times New Roman" w:hAnsi="Times New Roman" w:cs="Times New Roman"/>
+          <w:sz w:val="24"/>
+          <w:szCs w:val="24"/>
+          <w14:textOutline w14:w="9525" w14:cap="rnd" w14:cmpd="sng" w14:algn="ctr">
+            <w14:noFill/>
+            <w14:prstDash w14:val="solid"/>
+            <w14:bevel/>
+          </w14:textOutline>
+        </w:rPr>
+      </w:pPr>
+    </w:p>
+    <w:p>
+      <w:pPr>
+        <w:rPr>
+          <w:rFonts w:ascii="Times New Roman" w:hAnsi="Times New Roman" w:cs="Times New Roman"/>
+          <w:sz w:val="24"/>
+          <w:szCs w:val="24"/>
+          <w14:textOutline w14:w="9525" w14:cap="rnd" w14:cmpd="sng" w14:algn="ctr">
+            <w14:noFill/>
+            <w14:prstDash w14:val="solid"/>
+            <w14:bevel/>
+          </w14:textOutline>
+        </w:rPr>
+      </w:pPr>
+      <w:r>
+        <w:rPr>
+          <w:rFonts w:ascii="Times New Roman" w:hAnsi="Times New Roman" w:cs="Times New Roman"/>
+          <w:sz w:val="24"/>
+          <w:szCs w:val="24"/>
+          <w14:textOutline w14:w="9525" w14:cap="rnd" w14:cmpd="sng" w14:algn="ctr">
+            <w14:noFill/>
+            <w14:prstDash w14:val="solid"/>
+            <w14:bevel/>
+          </w14:textOutline>
+        </w:rPr>
+        <w:t>Going deeper….</w:t>
+      </w:r>
+    </w:p>
+    <w:p>
+      <w:pPr>
+        <w:rPr>
+          <w:rFonts w:ascii="Times New Roman" w:hAnsi="Times New Roman" w:cs="Times New Roman"/>
+          <w:sz w:val="24"/>
+          <w:szCs w:val="24"/>
+          <w14:textOutline w14:w="9525" w14:cap="rnd" w14:cmpd="sng" w14:algn="ctr">
+            <w14:noFill/>
+            <w14:prstDash w14:val="solid"/>
+            <w14:bevel/>
+          </w14:textOutline>
+        </w:rPr>
+      </w:pPr>
+    </w:p>
+    <w:p>
+      <w:pPr>
+        <w:rPr>
+          <w:rFonts w:ascii="Times New Roman" w:hAnsi="Times New Roman" w:cs="Times New Roman"/>
+          <w:sz w:val="28"/>
+          <w:szCs w:val="28"/>
+          <w14:textOutline w14:w="9525" w14:cap="rnd" w14:cmpd="sng" w14:algn="ctr">
+            <w14:solidFill>
+              <w14:srgbClr w14:val="00B050"/>
+            </w14:solidFill>
+            <w14:prstDash w14:val="solid"/>
+            <w14:bevel/>
+          </w14:textOutline>
+        </w:rPr>
+      </w:pPr>
+      <w:r>
+        <w:rPr>
+          <w:rFonts w:ascii="Times New Roman" w:hAnsi="Times New Roman" w:cs="Times New Roman"/>
+          <w:sz w:val="28"/>
+          <w:szCs w:val="28"/>
+          <w14:textOutline w14:w="9525" w14:cap="rnd" w14:cmpd="sng" w14:algn="ctr">
+            <w14:solidFill>
+              <w14:srgbClr w14:val="00B050"/>
+            </w14:solidFill>
+            <w14:prstDash w14:val="solid"/>
+            <w14:bevel/>
+          </w14:textOutline>
+        </w:rPr>
+        <w:t>How to Use MM_ISOTROPIC:</w:t>
+      </w:r>
+    </w:p>
+    <w:p>
+      <w:pPr>
+        <w:pStyle w:val="ListParagraph"/>
+        <w:numPr>
+          <w:ilvl w:val="0"/>
+          <w:numId w:val="41"/>
+        </w:numPr>
+        <w:rPr>
+          <w:rFonts w:ascii="Times New Roman" w:hAnsi="Times New Roman" w:cs="Times New Roman"/>
+          <w:sz w:val="24"/>
+          <w:szCs w:val="24"/>
+          <w14:textOutline w14:w="9525" w14:cap="rnd" w14:cmpd="sng" w14:algn="ctr">
+            <w14:noFill/>
+            <w14:prstDash w14:val="solid"/>
+            <w14:bevel/>
+          </w14:textOutline>
+        </w:rPr>
+      </w:pPr>
+      <w:r>
+        <w:rPr>
+          <w:rFonts w:ascii="Times New Roman" w:hAnsi="Times New Roman" w:cs="Times New Roman"/>
+          <w:sz w:val="24"/>
+          <w:szCs w:val="24"/>
+          <w14:textOutline w14:w="9525" w14:cap="rnd" w14:cmpd="sng" w14:algn="ctr">
+            <w14:noFill/>
+            <w14:prstDash w14:val="solid"/>
+            <w14:bevel/>
+          </w14:textOutline>
+        </w:rPr>
+        <w:t>Set the mapping mode to MM_ISOTROPIC using the SetMapMode function.</w:t>
+      </w:r>
+    </w:p>
+    <w:p>
+      <w:pPr>
+        <w:pStyle w:val="ListParagraph"/>
+        <w:numPr>
+          <w:ilvl w:val="0"/>
+          <w:numId w:val="41"/>
+        </w:numPr>
+        <w:rPr>
+          <w:rFonts w:ascii="Times New Roman" w:hAnsi="Times New Roman" w:cs="Times New Roman"/>
+          <w:sz w:val="24"/>
+          <w:szCs w:val="24"/>
+          <w14:textOutline w14:w="9525" w14:cap="rnd" w14:cmpd="sng" w14:algn="ctr">
+            <w14:noFill/>
+            <w14:prstDash w14:val="solid"/>
+            <w14:bevel/>
+          </w14:textOutline>
+        </w:rPr>
+      </w:pPr>
+      <w:r>
+        <w:rPr>
+          <w:rFonts w:ascii="Times New Roman" w:hAnsi="Times New Roman" w:cs="Times New Roman"/>
+          <w:sz w:val="24"/>
+          <w:szCs w:val="24"/>
+          <w14:textOutline w14:w="9525" w14:cap="rnd" w14:cmpd="sng" w14:algn="ctr">
+            <w14:noFill/>
+            <w14:prstDash w14:val="solid"/>
+            <w14:bevel/>
+          </w14:textOutline>
+        </w:rPr>
+        <w:t>Set the window extents using the SetWindowExtEx function. The window extents specify the size of the logical window in logical units.</w:t>
+      </w:r>
+    </w:p>
+    <w:p>
+      <w:pPr>
+        <w:pStyle w:val="ListParagraph"/>
+        <w:numPr>
+          <w:ilvl w:val="0"/>
+          <w:numId w:val="41"/>
+        </w:numPr>
+        <w:rPr>
+          <w:rFonts w:ascii="Times New Roman" w:hAnsi="Times New Roman" w:cs="Times New Roman"/>
+          <w:sz w:val="24"/>
+          <w:szCs w:val="24"/>
+          <w14:textOutline w14:w="9525" w14:cap="rnd" w14:cmpd="sng" w14:algn="ctr">
+            <w14:noFill/>
+            <w14:prstDash w14:val="solid"/>
+            <w14:bevel/>
+          </w14:textOutline>
+        </w:rPr>
+      </w:pPr>
+      <w:r>
+        <w:rPr>
+          <w:rFonts w:ascii="Times New Roman" w:hAnsi="Times New Roman" w:cs="Times New Roman"/>
+          <w:sz w:val="24"/>
+          <w:szCs w:val="24"/>
+          <w14:textOutline w14:w="9525" w14:cap="rnd" w14:cmpd="sng" w14:algn="ctr">
+            <w14:noFill/>
+            <w14:prstDash w14:val="solid"/>
+            <w14:bevel/>
+          </w14:textOutline>
+        </w:rPr>
+        <w:t>Set the viewport extents using the SetViewportExtEx function. The viewport extents specify the size of the client area in device units.</w:t>
+      </w:r>
+    </w:p>
+    <w:p>
+      <w:pPr>
+        <w:pStyle w:val="ListParagraph"/>
+        <w:numPr>
+          <w:ilvl w:val="0"/>
+          <w:numId w:val="41"/>
+        </w:numPr>
+        <w:rPr>
+          <w:rFonts w:ascii="Times New Roman" w:hAnsi="Times New Roman" w:cs="Times New Roman"/>
+          <w:sz w:val="24"/>
+          <w:szCs w:val="24"/>
+          <w14:textOutline w14:w="9525" w14:cap="rnd" w14:cmpd="sng" w14:algn="ctr">
+            <w14:noFill/>
+            <w14:prstDash w14:val="solid"/>
+            <w14:bevel/>
+          </w14:textOutline>
+        </w:rPr>
+      </w:pPr>
+      <w:r>
+        <w:rPr>
+          <w:rFonts w:ascii="Times New Roman" w:hAnsi="Times New Roman" w:cs="Times New Roman"/>
+          <w:sz w:val="24"/>
+          <w:szCs w:val="24"/>
+          <w14:textOutline w14:w="9525" w14:cap="rnd" w14:cmpd="sng" w14:algn="ctr">
+            <w14:noFill/>
+            <w14:prstDash w14:val="solid"/>
+            <w14:bevel/>
+          </w14:textOutline>
+        </w:rPr>
+        <w:t>Call the SetWindowOrgEx and SetViewportOrgEx functions to set the origins of the window and viewport.</w:t>
+      </w:r>
+    </w:p>
+    <w:p>
+      <w:pPr>
+        <w:rPr>
+          <w:rFonts w:ascii="Times New Roman" w:hAnsi="Times New Roman" w:cs="Times New Roman"/>
+          <w:sz w:val="28"/>
+          <w:szCs w:val="28"/>
+          <w14:textOutline w14:w="9525" w14:cap="rnd" w14:cmpd="sng" w14:algn="ctr">
+            <w14:solidFill>
+              <w14:srgbClr w14:val="00B050"/>
+            </w14:solidFill>
+            <w14:prstDash w14:val="solid"/>
+            <w14:bevel/>
+          </w14:textOutline>
+        </w:rPr>
+      </w:pPr>
+      <w:r>
+        <w:rPr>
+          <w:rFonts w:ascii="Times New Roman" w:hAnsi="Times New Roman" w:cs="Times New Roman"/>
+          <w:sz w:val="28"/>
+          <w:szCs w:val="28"/>
+          <w14:textOutline w14:w="9525" w14:cap="rnd" w14:cmpd="sng" w14:algn="ctr">
+            <w14:solidFill>
+              <w14:srgbClr w14:val="00B050"/>
+            </w14:solidFill>
+            <w14:prstDash w14:val="solid"/>
+            <w14:bevel/>
+          </w14:textOutline>
+        </w:rPr>
+        <w:t>Example of Using MM_ISOTROPIC:</w:t>
+      </w:r>
+    </w:p>
+    <w:p>
+      <w:pPr>
+        <w:rPr>
+          <w:rFonts w:ascii="Times New Roman" w:hAnsi="Times New Roman" w:cs="Times New Roman"/>
+          <w:sz w:val="24"/>
+          <w:szCs w:val="24"/>
+          <w14:textOutline w14:w="9525" w14:cap="rnd" w14:cmpd="sng" w14:algn="ctr">
+            <w14:noFill/>
+            <w14:prstDash w14:val="solid"/>
+            <w14:bevel/>
+          </w14:textOutline>
+        </w:rPr>
+      </w:pPr>
+      <w:r>
+        <w:rPr>
+          <w:rFonts w:ascii="Times New Roman" w:hAnsi="Times New Roman" w:cs="Times New Roman"/>
+          <w:sz w:val="24"/>
+          <w:szCs w:val="24"/>
+          <w14:textOutline w14:w="9525" w14:cap="rnd" w14:cmpd="sng" w14:algn="ctr">
+            <w14:noFill/>
+            <w14:prstDash w14:val="solid"/>
+            <w14:bevel/>
+          </w14:textOutline>
+        </w:rPr>
+        <w:t>Here is an example of how to use MM_ISOTROPIC to create a traditional one-quadrant virtual coordinate system where (0, 0) is at the lower left corner of the client area and the logical width and height ranges from 0 to 32,767:</w:t>
+      </w:r>
+    </w:p>
+    <w:p>
+      <w:pPr>
+        <w:rPr>
+          <w:rFonts w:ascii="Times New Roman" w:hAnsi="Times New Roman" w:cs="Times New Roman"/>
+          <w:sz w:val="24"/>
+          <w:szCs w:val="24"/>
+          <w14:textOutline w14:w="9525" w14:cap="rnd" w14:cmpd="sng" w14:algn="ctr">
+            <w14:noFill/>
+            <w14:prstDash w14:val="solid"/>
+            <w14:bevel/>
+          </w14:textOutline>
+        </w:rPr>
+      </w:pPr>
+      <w:r>
+        <w:rPr>
+          <w:rFonts w:ascii="Times New Roman" w:hAnsi="Times New Roman" w:cs="Times New Roman"/>
+          <w:sz w:val="24"/>
+          <w:szCs w:val="24"/>
+          <w14:textOutline w14:w="9525" w14:cap="rnd" w14:cmpd="sng" w14:algn="ctr">
+            <w14:noFill/>
+            <w14:prstDash w14:val="solid"/>
+            <w14:bevel/>
+          </w14:textOutline>
+        </w:rPr>
+        <w:drawing>
+          <wp:inline distT="0" distB="0" distL="0" distR="0" wp14:anchorId="0F431A3F" wp14:editId="78D92073">
+            <wp:extent cx="3829622" cy="740535"/>
+            <wp:effectExtent l="0" t="0" r="0" b="2540"/>
+            <wp:docPr id="114" name="Picture 114"/>
+            <wp:cNvGraphicFramePr>
+              <a:graphicFrameLocks xmlns:a="http://schemas.openxmlformats.org/drawingml/2006/main" noChangeAspect="1"/>
+            </wp:cNvGraphicFramePr>
+            <a:graphic xmlns:a="http://schemas.openxmlformats.org/drawingml/2006/main">
+              <a:graphicData uri="http://schemas.openxmlformats.org/drawingml/2006/picture">
+                <pic:pic xmlns:pic="http://schemas.openxmlformats.org/drawingml/2006/picture">
+                  <pic:nvPicPr>
+                    <pic:cNvPr id="1" name=""/>
+                    <pic:cNvPicPr/>
+                  </pic:nvPicPr>
+                  <pic:blipFill>
+                    <a:blip r:embed="rId98"/>
+                    <a:stretch>
+                      <a:fillRect/>
+                    </a:stretch>
+                  </pic:blipFill>
+                  <pic:spPr>
+                    <a:xfrm>
+                      <a:off x="0" y="0"/>
+                      <a:ext cx="3844389" cy="743390"/>
+                    </a:xfrm>
+                    <a:prstGeom prst="rect">
+                      <a:avLst/>
+                    </a:prstGeom>
+                  </pic:spPr>
+                </pic:pic>
+              </a:graphicData>
+            </a:graphic>
+          </wp:inline>
+        </w:drawing>
+      </w:r>
+    </w:p>
+    <w:p>
+      <w:pPr>
+        <w:pStyle w:val="ListParagraph"/>
+        <w:numPr>
+          <w:ilvl w:val="0"/>
+          <w:numId w:val="42"/>
+        </w:numPr>
+        <w:rPr>
+          <w:rFonts w:ascii="Times New Roman" w:hAnsi="Times New Roman" w:cs="Times New Roman"/>
+          <w:i/>
+          <w:iCs/>
+          <w:color w:val="171717" w:themeColor="background2" w:themeShade="1A"/>
+          <w:sz w:val="24"/>
+          <w:szCs w:val="24"/>
+          <w14:textOutline w14:w="9525" w14:cap="rnd" w14:cmpd="sng" w14:algn="ctr">
+            <w14:noFill/>
+            <w14:prstDash w14:val="solid"/>
+            <w14:bevel/>
+          </w14:textOutline>
+        </w:rPr>
+      </w:pPr>
+      <w:r>
+        <w:rPr>
+          <w:rFonts w:ascii="Times New Roman" w:hAnsi="Times New Roman" w:cs="Times New Roman"/>
+          <w:i/>
+          <w:iCs/>
+          <w:color w:val="171717" w:themeColor="background2" w:themeShade="1A"/>
+          <w:sz w:val="24"/>
+          <w:szCs w:val="24"/>
+          <w14:textOutline w14:w="9525" w14:cap="rnd" w14:cmpd="sng" w14:algn="ctr">
+            <w14:noFill/>
+            <w14:prstDash w14:val="solid"/>
+            <w14:bevel/>
+          </w14:textOutline>
+        </w:rPr>
+        <w:t>When using MM_ISOTROPIC, Windows may adjust the window and viewport extents to maintain the aspect ratio of the display device.</w:t>
+      </w:r>
+    </w:p>
+    <w:p>
+      <w:pPr>
+        <w:pStyle w:val="ListParagraph"/>
+        <w:numPr>
+          <w:ilvl w:val="0"/>
+          <w:numId w:val="42"/>
+        </w:numPr>
+        <w:rPr>
+          <w:rFonts w:ascii="Times New Roman" w:hAnsi="Times New Roman" w:cs="Times New Roman"/>
+          <w:i/>
+          <w:iCs/>
+          <w:color w:val="171717" w:themeColor="background2" w:themeShade="1A"/>
+          <w:sz w:val="24"/>
+          <w:szCs w:val="24"/>
+          <w14:textOutline w14:w="9525" w14:cap="rnd" w14:cmpd="sng" w14:algn="ctr">
+            <w14:noFill/>
+            <w14:prstDash w14:val="solid"/>
+            <w14:bevel/>
+          </w14:textOutline>
+        </w:rPr>
+      </w:pPr>
+      <w:r>
+        <w:rPr>
+          <w:rFonts w:ascii="Times New Roman" w:hAnsi="Times New Roman" w:cs="Times New Roman"/>
+          <w:i/>
+          <w:iCs/>
+          <w:color w:val="171717" w:themeColor="background2" w:themeShade="1A"/>
+          <w:sz w:val="24"/>
+          <w:szCs w:val="24"/>
+          <w14:textOutline w14:w="9525" w14:cap="rnd" w14:cmpd="sng" w14:algn="ctr">
+            <w14:noFill/>
+            <w14:prstDash w14:val="solid"/>
+            <w14:bevel/>
+          </w14:textOutline>
+        </w:rPr>
+        <w:t>You should call SetWindowExtEx before calling SetViewportExtEx to make the most efficient use of space in the client area.</w:t>
+      </w:r>
+    </w:p>
+    <w:p>
+      <w:pPr>
+        <w:pStyle w:val="ListParagraph"/>
+        <w:numPr>
+          <w:ilvl w:val="0"/>
+          <w:numId w:val="42"/>
+        </w:numPr>
+        <w:rPr>
+          <w:rFonts w:ascii="Times New Roman" w:hAnsi="Times New Roman" w:cs="Times New Roman"/>
+          <w:i/>
+          <w:iCs/>
+          <w:color w:val="171717" w:themeColor="background2" w:themeShade="1A"/>
+          <w:sz w:val="24"/>
+          <w:szCs w:val="24"/>
+          <w14:textOutline w14:w="9525" w14:cap="rnd" w14:cmpd="sng" w14:algn="ctr">
+            <w14:noFill/>
+            <w14:prstDash w14:val="solid"/>
+            <w14:bevel/>
+          </w14:textOutline>
+        </w:rPr>
+      </w:pPr>
+      <w:r>
+        <w:rPr>
+          <w:rFonts w:ascii="Times New Roman" w:hAnsi="Times New Roman" w:cs="Times New Roman"/>
+          <w:i/>
+          <w:iCs/>
+          <w:color w:val="171717" w:themeColor="background2" w:themeShade="1A"/>
+          <w:sz w:val="24"/>
+          <w:szCs w:val="24"/>
+          <w14:textOutline w14:w="9525" w14:cap="rnd" w14:cmpd="sng" w14:algn="ctr">
+            <w14:noFill/>
+            <w14:prstDash w14:val="solid"/>
+            <w14:bevel/>
+          </w14:textOutline>
+        </w:rPr>
+        <w:t>If you need to stretch or compress objects along one axis without affecting the other axis, you should use the MM_ANISOTROPIC mapping mode</w:t>
+      </w:r>
+      <w:r>
+        <w:rPr>
+          <w:rFonts w:ascii="Times New Roman" w:hAnsi="Times New Roman" w:cs="Times New Roman"/>
+          <w:i/>
+          <w:iCs/>
+          <w:color w:val="0000FF"/>
+          <w:sz w:val="24"/>
+          <w:szCs w:val="24"/>
+          <w14:textOutline w14:w="9525" w14:cap="rnd" w14:cmpd="sng" w14:algn="ctr">
+            <w14:noFill/>
+            <w14:prstDash w14:val="solid"/>
+            <w14:bevel/>
+          </w14:textOutline>
+        </w:rPr>
+        <w:t>.</w:t>
+      </w:r>
+    </w:p>
+    <w:p>
+      <w:pPr>
+        <w:rPr>
+          <w:rFonts w:ascii="Times New Roman" w:hAnsi="Times New Roman" w:cs="Times New Roman"/>
+          <w:i/>
+          <w:iCs/>
+          <w:color w:val="171717" w:themeColor="background2" w:themeShade="1A"/>
+          <w:sz w:val="24"/>
+          <w:szCs w:val="24"/>
+          <w14:textOutline w14:w="9525" w14:cap="rnd" w14:cmpd="sng" w14:algn="ctr">
+            <w14:noFill/>
+            <w14:prstDash w14:val="solid"/>
+            <w14:bevel/>
+          </w14:textOutline>
+        </w:rPr>
+      </w:pPr>
+    </w:p>
+    <w:p>
+      <w:pPr>
+        <w:rPr>
+          <w:rFonts w:ascii="Times New Roman" w:hAnsi="Times New Roman" w:cs="Times New Roman"/>
+          <w:i/>
+          <w:iCs/>
+          <w:sz w:val="24"/>
+          <w:szCs w:val="24"/>
+        </w:rPr>
+      </w:pPr>
+      <w:r>
+        <w:rPr>
+          <w:noProof/>
+          <w:sz w:val="24"/>
+          <w:szCs w:val="24"/>
+          <w14:textOutline w14:w="9525" w14:cap="rnd" w14:cmpd="sng" w14:algn="ctr">
+            <w14:solidFill>
+              <w14:srgbClr w14:val="00B050"/>
+            </w14:solidFill>
+            <w14:prstDash w14:val="solid"/>
+            <w14:bevel/>
+          </w14:textOutline>
+        </w:rPr>
+        <w:lastRenderedPageBreak/>
+        <w:drawing>
+          <wp:inline distT="0" distB="0" distL="0" distR="0" wp14:anchorId="4A4F1185" wp14:editId="565FF78D">
+            <wp:extent cx="2857500" cy="1200150"/>
+            <wp:effectExtent l="0" t="0" r="0" b="0"/>
+            <wp:docPr id="116" name="Picture 116"/>
+            <wp:cNvGraphicFramePr>
+              <a:graphicFrameLocks xmlns:a="http://schemas.openxmlformats.org/drawingml/2006/main" noChangeAspect="1"/>
+            </wp:cNvGraphicFramePr>
+            <a:graphic xmlns:a="http://schemas.openxmlformats.org/drawingml/2006/main">
+              <a:graphicData uri="http://schemas.openxmlformats.org/drawingml/2006/picture">
+                <pic:pic xmlns:pic="http://schemas.openxmlformats.org/drawingml/2006/picture">
+                  <pic:nvPicPr>
+                    <pic:cNvPr id="1" name=""/>
+                    <pic:cNvPicPr/>
+                  </pic:nvPicPr>
+                  <pic:blipFill>
+                    <a:blip r:embed="rId99"/>
+                    <a:stretch>
+                      <a:fillRect/>
+                    </a:stretch>
+                  </pic:blipFill>
+                  <pic:spPr>
+                    <a:xfrm>
+                      <a:off x="0" y="0"/>
+                      <a:ext cx="2857500" cy="1200150"/>
+                    </a:xfrm>
+                    <a:prstGeom prst="rect">
+                      <a:avLst/>
+                    </a:prstGeom>
+                  </pic:spPr>
+                </pic:pic>
+              </a:graphicData>
+            </a:graphic>
+          </wp:inline>
+        </w:drawing>
+      </w:r>
+    </w:p>
+    <w:p>
+      <w:pPr>
+        <w:rPr>
+          <w:rFonts w:ascii="Times New Roman" w:hAnsi="Times New Roman" w:cs="Times New Roman"/>
+          <w:color w:val="000000" w:themeColor="text1"/>
+          <w:sz w:val="24"/>
+          <w:szCs w:val="24"/>
+        </w:rPr>
+      </w:pPr>
+      <w:r>
+        <w:rPr>
+          <w:rFonts w:ascii="Times New Roman" w:hAnsi="Times New Roman" w:cs="Times New Roman"/>
+          <w:sz w:val="24"/>
+          <w:szCs w:val="24"/>
+        </w:rPr>
+        <w:t xml:space="preserve">Program code can be found in the </w:t>
+      </w:r>
+      <w:r>
+        <w:rPr>
+          <w:rFonts w:ascii="Times New Roman" w:hAnsi="Times New Roman" w:cs="Times New Roman"/>
+          <w:color w:val="0000FF"/>
+          <w:sz w:val="24"/>
+          <w:szCs w:val="24"/>
+        </w:rPr>
+        <w:t xml:space="preserve">7 … Chapter 5 folder </w:t>
+      </w:r>
+      <w:r>
+        <w:rPr>
+          <w:rFonts w:ascii="Times New Roman" w:hAnsi="Times New Roman" w:cs="Times New Roman"/>
+          <w:sz w:val="24"/>
+          <w:szCs w:val="24"/>
+        </w:rPr>
+        <w:t xml:space="preserve">called </w:t>
+      </w:r>
+      <w:r>
+        <w:rPr>
+          <w:rFonts w:ascii="Times New Roman" w:hAnsi="Times New Roman" w:cs="Times New Roman"/>
+          <w:color w:val="9900CC"/>
+          <w:sz w:val="24"/>
+          <w:szCs w:val="24"/>
+        </w:rPr>
+        <w:t>mm_isotrophic.c</w:t>
+      </w:r>
+      <w:r>
+        <w:rPr>
+          <w:rFonts w:ascii="Times New Roman" w:hAnsi="Times New Roman" w:cs="Times New Roman"/>
+          <w:color w:val="9900CC"/>
+          <w:sz w:val="24"/>
+          <w:szCs w:val="24"/>
+        </w:rPr>
+        <w:t xml:space="preserve"> </w:t>
+      </w:r>
+      <w:r>
+        <w:rPr>
+          <w:rFonts w:ascii="Times New Roman" w:hAnsi="Times New Roman" w:cs="Times New Roman"/>
+          <w:sz w:val="24"/>
+          <w:szCs w:val="24"/>
+        </w:rPr>
+        <w:t xml:space="preserve">and </w:t>
+      </w:r>
+      <w:r>
+        <w:rPr>
+          <w:rFonts w:ascii="Times New Roman" w:hAnsi="Times New Roman" w:cs="Times New Roman"/>
+          <w:color w:val="9900CC"/>
+          <w:sz w:val="24"/>
+          <w:szCs w:val="24"/>
+        </w:rPr>
+        <w:t>mm_anisotrophic.c</w:t>
+      </w:r>
+      <w:r>
+        <w:rPr>
+          <w:rFonts w:ascii="Times New Roman" w:hAnsi="Times New Roman" w:cs="Times New Roman"/>
+          <w:color w:val="9900CC"/>
+          <w:sz w:val="24"/>
+          <w:szCs w:val="24"/>
+        </w:rPr>
+        <w:t xml:space="preserve">. </w:t>
+      </w:r>
+      <w:r>
+        <w:rPr>
+          <w:rFonts w:ascii="Times New Roman" w:hAnsi="Times New Roman" w:cs="Times New Roman"/>
+          <w:color w:val="000000" w:themeColor="text1"/>
+          <w:sz w:val="24"/>
+          <w:szCs w:val="24"/>
+        </w:rPr>
+        <w:t>The programs cover these two topics in depth.</w:t>
+      </w:r>
+    </w:p>
+    <w:p>
+      <w:pPr>
+        <w:rPr>
+          <w:rFonts w:ascii="Times New Roman" w:hAnsi="Times New Roman" w:cs="Times New Roman"/>
+          <w:color w:val="000000" w:themeColor="text1"/>
+          <w:sz w:val="24"/>
+          <w:szCs w:val="24"/>
+        </w:rPr>
+      </w:pPr>
+      <w:r>
+        <w:rPr>
+          <w:rFonts w:ascii="Times New Roman" w:hAnsi="Times New Roman" w:cs="Times New Roman"/>
+          <w:color w:val="000000" w:themeColor="text1"/>
+          <w:sz w:val="24"/>
+          <w:szCs w:val="24"/>
+        </w:rPr>
+        <w:t>After going through those, you can go back and understand the Book’s code, chapter 5 whatsize program folder.</w:t>
+      </w:r>
+      <w:r>
+        <w:rPr>
+          <w:rFonts w:ascii="Times New Roman" w:hAnsi="Times New Roman" w:cs="Times New Roman"/>
+          <w:color w:val="000000" w:themeColor="text1"/>
+          <w:sz w:val="24"/>
+          <w:szCs w:val="24"/>
+        </w:rPr>
+        <w:t xml:space="preserve"> </w:t>
+      </w:r>
+      <w:r>
+        <w:rPr>
+          <w:rFonts w:ascii="Times New Roman" w:hAnsi="Times New Roman" w:cs="Times New Roman"/>
+          <w:color w:val="000000" w:themeColor="text1"/>
+          <w:sz w:val="24"/>
+          <w:szCs w:val="24"/>
+        </w:rPr>
+        <w:t>Explanation:</w:t>
+      </w:r>
+    </w:p>
+    <w:p>
+      <w:pPr>
+        <w:rPr>
+          <w:rFonts w:ascii="Times New Roman" w:hAnsi="Times New Roman" w:cs="Times New Roman"/>
+          <w:color w:val="000000" w:themeColor="text1"/>
+          <w:sz w:val="24"/>
+          <w:szCs w:val="24"/>
+        </w:rPr>
+      </w:pPr>
+    </w:p>
+    <w:p>
+      <w:pPr>
+        <w:rPr>
+          <w:rFonts w:ascii="Times New Roman" w:hAnsi="Times New Roman" w:cs="Times New Roman"/>
+          <w:color w:val="000000" w:themeColor="text1"/>
+          <w:sz w:val="28"/>
+          <w:szCs w:val="28"/>
+          <w14:textOutline w14:w="9525" w14:cap="rnd" w14:cmpd="sng" w14:algn="ctr">
+            <w14:solidFill>
+              <w14:srgbClr w14:val="0099FF"/>
+            </w14:solidFill>
+            <w14:prstDash w14:val="solid"/>
+            <w14:bevel/>
+          </w14:textOutline>
+        </w:rPr>
+      </w:pPr>
+      <w:r>
+        <w:rPr>
+          <w:rFonts w:ascii="Times New Roman" w:hAnsi="Times New Roman" w:cs="Times New Roman"/>
+          <w:color w:val="000000" w:themeColor="text1"/>
+          <w:sz w:val="28"/>
+          <w:szCs w:val="28"/>
+          <w14:textOutline w14:w="9525" w14:cap="rnd" w14:cmpd="sng" w14:algn="ctr">
+            <w14:solidFill>
+              <w14:srgbClr w14:val="0099FF"/>
+            </w14:solidFill>
+            <w14:prstDash w14:val="solid"/>
+            <w14:bevel/>
+          </w14:textOutline>
+        </w:rPr>
+        <w:t>Mapping Modes and Show Function:</w:t>
+      </w:r>
+    </w:p>
+    <w:p>
+      <w:pPr>
+        <w:rPr>
+          <w:rFonts w:ascii="Times New Roman" w:hAnsi="Times New Roman" w:cs="Times New Roman"/>
+          <w:color w:val="000000" w:themeColor="text1"/>
+          <w:sz w:val="24"/>
+          <w:szCs w:val="24"/>
+        </w:rPr>
+      </w:pPr>
+      <w:r>
+        <w:rPr>
+          <w:rFonts w:ascii="Times New Roman" w:hAnsi="Times New Roman" w:cs="Times New Roman"/>
+          <w:color w:val="000000" w:themeColor="text1"/>
+          <w:sz w:val="24"/>
+          <w:szCs w:val="24"/>
+        </w:rPr>
+        <w:t>The Show function takes care of displaying the dimensions of the window's client area in different metric mapping modes. It utilizes the SetMapMode function to set the desired mapping mode, and then it retrieves the client area dimensions using GetClientRect. The DPtoLP function is used to convert device coordinates to logical coordinates. The function then displays the information using TextOut.</w:t>
+      </w:r>
+    </w:p>
+    <w:p>
+      <w:pPr>
+        <w:rPr>
+          <w:rFonts w:ascii="Times New Roman" w:hAnsi="Times New Roman" w:cs="Times New Roman"/>
+          <w:color w:val="000000" w:themeColor="text1"/>
+          <w:sz w:val="24"/>
+          <w:szCs w:val="24"/>
+          <w14:textOutline w14:w="9525" w14:cap="rnd" w14:cmpd="sng" w14:algn="ctr">
+            <w14:solidFill>
+              <w14:srgbClr w14:val="0099FF"/>
+            </w14:solidFill>
+            <w14:prstDash w14:val="solid"/>
+            <w14:bevel/>
+          </w14:textOutline>
+        </w:rPr>
+      </w:pPr>
+    </w:p>
+    <w:p>
+      <w:pPr>
+        <w:rPr>
+          <w:rFonts w:ascii="Times New Roman" w:hAnsi="Times New Roman" w:cs="Times New Roman"/>
+          <w:color w:val="000000" w:themeColor="text1"/>
+          <w:sz w:val="24"/>
+          <w:szCs w:val="24"/>
+          <w14:textOutline w14:w="9525" w14:cap="rnd" w14:cmpd="sng" w14:algn="ctr">
+            <w14:solidFill>
+              <w14:srgbClr w14:val="0099FF"/>
+            </w14:solidFill>
+            <w14:prstDash w14:val="solid"/>
+            <w14:bevel/>
+          </w14:textOutline>
+        </w:rPr>
+      </w:pPr>
+      <w:r>
+        <w:rPr>
+          <w:rFonts w:ascii="Times New Roman" w:hAnsi="Times New Roman" w:cs="Times New Roman"/>
+          <w:color w:val="000000" w:themeColor="text1"/>
+          <w:sz w:val="24"/>
+          <w:szCs w:val="24"/>
+          <w14:textOutline w14:w="9525" w14:cap="rnd" w14:cmpd="sng" w14:algn="ctr">
+            <w14:solidFill>
+              <w14:srgbClr w14:val="0099FF"/>
+            </w14:solidFill>
+            <w14:prstDash w14:val="solid"/>
+            <w14:bevel/>
+          </w14:textOutline>
+        </w:rPr>
+        <w:t>WM_CREATE Handling:</w:t>
+      </w:r>
+    </w:p>
+    <w:p>
+      <w:pPr>
+        <w:rPr>
+          <w:rFonts w:ascii="Times New Roman" w:hAnsi="Times New Roman" w:cs="Times New Roman"/>
+          <w:color w:val="000000" w:themeColor="text1"/>
+          <w:sz w:val="24"/>
+          <w:szCs w:val="24"/>
+        </w:rPr>
+      </w:pPr>
+      <w:r>
+        <w:rPr>
+          <w:rFonts w:ascii="Times New Roman" w:hAnsi="Times New Roman" w:cs="Times New Roman"/>
+          <w:color w:val="000000" w:themeColor="text1"/>
+          <w:sz w:val="24"/>
+          <w:szCs w:val="24"/>
+        </w:rPr>
+        <w:t>The WM_CREATE case in the WndProc function is responsible for initializing the device context (hdc) and obtaining information about the system's fixed font using GetTextMetrics. This information, particularly the average character width (cxChar) and character height (cyChar), is crucial for later calculations and display.</w:t>
+      </w:r>
+    </w:p>
+    <w:p>
+      <w:pPr>
+        <w:rPr>
+          <w:rFonts w:ascii="Times New Roman" w:hAnsi="Times New Roman" w:cs="Times New Roman"/>
+          <w:color w:val="000000" w:themeColor="text1"/>
+          <w:sz w:val="24"/>
+          <w:szCs w:val="24"/>
+        </w:rPr>
+      </w:pPr>
+    </w:p>
+    <w:p>
+      <w:pPr>
+        <w:rPr>
+          <w:rFonts w:ascii="Times New Roman" w:hAnsi="Times New Roman" w:cs="Times New Roman"/>
+          <w:color w:val="000000" w:themeColor="text1"/>
+          <w:sz w:val="24"/>
+          <w:szCs w:val="24"/>
+          <w14:textOutline w14:w="9525" w14:cap="rnd" w14:cmpd="sng" w14:algn="ctr">
+            <w14:solidFill>
+              <w14:srgbClr w14:val="0099FF"/>
+            </w14:solidFill>
+            <w14:prstDash w14:val="solid"/>
+            <w14:bevel/>
+          </w14:textOutline>
+        </w:rPr>
+      </w:pPr>
+      <w:r>
+        <w:rPr>
+          <w:rFonts w:ascii="Times New Roman" w:hAnsi="Times New Roman" w:cs="Times New Roman"/>
+          <w:color w:val="000000" w:themeColor="text1"/>
+          <w:sz w:val="24"/>
+          <w:szCs w:val="24"/>
+          <w14:textOutline w14:w="9525" w14:cap="rnd" w14:cmpd="sng" w14:algn="ctr">
+            <w14:solidFill>
+              <w14:srgbClr w14:val="0099FF"/>
+            </w14:solidFill>
+            <w14:prstDash w14:val="solid"/>
+            <w14:bevel/>
+          </w14:textOutline>
+        </w:rPr>
+        <w:t>Dynamic Text Drawing in WM_PAINT:</w:t>
+      </w:r>
+    </w:p>
+    <w:p>
+      <w:pPr>
+        <w:rPr>
+          <w:rFonts w:ascii="Times New Roman" w:hAnsi="Times New Roman" w:cs="Times New Roman"/>
+          <w:color w:val="000000" w:themeColor="text1"/>
+          <w:sz w:val="24"/>
+          <w:szCs w:val="24"/>
+        </w:rPr>
+      </w:pPr>
+      <w:r>
+        <w:rPr>
+          <w:rFonts w:ascii="Times New Roman" w:hAnsi="Times New Roman" w:cs="Times New Roman"/>
+          <w:color w:val="000000" w:themeColor="text1"/>
+          <w:sz w:val="24"/>
+          <w:szCs w:val="24"/>
+        </w:rPr>
+        <w:t>In the WM_PAINT case of the WndProc function, dynamic text is drawn to display information about the window's client area in various mapping modes. The TextOut function is used to output the heading and underline, and the Show function is called for each mapping mode to display the corresponding dimensions.</w:t>
+      </w:r>
+    </w:p>
+    <w:p>
+      <w:pPr>
+        <w:rPr>
+          <w:rFonts w:ascii="Times New Roman" w:hAnsi="Times New Roman" w:cs="Times New Roman"/>
+          <w:color w:val="000000" w:themeColor="text1"/>
+          <w:sz w:val="24"/>
+          <w:szCs w:val="24"/>
+        </w:rPr>
+      </w:pPr>
+    </w:p>
+    <w:p>
+      <w:pPr>
+        <w:rPr>
+          <w:rFonts w:ascii="Times New Roman" w:hAnsi="Times New Roman" w:cs="Times New Roman"/>
+          <w:color w:val="000000" w:themeColor="text1"/>
+          <w:sz w:val="24"/>
+          <w:szCs w:val="24"/>
+          <w14:textOutline w14:w="9525" w14:cap="rnd" w14:cmpd="sng" w14:algn="ctr">
+            <w14:solidFill>
+              <w14:srgbClr w14:val="0099FF"/>
+            </w14:solidFill>
+            <w14:prstDash w14:val="solid"/>
+            <w14:bevel/>
+          </w14:textOutline>
+        </w:rPr>
+      </w:pPr>
+      <w:r>
+        <w:rPr>
+          <w:rFonts w:ascii="Times New Roman" w:hAnsi="Times New Roman" w:cs="Times New Roman"/>
+          <w:color w:val="000000" w:themeColor="text1"/>
+          <w:sz w:val="24"/>
+          <w:szCs w:val="24"/>
+          <w14:textOutline w14:w="9525" w14:cap="rnd" w14:cmpd="sng" w14:algn="ctr">
+            <w14:solidFill>
+              <w14:srgbClr w14:val="0099FF"/>
+            </w14:solidFill>
+            <w14:prstDash w14:val="solid"/>
+            <w14:bevel/>
+          </w14:textOutline>
+        </w:rPr>
+        <w:t>MM_ANISOTROPIC Setup:</w:t>
+      </w:r>
+    </w:p>
+    <w:p>
+      <w:pPr>
+        <w:rPr>
+          <w:rFonts w:ascii="Times New Roman" w:hAnsi="Times New Roman" w:cs="Times New Roman"/>
+          <w:color w:val="000000" w:themeColor="text1"/>
+          <w:sz w:val="24"/>
+          <w:szCs w:val="24"/>
+        </w:rPr>
+      </w:pPr>
+      <w:r>
+        <w:rPr>
+          <w:rFonts w:ascii="Times New Roman" w:hAnsi="Times New Roman" w:cs="Times New Roman"/>
+          <w:color w:val="000000" w:themeColor="text1"/>
+          <w:sz w:val="24"/>
+          <w:szCs w:val="24"/>
+        </w:rPr>
+        <w:t>Within the WM_PAINT case, the code sets up the MM_ANISOTROPIC mapping mode using SetMapMode and defines the logical and viewport extents with SetWindowExtEx and SetViewportExtEx. This particular mapping mode allows for arbitrary scaling in both x and y directions.</w:t>
+      </w:r>
+    </w:p>
+    <w:p>
+      <w:pPr>
+        <w:rPr>
+          <w:rFonts w:ascii="Times New Roman" w:hAnsi="Times New Roman" w:cs="Times New Roman"/>
+          <w:color w:val="000000" w:themeColor="text1"/>
+          <w:sz w:val="28"/>
+          <w:szCs w:val="28"/>
+          <w14:textOutline w14:w="9525" w14:cap="rnd" w14:cmpd="sng" w14:algn="ctr">
+            <w14:solidFill>
+              <w14:srgbClr w14:val="0099FF"/>
+            </w14:solidFill>
+            <w14:prstDash w14:val="solid"/>
+            <w14:bevel/>
+          </w14:textOutline>
+        </w:rPr>
+      </w:pPr>
+    </w:p>
+    <w:p>
+      <w:pPr>
+        <w:rPr>
+          <w:rFonts w:ascii="Times New Roman" w:hAnsi="Times New Roman" w:cs="Times New Roman"/>
+          <w:color w:val="000000" w:themeColor="text1"/>
+          <w:sz w:val="28"/>
+          <w:szCs w:val="28"/>
+          <w14:textOutline w14:w="9525" w14:cap="rnd" w14:cmpd="sng" w14:algn="ctr">
+            <w14:solidFill>
+              <w14:srgbClr w14:val="0099FF"/>
+            </w14:solidFill>
+            <w14:prstDash w14:val="solid"/>
+            <w14:bevel/>
+          </w14:textOutline>
+        </w:rPr>
+      </w:pPr>
+      <w:r>
+        <w:rPr>
+          <w:rFonts w:ascii="Times New Roman" w:hAnsi="Times New Roman" w:cs="Times New Roman"/>
+          <w:color w:val="000000" w:themeColor="text1"/>
+          <w:sz w:val="28"/>
+          <w:szCs w:val="28"/>
+          <w14:textOutline w14:w="9525" w14:cap="rnd" w14:cmpd="sng" w14:algn="ctr">
+            <w14:solidFill>
+              <w14:srgbClr w14:val="0099FF"/>
+            </w14:solidFill>
+            <w14:prstDash w14:val="solid"/>
+            <w14:bevel/>
+          </w14:textOutline>
+        </w:rPr>
+        <w:t>Logical and Device Coordinates Conversion:</w:t>
+      </w:r>
+    </w:p>
+    <w:p>
+      <w:pPr>
+        <w:rPr>
+          <w:rFonts w:ascii="Times New Roman" w:hAnsi="Times New Roman" w:cs="Times New Roman"/>
+          <w:color w:val="000000" w:themeColor="text1"/>
+          <w:sz w:val="24"/>
+          <w:szCs w:val="24"/>
+        </w:rPr>
+      </w:pPr>
+      <w:r>
+        <w:rPr>
+          <w:rFonts w:ascii="Times New Roman" w:hAnsi="Times New Roman" w:cs="Times New Roman"/>
+          <w:color w:val="000000" w:themeColor="text1"/>
+          <w:sz w:val="24"/>
+          <w:szCs w:val="24"/>
+        </w:rPr>
+        <w:t>The DPtoLP function is used to convert device coordinates to logical coordinates. This is crucial for accurately representing the logical dimensions of the client area, especially when dealing with mapping modes that may have different units or scaling factors.</w:t>
+      </w:r>
+    </w:p>
+    <w:p>
+      <w:pPr>
+        <w:rPr>
+          <w:rFonts w:ascii="Times New Roman" w:hAnsi="Times New Roman" w:cs="Times New Roman"/>
+          <w:color w:val="000000" w:themeColor="text1"/>
+          <w:sz w:val="24"/>
+          <w:szCs w:val="24"/>
+        </w:rPr>
+      </w:pPr>
+    </w:p>
+    <w:p>
+      <w:pPr>
+        <w:rPr>
+          <w:rFonts w:ascii="Times New Roman" w:hAnsi="Times New Roman" w:cs="Times New Roman"/>
+          <w:color w:val="000000" w:themeColor="text1"/>
+          <w:sz w:val="28"/>
+          <w:szCs w:val="28"/>
+          <w14:textOutline w14:w="9525" w14:cap="rnd" w14:cmpd="sng" w14:algn="ctr">
+            <w14:solidFill>
+              <w14:srgbClr w14:val="0099FF"/>
+            </w14:solidFill>
+            <w14:prstDash w14:val="solid"/>
+            <w14:bevel/>
+          </w14:textOutline>
+        </w:rPr>
+      </w:pPr>
+      <w:r>
+        <w:rPr>
+          <w:rFonts w:ascii="Times New Roman" w:hAnsi="Times New Roman" w:cs="Times New Roman"/>
+          <w:color w:val="000000" w:themeColor="text1"/>
+          <w:sz w:val="28"/>
+          <w:szCs w:val="28"/>
+          <w14:textOutline w14:w="9525" w14:cap="rnd" w14:cmpd="sng" w14:algn="ctr">
+            <w14:solidFill>
+              <w14:srgbClr w14:val="0099FF"/>
+            </w14:solidFill>
+            <w14:prstDash w14:val="solid"/>
+            <w14:bevel/>
+          </w14:textOutline>
+        </w:rPr>
+        <w:t>Text Drawing with Different Mapping Modes:</w:t>
+      </w:r>
+    </w:p>
+    <w:p>
+      <w:pPr>
+        <w:rPr>
+          <w:rFonts w:ascii="Times New Roman" w:hAnsi="Times New Roman" w:cs="Times New Roman"/>
+          <w:color w:val="000000" w:themeColor="text1"/>
+          <w:sz w:val="24"/>
+          <w:szCs w:val="24"/>
+        </w:rPr>
+      </w:pPr>
+      <w:r>
+        <w:rPr>
+          <w:rFonts w:ascii="Times New Roman" w:hAnsi="Times New Roman" w:cs="Times New Roman"/>
+          <w:color w:val="000000" w:themeColor="text1"/>
+          <w:sz w:val="24"/>
+          <w:szCs w:val="24"/>
+        </w:rPr>
+        <w:t>The code showcases how to use various metric mapping modes (MM_TEXT, MM_LOMETRIC, MM_HIMETRIC, MM_LOENGLISH, MM_HIENGLISH, MM_TWIPS) and dynamically display the corresponding dimensions of the client area. This requires an understanding of how mapping modes affect the interpretation of logical units.</w:t>
+      </w:r>
+    </w:p>
+    <w:p>
+      <w:pPr>
+        <w:rPr>
+          <w:rFonts w:ascii="Times New Roman" w:hAnsi="Times New Roman" w:cs="Times New Roman"/>
+          <w:i/>
+          <w:iCs/>
+          <w:color w:val="171717" w:themeColor="background2" w:themeShade="1A"/>
+          <w:sz w:val="28"/>
+          <w:szCs w:val="28"/>
+          <w14:textOutline w14:w="9525" w14:cap="rnd" w14:cmpd="sng" w14:algn="ctr">
+            <w14:solidFill>
+              <w14:srgbClr w14:val="00B050"/>
+            </w14:solidFill>
+            <w14:prstDash w14:val="solid"/>
+            <w14:bevel/>
+          </w14:textOutline>
+        </w:rPr>
+      </w:pPr>
+    </w:p>
+    <w:p>
+      <w:pPr>
+        <w:rPr>
+          <w:rFonts w:ascii="Times New Roman" w:hAnsi="Times New Roman" w:cs="Times New Roman"/>
+          <w:color w:val="171717" w:themeColor="background2" w:themeShade="1A"/>
+          <w:sz w:val="28"/>
+          <w:szCs w:val="28"/>
+          <w14:textOutline w14:w="9525" w14:cap="rnd" w14:cmpd="sng" w14:algn="ctr">
+            <w14:solidFill>
+              <w14:srgbClr w14:val="00B050"/>
+            </w14:solidFill>
+            <w14:prstDash w14:val="solid"/>
+            <w14:bevel/>
+          </w14:textOutline>
+        </w:rPr>
+      </w:pPr>
+      <w:r>
+        <w:rPr>
+          <w:rFonts w:ascii="Times New Roman" w:hAnsi="Times New Roman" w:cs="Times New Roman"/>
+          <w:color w:val="171717" w:themeColor="background2" w:themeShade="1A"/>
+          <w:sz w:val="28"/>
+          <w:szCs w:val="28"/>
+          <w14:textOutline w14:w="9525" w14:cap="rnd" w14:cmpd="sng" w14:algn="ctr">
+            <w14:solidFill>
+              <w14:srgbClr w14:val="00B050"/>
+            </w14:solidFill>
+            <w14:prstDash w14:val="solid"/>
+            <w14:bevel/>
+          </w14:textOutline>
+        </w:rPr>
+        <w:t>The main points highlighted in the provided passage are:</w:t>
+      </w:r>
+    </w:p>
+    <w:p>
+      <w:pPr>
+        <w:rPr>
+          <w:rFonts w:ascii="Times New Roman" w:hAnsi="Times New Roman" w:cs="Times New Roman"/>
+          <w:i/>
+          <w:iCs/>
+          <w:color w:val="0000FF"/>
+          <w:sz w:val="24"/>
+          <w:szCs w:val="24"/>
+          <w:u w:val="single"/>
+          <w14:textOutline w14:w="9525" w14:cap="rnd" w14:cmpd="sng" w14:algn="ctr">
+            <w14:noFill/>
+            <w14:prstDash w14:val="solid"/>
+            <w14:bevel/>
+          </w14:textOutline>
+        </w:rPr>
+      </w:pPr>
+      <w:r>
+        <w:rPr>
+          <w:rFonts w:ascii="Times New Roman" w:hAnsi="Times New Roman" w:cs="Times New Roman"/>
+          <w:i/>
+          <w:iCs/>
+          <w:color w:val="0000FF"/>
+          <w:sz w:val="24"/>
+          <w:szCs w:val="24"/>
+          <w:highlight w:val="yellow"/>
+          <w:u w:val="single"/>
+          <w14:textOutline w14:w="9525" w14:cap="rnd" w14:cmpd="sng" w14:algn="ctr">
+            <w14:noFill/>
+            <w14:prstDash w14:val="solid"/>
+            <w14:bevel/>
+          </w14:textOutline>
+        </w:rPr>
+        <w:t>Font Selection for Text Display:</w:t>
+      </w:r>
+    </w:p>
+    <w:p>
+      <w:pPr>
+        <w:rPr>
+          <w:rFonts w:ascii="Times New Roman" w:hAnsi="Times New Roman" w:cs="Times New Roman"/>
+          <w:color w:val="171717" w:themeColor="background2" w:themeShade="1A"/>
+          <w:sz w:val="24"/>
+          <w:szCs w:val="24"/>
+          <w14:textOutline w14:w="9525" w14:cap="rnd" w14:cmpd="sng" w14:algn="ctr">
+            <w14:noFill/>
+            <w14:prstDash w14:val="solid"/>
+            <w14:bevel/>
+          </w14:textOutline>
+        </w:rPr>
+      </w:pPr>
+      <w:r>
+        <w:rPr>
+          <w:rFonts w:ascii="Times New Roman" w:hAnsi="Times New Roman" w:cs="Times New Roman"/>
+          <w:color w:val="171717" w:themeColor="background2" w:themeShade="1A"/>
+          <w:sz w:val="24"/>
+          <w:szCs w:val="24"/>
+          <w14:textOutline w14:w="9525" w14:cap="rnd" w14:cmpd="sng" w14:algn="ctr">
+            <w14:noFill/>
+            <w14:prstDash w14:val="solid"/>
+            <w14:bevel/>
+          </w14:textOutline>
+        </w:rPr>
+        <w:t>The code in WHATSIZE ensures ease in displaying information by utilizing a fixed-pitch font. This is achieved by using the SelectObject function to set the current font of the device context (hdc) to the system's fixed-pitch font obtained through GetStockObject (SYSTEM_FIXED_FONT). A fixed-pitch font ensures that characters have a uniform width, simplifying the layout and alignment of displayed information.</w:t>
+      </w:r>
+    </w:p>
+    <w:p>
+      <w:pPr>
+        <w:rPr>
+          <w:rFonts w:ascii="Times New Roman" w:hAnsi="Times New Roman" w:cs="Times New Roman"/>
+          <w:i/>
+          <w:iCs/>
+          <w:color w:val="0000FF"/>
+          <w:sz w:val="24"/>
+          <w:szCs w:val="24"/>
+          <w:u w:val="single"/>
+          <w14:textOutline w14:w="9525" w14:cap="rnd" w14:cmpd="sng" w14:algn="ctr">
+            <w14:noFill/>
+            <w14:prstDash w14:val="solid"/>
+            <w14:bevel/>
+          </w14:textOutline>
+        </w:rPr>
+      </w:pPr>
+      <w:r>
+        <w:rPr>
+          <w:rFonts w:ascii="Times New Roman" w:hAnsi="Times New Roman" w:cs="Times New Roman"/>
+          <w:i/>
+          <w:iCs/>
+          <w:color w:val="0000FF"/>
+          <w:sz w:val="24"/>
+          <w:szCs w:val="24"/>
+          <w:highlight w:val="yellow"/>
+          <w:u w:val="single"/>
+          <w14:textOutline w14:w="9525" w14:cap="rnd" w14:cmpd="sng" w14:algn="ctr">
+            <w14:noFill/>
+            <w14:prstDash w14:val="solid"/>
+            <w14:bevel/>
+          </w14:textOutline>
+        </w:rPr>
+        <w:t>Use of MM_ANISOTROPIC Mapping Mode:</w:t>
+      </w:r>
+    </w:p>
+    <w:p>
+      <w:pPr>
+        <w:rPr>
+          <w:rFonts w:ascii="Times New Roman" w:hAnsi="Times New Roman" w:cs="Times New Roman"/>
+          <w:color w:val="171717" w:themeColor="background2" w:themeShade="1A"/>
+          <w:sz w:val="24"/>
+          <w:szCs w:val="24"/>
+          <w14:textOutline w14:w="9525" w14:cap="rnd" w14:cmpd="sng" w14:algn="ctr">
+            <w14:noFill/>
+            <w14:prstDash w14:val="solid"/>
+            <w14:bevel/>
+          </w14:textOutline>
+        </w:rPr>
+      </w:pPr>
+      <w:r>
+        <w:rPr>
+          <w:rFonts w:ascii="Times New Roman" w:hAnsi="Times New Roman" w:cs="Times New Roman"/>
+          <w:color w:val="171717" w:themeColor="background2" w:themeShade="1A"/>
+          <w:sz w:val="24"/>
+          <w:szCs w:val="24"/>
+          <w14:textOutline w14:w="9525" w14:cap="rnd" w14:cmpd="sng" w14:algn="ctr">
+            <w14:noFill/>
+            <w14:prstDash w14:val="solid"/>
+            <w14:bevel/>
+          </w14:textOutline>
+        </w:rPr>
+        <w:t>WHATSIZE employs the MM_ANISOTROPIC mapping mode with logical units set to character dimensions. This mapping mode allows for arbitrary scaling in both x and y directions, and by setting logical units to character dimensions, the program can accurately represent and measure the dimensions of the client area in terms of characters.</w:t>
+      </w:r>
+    </w:p>
+    <w:p>
+      <w:pPr>
+        <w:rPr>
+          <w:rFonts w:ascii="Times New Roman" w:hAnsi="Times New Roman" w:cs="Times New Roman"/>
+          <w:i/>
+          <w:iCs/>
+          <w:color w:val="171717" w:themeColor="background2" w:themeShade="1A"/>
+          <w:sz w:val="24"/>
+          <w:szCs w:val="24"/>
+          <w:u w:val="single"/>
+          <w14:textOutline w14:w="9525" w14:cap="rnd" w14:cmpd="sng" w14:algn="ctr">
+            <w14:noFill/>
+            <w14:prstDash w14:val="solid"/>
+            <w14:bevel/>
+          </w14:textOutline>
+        </w:rPr>
+      </w:pPr>
+      <w:r>
+        <w:rPr>
+          <w:rFonts w:ascii="Times New Roman" w:hAnsi="Times New Roman" w:cs="Times New Roman"/>
+          <w:i/>
+          <w:iCs/>
+          <w:color w:val="171717" w:themeColor="background2" w:themeShade="1A"/>
+          <w:sz w:val="24"/>
+          <w:szCs w:val="24"/>
+          <w:highlight w:val="yellow"/>
+          <w:u w:val="single"/>
+          <w14:textOutline w14:w="9525" w14:cap="rnd" w14:cmpd="sng" w14:algn="ctr">
+            <w14:noFill/>
+            <w14:prstDash w14:val="solid"/>
+            <w14:bevel/>
+          </w14:textOutline>
+        </w:rPr>
+        <w:t>Dynamic Mapping Mode Switching:</w:t>
+      </w:r>
+    </w:p>
+    <w:p>
+      <w:pPr>
+        <w:rPr>
+          <w:rFonts w:ascii="Times New Roman" w:hAnsi="Times New Roman" w:cs="Times New Roman"/>
+          <w:color w:val="171717" w:themeColor="background2" w:themeShade="1A"/>
+          <w:sz w:val="24"/>
+          <w:szCs w:val="24"/>
+          <w14:textOutline w14:w="9525" w14:cap="rnd" w14:cmpd="sng" w14:algn="ctr">
+            <w14:noFill/>
+            <w14:prstDash w14:val="solid"/>
+            <w14:bevel/>
+          </w14:textOutline>
+        </w:rPr>
+      </w:pPr>
+      <w:r>
+        <w:rPr>
+          <w:rFonts w:ascii="Times New Roman" w:hAnsi="Times New Roman" w:cs="Times New Roman"/>
+          <w:color w:val="171717" w:themeColor="background2" w:themeShade="1A"/>
+          <w:sz w:val="24"/>
+          <w:szCs w:val="24"/>
+          <w14:textOutline w14:w="9525" w14:cap="rnd" w14:cmpd="sng" w14:algn="ctr">
+            <w14:noFill/>
+            <w14:prstDash w14:val="solid"/>
+            <w14:bevel/>
+          </w14:textOutline>
+        </w:rPr>
+        <w:t>To obtain the size of the client area for one of the six mapping modes, WHATSIZE dynamically switches the mapping mode within its Show function. The steps involve saving the current device context (SaveDC), setting the desired mapping mode (SetMapMode), obtaining the client area coordinates (GetClientRect), converting them to logical coordinates using DPtoLP, and finally restoring the original mapping mode (RestoreDC). This process ensures accurate and consistent representation of dimensions across different mapping modes.</w:t>
+      </w:r>
+    </w:p>
+    <w:p>
+      <w:pPr>
+        <w:rPr>
+          <w:rFonts w:ascii="Times New Roman" w:hAnsi="Times New Roman" w:cs="Times New Roman"/>
+          <w:color w:val="171717" w:themeColor="background2" w:themeShade="1A"/>
+          <w:sz w:val="24"/>
+          <w:szCs w:val="24"/>
+          <w14:textOutline w14:w="9525" w14:cap="rnd" w14:cmpd="sng" w14:algn="ctr">
+            <w14:noFill/>
+            <w14:prstDash w14:val="solid"/>
+            <w14:bevel/>
+          </w14:textOutline>
+        </w:rPr>
+      </w:pPr>
+    </w:p>
+    <w:p>
+      <w:pPr>
+        <w:rPr>
+          <w:rFonts w:ascii="Times New Roman" w:hAnsi="Times New Roman" w:cs="Times New Roman"/>
+          <w:color w:val="171717" w:themeColor="background2" w:themeShade="1A"/>
+          <w:sz w:val="24"/>
+          <w:szCs w:val="24"/>
+          <w14:textOutline w14:w="9525" w14:cap="rnd" w14:cmpd="sng" w14:algn="ctr">
+            <w14:noFill/>
+            <w14:prstDash w14:val="solid"/>
+            <w14:bevel/>
+          </w14:textOutline>
+        </w:rPr>
+      </w:pPr>
+    </w:p>
+    <w:p>
+      <w:pPr>
+        <w:rPr>
+          <w:rFonts w:ascii="Times New Roman" w:hAnsi="Times New Roman" w:cs="Times New Roman"/>
+          <w:color w:val="171717" w:themeColor="background2" w:themeShade="1A"/>
+          <w:sz w:val="24"/>
+          <w:szCs w:val="24"/>
+          <w14:textOutline w14:w="9525" w14:cap="rnd" w14:cmpd="sng" w14:algn="ctr">
+            <w14:noFill/>
+            <w14:prstDash w14:val="solid"/>
+            <w14:bevel/>
+          </w14:textOutline>
+        </w:rPr>
+      </w:pPr>
+    </w:p>
+    <w:p>
+      <w:pPr>
+        <w:rPr>
+          <w:rFonts w:ascii="Times New Roman" w:hAnsi="Times New Roman" w:cs="Times New Roman"/>
+          <w:i/>
+          <w:iCs/>
+          <w:color w:val="171717" w:themeColor="background2" w:themeShade="1A"/>
+          <w:sz w:val="24"/>
+          <w:szCs w:val="24"/>
+          <w:u w:val="single"/>
+          <w14:textOutline w14:w="9525" w14:cap="rnd" w14:cmpd="sng" w14:algn="ctr">
+            <w14:noFill/>
+            <w14:prstDash w14:val="solid"/>
+            <w14:bevel/>
+          </w14:textOutline>
+        </w:rPr>
+      </w:pPr>
+      <w:r>
+        <w:rPr>
+          <w:rFonts w:ascii="Times New Roman" w:hAnsi="Times New Roman" w:cs="Times New Roman"/>
+          <w:i/>
+          <w:iCs/>
+          <w:color w:val="171717" w:themeColor="background2" w:themeShade="1A"/>
+          <w:sz w:val="24"/>
+          <w:szCs w:val="24"/>
+          <w:highlight w:val="yellow"/>
+          <w:u w:val="single"/>
+          <w14:textOutline w14:w="9525" w14:cap="rnd" w14:cmpd="sng" w14:algn="ctr">
+            <w14:noFill/>
+            <w14:prstDash w14:val="solid"/>
+            <w14:bevel/>
+          </w14:textOutline>
+        </w:rPr>
+        <w:lastRenderedPageBreak/>
+        <w:t>Presentation of Information:</w:t>
+      </w:r>
+    </w:p>
+    <w:p>
+      <w:pPr>
+        <w:rPr>
+          <w:rFonts w:ascii="Times New Roman" w:hAnsi="Times New Roman" w:cs="Times New Roman"/>
+          <w:color w:val="171717" w:themeColor="background2" w:themeShade="1A"/>
+          <w:sz w:val="24"/>
+          <w:szCs w:val="24"/>
+          <w14:textOutline w14:w="9525" w14:cap="rnd" w14:cmpd="sng" w14:algn="ctr">
+            <w14:noFill/>
+            <w14:prstDash w14:val="solid"/>
+            <w14:bevel/>
+          </w14:textOutline>
+        </w:rPr>
+      </w:pPr>
+      <w:r>
+        <w:rPr>
+          <w:rFonts w:ascii="Times New Roman" w:hAnsi="Times New Roman" w:cs="Times New Roman"/>
+          <w:color w:val="171717" w:themeColor="background2" w:themeShade="1A"/>
+          <w:sz w:val="24"/>
+          <w:szCs w:val="24"/>
+          <w14:textOutline w14:w="9525" w14:cap="rnd" w14:cmpd="sng" w14:algn="ctr">
+            <w14:noFill/>
+            <w14:prstDash w14:val="solid"/>
+            <w14:bevel/>
+          </w14:textOutline>
+        </w:rPr>
+        <w:t>The Show function in WHATSIZE is responsible for presenting information about the client area for each mapping mode. It dynamically adjusts the mapping mode, obtains the relevant dimensions, and then displays the information in a structured format.</w:t>
+      </w:r>
+    </w:p>
+    <w:p>
+      <w:pPr>
+        <w:rPr>
+          <w:rFonts w:ascii="Times New Roman" w:hAnsi="Times New Roman" w:cs="Times New Roman"/>
+          <w:i/>
+          <w:iCs/>
+          <w:color w:val="171717" w:themeColor="background2" w:themeShade="1A"/>
+          <w:sz w:val="24"/>
+          <w:szCs w:val="24"/>
+          <w:u w:val="single"/>
+          <w14:textOutline w14:w="9525" w14:cap="rnd" w14:cmpd="sng" w14:algn="ctr">
+            <w14:noFill/>
+            <w14:prstDash w14:val="solid"/>
+            <w14:bevel/>
+          </w14:textOutline>
+        </w:rPr>
+      </w:pPr>
+      <w:r>
+        <w:rPr>
+          <w:rFonts w:ascii="Times New Roman" w:hAnsi="Times New Roman" w:cs="Times New Roman"/>
+          <w:i/>
+          <w:iCs/>
+          <w:color w:val="171717" w:themeColor="background2" w:themeShade="1A"/>
+          <w:sz w:val="24"/>
+          <w:szCs w:val="24"/>
+          <w:highlight w:val="yellow"/>
+          <w:u w:val="single"/>
+          <w14:textOutline w14:w="9525" w14:cap="rnd" w14:cmpd="sng" w14:algn="ctr">
+            <w14:noFill/>
+            <w14:prstDash w14:val="solid"/>
+            <w14:bevel/>
+          </w14:textOutline>
+        </w:rPr>
+        <w:t>Visual Output Example:</w:t>
+      </w:r>
+    </w:p>
+    <w:p>
+      <w:pPr>
+        <w:rPr>
+          <w:rFonts w:ascii="Times New Roman" w:hAnsi="Times New Roman" w:cs="Times New Roman"/>
+          <w:color w:val="171717" w:themeColor="background2" w:themeShade="1A"/>
+          <w:sz w:val="24"/>
+          <w:szCs w:val="24"/>
+          <w14:textOutline w14:w="9525" w14:cap="rnd" w14:cmpd="sng" w14:algn="ctr">
+            <w14:noFill/>
+            <w14:prstDash w14:val="solid"/>
+            <w14:bevel/>
+          </w14:textOutline>
+        </w:rPr>
+      </w:pPr>
+      <w:r>
+        <w:rPr>
+          <w:rFonts w:ascii="Times New Roman" w:hAnsi="Times New Roman" w:cs="Times New Roman"/>
+          <w:color w:val="171717" w:themeColor="background2" w:themeShade="1A"/>
+          <w:sz w:val="24"/>
+          <w:szCs w:val="24"/>
+          <w14:textOutline w14:w="9525" w14:cap="rnd" w14:cmpd="sng" w14:algn="ctr">
+            <w14:noFill/>
+            <w14:prstDash w14:val="solid"/>
+            <w14:bevel/>
+          </w14:textOutline>
+        </w:rPr>
+        <w:t xml:space="preserve">Figure </w:t>
+      </w:r>
+      <w:r>
+        <w:rPr>
+          <w:rFonts w:ascii="Times New Roman" w:hAnsi="Times New Roman" w:cs="Times New Roman"/>
+          <w:color w:val="171717" w:themeColor="background2" w:themeShade="1A"/>
+          <w:sz w:val="24"/>
+          <w:szCs w:val="24"/>
+          <w14:textOutline w14:w="9525" w14:cap="rnd" w14:cmpd="sng" w14:algn="ctr">
+            <w14:noFill/>
+            <w14:prstDash w14:val="solid"/>
+            <w14:bevel/>
+          </w14:textOutline>
+        </w:rPr>
+        <w:t>below</w:t>
+      </w:r>
+      <w:r>
+        <w:rPr>
+          <w:rFonts w:ascii="Times New Roman" w:hAnsi="Times New Roman" w:cs="Times New Roman"/>
+          <w:color w:val="171717" w:themeColor="background2" w:themeShade="1A"/>
+          <w:sz w:val="24"/>
+          <w:szCs w:val="24"/>
+          <w14:textOutline w14:w="9525" w14:cap="rnd" w14:cmpd="sng" w14:algn="ctr">
+            <w14:noFill/>
+            <w14:prstDash w14:val="solid"/>
+            <w14:bevel/>
+          </w14:textOutline>
+        </w:rPr>
+        <w:t xml:space="preserve"> is referenced as a typical display from WHATSIZE, showcasing how the program visually presents information about the client area under different mapping modes. The display includes details such as the mapping mode, left, right, top, and bottom dimensions, providing a comprehensive overview of the window's characteristics.</w:t>
+      </w:r>
+    </w:p>
+    <w:p>
+      <w:pPr>
+        <w:rPr>
+          <w:rFonts w:ascii="Times New Roman" w:hAnsi="Times New Roman" w:cs="Times New Roman"/>
+          <w:color w:val="171717" w:themeColor="background2" w:themeShade="1A"/>
+          <w:sz w:val="24"/>
+          <w:szCs w:val="24"/>
+          <w14:textOutline w14:w="9525" w14:cap="rnd" w14:cmpd="sng" w14:algn="ctr">
+            <w14:noFill/>
+            <w14:prstDash w14:val="solid"/>
+            <w14:bevel/>
+          </w14:textOutline>
+        </w:rPr>
+      </w:pPr>
+    </w:p>
+    <w:p>
+      <w:pPr>
+        <w:rPr>
+          <w:rFonts w:ascii="Times New Roman" w:hAnsi="Times New Roman" w:cs="Times New Roman"/>
+          <w:color w:val="171717" w:themeColor="background2" w:themeShade="1A"/>
+          <w:sz w:val="24"/>
+          <w:szCs w:val="24"/>
+          <w14:textOutline w14:w="9525" w14:cap="rnd" w14:cmpd="sng" w14:algn="ctr">
+            <w14:noFill/>
+            <w14:prstDash w14:val="solid"/>
+            <w14:bevel/>
+          </w14:textOutline>
+        </w:rPr>
+      </w:pPr>
+      <w:r>
+        <w:rPr>
+          <w:rFonts w:ascii="Times New Roman" w:hAnsi="Times New Roman" w:cs="Times New Roman"/>
+          <w:color w:val="171717" w:themeColor="background2" w:themeShade="1A"/>
+          <w:sz w:val="24"/>
+          <w:szCs w:val="24"/>
+          <w14:textOutline w14:w="9525" w14:cap="rnd" w14:cmpd="sng" w14:algn="ctr">
+            <w14:noFill/>
+            <w14:prstDash w14:val="solid"/>
+            <w14:bevel/>
+          </w14:textOutline>
+        </w:rPr>
+        <w:drawing>
+          <wp:inline distT="0" distB="0" distL="0" distR="0" wp14:anchorId="3B2447F5" wp14:editId="46BAE59A">
+            <wp:extent cx="5943600" cy="4406265"/>
+            <wp:effectExtent l="0" t="0" r="0" b="0"/>
+            <wp:docPr id="118" name="Picture 118"/>
+            <wp:cNvGraphicFramePr>
+              <a:graphicFrameLocks xmlns:a="http://schemas.openxmlformats.org/drawingml/2006/main" noChangeAspect="1"/>
+            </wp:cNvGraphicFramePr>
+            <a:graphic xmlns:a="http://schemas.openxmlformats.org/drawingml/2006/main">
+              <a:graphicData uri="http://schemas.openxmlformats.org/drawingml/2006/picture">
+                <pic:pic xmlns:pic="http://schemas.openxmlformats.org/drawingml/2006/picture">
+                  <pic:nvPicPr>
+                    <pic:cNvPr id="1" name=""/>
+                    <pic:cNvPicPr/>
+                  </pic:nvPicPr>
+                  <pic:blipFill>
+                    <a:blip r:embed="rId100"/>
+                    <a:stretch>
+                      <a:fillRect/>
+                    </a:stretch>
+                  </pic:blipFill>
+                  <pic:spPr>
+                    <a:xfrm>
+                      <a:off x="0" y="0"/>
+                      <a:ext cx="5943600" cy="4406265"/>
+                    </a:xfrm>
+                    <a:prstGeom prst="rect">
+                      <a:avLst/>
+                    </a:prstGeom>
+                  </pic:spPr>
+                </pic:pic>
+              </a:graphicData>
+            </a:graphic>
+          </wp:inline>
+        </w:drawing>
+      </w:r>
+    </w:p>
     <w:sectPr>
       <w:pgSz w:w="12240" w:h="15840"/>
       <w:pgMar w:top="1440" w:right="1440" w:bottom="1440" w:left="1440" w:header="720" w:footer="720" w:gutter="0"/>
@@ -26381,7 +29122,7 @@
         <v:path o:extrusionok="f" gradientshapeok="t" o:connecttype="rect"/>
         <o:lock v:ext="edit" aspectratio="t"/>
       </v:shapetype>
-      <v:shape id="_x0000_i1400" type="#_x0000_t75" style="width:11.15pt;height:11.15pt" o:bullet="t">
+      <v:shape id="_x0000_i1587" type="#_x0000_t75" style="width:11.15pt;height:11.15pt" o:bullet="t">
         <v:imagedata r:id="rId1" o:title="mso42B5"/>
       </v:shape>
     </w:pict>
@@ -28534,6 +31275,119 @@
     </w:lvl>
   </w:abstractNum>
   <w:abstractNum w:abstractNumId="19" w15:restartNumberingAfterBreak="0">
+    <w:nsid w:val="374354A4"/>
+    <w:multiLevelType w:val="hybridMultilevel"/>
+    <w:tmpl w:val="CC067C60"/>
+    <w:lvl w:ilvl="0" w:tplc="0409000B">
+      <w:start w:val="1"/>
+      <w:numFmt w:val="bullet"/>
+      <w:lvlText w:val=""/>
+      <w:lvlJc w:val="left"/>
+      <w:pPr>
+        <w:ind w:left="720" w:hanging="360"/>
+      </w:pPr>
+      <w:rPr>
+        <w:rFonts w:ascii="Wingdings" w:hAnsi="Wingdings" w:hint="default"/>
+      </w:rPr>
+    </w:lvl>
+    <w:lvl w:ilvl="1" w:tplc="04090003" w:tentative="1">
+      <w:start w:val="1"/>
+      <w:numFmt w:val="bullet"/>
+      <w:lvlText w:val="o"/>
+      <w:lvlJc w:val="left"/>
+      <w:pPr>
+        <w:ind w:left="1440" w:hanging="360"/>
+      </w:pPr>
+      <w:rPr>
+        <w:rFonts w:ascii="Courier New" w:hAnsi="Courier New" w:cs="Courier New" w:hint="default"/>
+      </w:rPr>
+    </w:lvl>
+    <w:lvl w:ilvl="2" w:tplc="04090005" w:tentative="1">
+      <w:start w:val="1"/>
+      <w:numFmt w:val="bullet"/>
+      <w:lvlText w:val=""/>
+      <w:lvlJc w:val="left"/>
+      <w:pPr>
+        <w:ind w:left="2160" w:hanging="360"/>
+      </w:pPr>
+      <w:rPr>
+        <w:rFonts w:ascii="Wingdings" w:hAnsi="Wingdings" w:hint="default"/>
+      </w:rPr>
+    </w:lvl>
+    <w:lvl w:ilvl="3" w:tplc="04090001" w:tentative="1">
+      <w:start w:val="1"/>
+      <w:numFmt w:val="bullet"/>
+      <w:lvlText w:val=""/>
+      <w:lvlJc w:val="left"/>
+      <w:pPr>
+        <w:ind w:left="2880" w:hanging="360"/>
+      </w:pPr>
+      <w:rPr>
+        <w:rFonts w:ascii="Symbol" w:hAnsi="Symbol" w:hint="default"/>
+      </w:rPr>
+    </w:lvl>
+    <w:lvl w:ilvl="4" w:tplc="04090003" w:tentative="1">
+      <w:start w:val="1"/>
+      <w:numFmt w:val="bullet"/>
+      <w:lvlText w:val="o"/>
+      <w:lvlJc w:val="left"/>
+      <w:pPr>
+        <w:ind w:left="3600" w:hanging="360"/>
+      </w:pPr>
+      <w:rPr>
+        <w:rFonts w:ascii="Courier New" w:hAnsi="Courier New" w:cs="Courier New" w:hint="default"/>
+      </w:rPr>
+    </w:lvl>
+    <w:lvl w:ilvl="5" w:tplc="04090005" w:tentative="1">
+      <w:start w:val="1"/>
+      <w:numFmt w:val="bullet"/>
+      <w:lvlText w:val=""/>
+      <w:lvlJc w:val="left"/>
+      <w:pPr>
+        <w:ind w:left="4320" w:hanging="360"/>
+      </w:pPr>
+      <w:rPr>
+        <w:rFonts w:ascii="Wingdings" w:hAnsi="Wingdings" w:hint="default"/>
+      </w:rPr>
+    </w:lvl>
+    <w:lvl w:ilvl="6" w:tplc="04090001" w:tentative="1">
+      <w:start w:val="1"/>
+      <w:numFmt w:val="bullet"/>
+      <w:lvlText w:val=""/>
+      <w:lvlJc w:val="left"/>
+      <w:pPr>
+        <w:ind w:left="5040" w:hanging="360"/>
+      </w:pPr>
+      <w:rPr>
+        <w:rFonts w:ascii="Symbol" w:hAnsi="Symbol" w:hint="default"/>
+      </w:rPr>
+    </w:lvl>
+    <w:lvl w:ilvl="7" w:tplc="04090003" w:tentative="1">
+      <w:start w:val="1"/>
+      <w:numFmt w:val="bullet"/>
+      <w:lvlText w:val="o"/>
+      <w:lvlJc w:val="left"/>
+      <w:pPr>
+        <w:ind w:left="5760" w:hanging="360"/>
+      </w:pPr>
+      <w:rPr>
+        <w:rFonts w:ascii="Courier New" w:hAnsi="Courier New" w:cs="Courier New" w:hint="default"/>
+      </w:rPr>
+    </w:lvl>
+    <w:lvl w:ilvl="8" w:tplc="04090005" w:tentative="1">
+      <w:start w:val="1"/>
+      <w:numFmt w:val="bullet"/>
+      <w:lvlText w:val=""/>
+      <w:lvlJc w:val="left"/>
+      <w:pPr>
+        <w:ind w:left="6480" w:hanging="360"/>
+      </w:pPr>
+      <w:rPr>
+        <w:rFonts w:ascii="Wingdings" w:hAnsi="Wingdings" w:hint="default"/>
+      </w:rPr>
+    </w:lvl>
+  </w:abstractNum>
+  <w:abstractNum w:abstractNumId="20" w15:restartNumberingAfterBreak="0">
     <w:nsid w:val="3A3720F2"/>
     <w:multiLevelType w:val="hybridMultilevel"/>
     <w:tmpl w:val="3A704F42"/>
@@ -28646,7 +31500,7 @@
       </w:rPr>
     </w:lvl>
   </w:abstractNum>
-  <w:abstractNum w:abstractNumId="20" w15:restartNumberingAfterBreak="0">
+  <w:abstractNum w:abstractNumId="21" w15:restartNumberingAfterBreak="0">
     <w:nsid w:val="3CFE19F6"/>
     <w:multiLevelType w:val="hybridMultilevel"/>
     <w:tmpl w:val="4F5E27F6"/>
@@ -28759,7 +31613,7 @@
       </w:rPr>
     </w:lvl>
   </w:abstractNum>
-  <w:abstractNum w:abstractNumId="21" w15:restartNumberingAfterBreak="0">
+  <w:abstractNum w:abstractNumId="22" w15:restartNumberingAfterBreak="0">
     <w:nsid w:val="3E62024A"/>
     <w:multiLevelType w:val="hybridMultilevel"/>
     <w:tmpl w:val="FCDE6B16"/>
@@ -28872,7 +31726,7 @@
       </w:rPr>
     </w:lvl>
   </w:abstractNum>
-  <w:abstractNum w:abstractNumId="22" w15:restartNumberingAfterBreak="0">
+  <w:abstractNum w:abstractNumId="23" w15:restartNumberingAfterBreak="0">
     <w:nsid w:val="3F0A15B2"/>
     <w:multiLevelType w:val="hybridMultilevel"/>
     <w:tmpl w:val="228CB896"/>
@@ -28985,7 +31839,7 @@
       </w:rPr>
     </w:lvl>
   </w:abstractNum>
-  <w:abstractNum w:abstractNumId="23" w15:restartNumberingAfterBreak="0">
+  <w:abstractNum w:abstractNumId="24" w15:restartNumberingAfterBreak="0">
     <w:nsid w:val="41226645"/>
     <w:multiLevelType w:val="hybridMultilevel"/>
     <w:tmpl w:val="6B309030"/>
@@ -29098,7 +31952,7 @@
       </w:rPr>
     </w:lvl>
   </w:abstractNum>
-  <w:abstractNum w:abstractNumId="24" w15:restartNumberingAfterBreak="0">
+  <w:abstractNum w:abstractNumId="25" w15:restartNumberingAfterBreak="0">
     <w:nsid w:val="4327783C"/>
     <w:multiLevelType w:val="hybridMultilevel"/>
     <w:tmpl w:val="E3C48FA2"/>
@@ -29211,7 +32065,120 @@
       </w:rPr>
     </w:lvl>
   </w:abstractNum>
-  <w:abstractNum w:abstractNumId="25" w15:restartNumberingAfterBreak="0">
+  <w:abstractNum w:abstractNumId="26" w15:restartNumberingAfterBreak="0">
+    <w:nsid w:val="49840857"/>
+    <w:multiLevelType w:val="hybridMultilevel"/>
+    <w:tmpl w:val="4E360446"/>
+    <w:lvl w:ilvl="0" w:tplc="0409000B">
+      <w:start w:val="1"/>
+      <w:numFmt w:val="bullet"/>
+      <w:lvlText w:val=""/>
+      <w:lvlJc w:val="left"/>
+      <w:pPr>
+        <w:ind w:left="720" w:hanging="360"/>
+      </w:pPr>
+      <w:rPr>
+        <w:rFonts w:ascii="Wingdings" w:hAnsi="Wingdings" w:hint="default"/>
+      </w:rPr>
+    </w:lvl>
+    <w:lvl w:ilvl="1" w:tplc="04090003" w:tentative="1">
+      <w:start w:val="1"/>
+      <w:numFmt w:val="bullet"/>
+      <w:lvlText w:val="o"/>
+      <w:lvlJc w:val="left"/>
+      <w:pPr>
+        <w:ind w:left="1440" w:hanging="360"/>
+      </w:pPr>
+      <w:rPr>
+        <w:rFonts w:ascii="Courier New" w:hAnsi="Courier New" w:cs="Courier New" w:hint="default"/>
+      </w:rPr>
+    </w:lvl>
+    <w:lvl w:ilvl="2" w:tplc="04090005" w:tentative="1">
+      <w:start w:val="1"/>
+      <w:numFmt w:val="bullet"/>
+      <w:lvlText w:val=""/>
+      <w:lvlJc w:val="left"/>
+      <w:pPr>
+        <w:ind w:left="2160" w:hanging="360"/>
+      </w:pPr>
+      <w:rPr>
+        <w:rFonts w:ascii="Wingdings" w:hAnsi="Wingdings" w:hint="default"/>
+      </w:rPr>
+    </w:lvl>
+    <w:lvl w:ilvl="3" w:tplc="04090001" w:tentative="1">
+      <w:start w:val="1"/>
+      <w:numFmt w:val="bullet"/>
+      <w:lvlText w:val=""/>
+      <w:lvlJc w:val="left"/>
+      <w:pPr>
+        <w:ind w:left="2880" w:hanging="360"/>
+      </w:pPr>
+      <w:rPr>
+        <w:rFonts w:ascii="Symbol" w:hAnsi="Symbol" w:hint="default"/>
+      </w:rPr>
+    </w:lvl>
+    <w:lvl w:ilvl="4" w:tplc="04090003" w:tentative="1">
+      <w:start w:val="1"/>
+      <w:numFmt w:val="bullet"/>
+      <w:lvlText w:val="o"/>
+      <w:lvlJc w:val="left"/>
+      <w:pPr>
+        <w:ind w:left="3600" w:hanging="360"/>
+      </w:pPr>
+      <w:rPr>
+        <w:rFonts w:ascii="Courier New" w:hAnsi="Courier New" w:cs="Courier New" w:hint="default"/>
+      </w:rPr>
+    </w:lvl>
+    <w:lvl w:ilvl="5" w:tplc="04090005" w:tentative="1">
+      <w:start w:val="1"/>
+      <w:numFmt w:val="bullet"/>
+      <w:lvlText w:val=""/>
+      <w:lvlJc w:val="left"/>
+      <w:pPr>
+        <w:ind w:left="4320" w:hanging="360"/>
+      </w:pPr>
+      <w:rPr>
+        <w:rFonts w:ascii="Wingdings" w:hAnsi="Wingdings" w:hint="default"/>
+      </w:rPr>
+    </w:lvl>
+    <w:lvl w:ilvl="6" w:tplc="04090001" w:tentative="1">
+      <w:start w:val="1"/>
+      <w:numFmt w:val="bullet"/>
+      <w:lvlText w:val=""/>
+      <w:lvlJc w:val="left"/>
+      <w:pPr>
+        <w:ind w:left="5040" w:hanging="360"/>
+      </w:pPr>
+      <w:rPr>
+        <w:rFonts w:ascii="Symbol" w:hAnsi="Symbol" w:hint="default"/>
+      </w:rPr>
+    </w:lvl>
+    <w:lvl w:ilvl="7" w:tplc="04090003" w:tentative="1">
+      <w:start w:val="1"/>
+      <w:numFmt w:val="bullet"/>
+      <w:lvlText w:val="o"/>
+      <w:lvlJc w:val="left"/>
+      <w:pPr>
+        <w:ind w:left="5760" w:hanging="360"/>
+      </w:pPr>
+      <w:rPr>
+        <w:rFonts w:ascii="Courier New" w:hAnsi="Courier New" w:cs="Courier New" w:hint="default"/>
+      </w:rPr>
+    </w:lvl>
+    <w:lvl w:ilvl="8" w:tplc="04090005" w:tentative="1">
+      <w:start w:val="1"/>
+      <w:numFmt w:val="bullet"/>
+      <w:lvlText w:val=""/>
+      <w:lvlJc w:val="left"/>
+      <w:pPr>
+        <w:ind w:left="6480" w:hanging="360"/>
+      </w:pPr>
+      <w:rPr>
+        <w:rFonts w:ascii="Wingdings" w:hAnsi="Wingdings" w:hint="default"/>
+      </w:rPr>
+    </w:lvl>
+  </w:abstractNum>
+  <w:abstractNum w:abstractNumId="27" w15:restartNumberingAfterBreak="0">
     <w:nsid w:val="4B6E7ED8"/>
     <w:multiLevelType w:val="hybridMultilevel"/>
     <w:tmpl w:val="D82A6EA4"/>
@@ -29324,7 +32291,7 @@
       </w:rPr>
     </w:lvl>
   </w:abstractNum>
-  <w:abstractNum w:abstractNumId="26" w15:restartNumberingAfterBreak="0">
+  <w:abstractNum w:abstractNumId="28" w15:restartNumberingAfterBreak="0">
     <w:nsid w:val="4C454400"/>
     <w:multiLevelType w:val="hybridMultilevel"/>
     <w:tmpl w:val="D11C9F8C"/>
@@ -29437,7 +32404,7 @@
       </w:rPr>
     </w:lvl>
   </w:abstractNum>
-  <w:abstractNum w:abstractNumId="27" w15:restartNumberingAfterBreak="0">
+  <w:abstractNum w:abstractNumId="29" w15:restartNumberingAfterBreak="0">
     <w:nsid w:val="5ACF7FAC"/>
     <w:multiLevelType w:val="hybridMultilevel"/>
     <w:tmpl w:val="91EA26D0"/>
@@ -29550,7 +32517,120 @@
       </w:rPr>
     </w:lvl>
   </w:abstractNum>
-  <w:abstractNum w:abstractNumId="28" w15:restartNumberingAfterBreak="0">
+  <w:abstractNum w:abstractNumId="30" w15:restartNumberingAfterBreak="0">
+    <w:nsid w:val="68596DE5"/>
+    <w:multiLevelType w:val="hybridMultilevel"/>
+    <w:tmpl w:val="57A0ED8C"/>
+    <w:lvl w:ilvl="0" w:tplc="0409000B">
+      <w:start w:val="1"/>
+      <w:numFmt w:val="bullet"/>
+      <w:lvlText w:val=""/>
+      <w:lvlJc w:val="left"/>
+      <w:pPr>
+        <w:ind w:left="720" w:hanging="360"/>
+      </w:pPr>
+      <w:rPr>
+        <w:rFonts w:ascii="Wingdings" w:hAnsi="Wingdings" w:hint="default"/>
+      </w:rPr>
+    </w:lvl>
+    <w:lvl w:ilvl="1" w:tplc="04090003" w:tentative="1">
+      <w:start w:val="1"/>
+      <w:numFmt w:val="bullet"/>
+      <w:lvlText w:val="o"/>
+      <w:lvlJc w:val="left"/>
+      <w:pPr>
+        <w:ind w:left="1440" w:hanging="360"/>
+      </w:pPr>
+      <w:rPr>
+        <w:rFonts w:ascii="Courier New" w:hAnsi="Courier New" w:cs="Courier New" w:hint="default"/>
+      </w:rPr>
+    </w:lvl>
+    <w:lvl w:ilvl="2" w:tplc="04090005" w:tentative="1">
+      <w:start w:val="1"/>
+      <w:numFmt w:val="bullet"/>
+      <w:lvlText w:val=""/>
+      <w:lvlJc w:val="left"/>
+      <w:pPr>
+        <w:ind w:left="2160" w:hanging="360"/>
+      </w:pPr>
+      <w:rPr>
+        <w:rFonts w:ascii="Wingdings" w:hAnsi="Wingdings" w:hint="default"/>
+      </w:rPr>
+    </w:lvl>
+    <w:lvl w:ilvl="3" w:tplc="04090001" w:tentative="1">
+      <w:start w:val="1"/>
+      <w:numFmt w:val="bullet"/>
+      <w:lvlText w:val=""/>
+      <w:lvlJc w:val="left"/>
+      <w:pPr>
+        <w:ind w:left="2880" w:hanging="360"/>
+      </w:pPr>
+      <w:rPr>
+        <w:rFonts w:ascii="Symbol" w:hAnsi="Symbol" w:hint="default"/>
+      </w:rPr>
+    </w:lvl>
+    <w:lvl w:ilvl="4" w:tplc="04090003" w:tentative="1">
+      <w:start w:val="1"/>
+      <w:numFmt w:val="bullet"/>
+      <w:lvlText w:val="o"/>
+      <w:lvlJc w:val="left"/>
+      <w:pPr>
+        <w:ind w:left="3600" w:hanging="360"/>
+      </w:pPr>
+      <w:rPr>
+        <w:rFonts w:ascii="Courier New" w:hAnsi="Courier New" w:cs="Courier New" w:hint="default"/>
+      </w:rPr>
+    </w:lvl>
+    <w:lvl w:ilvl="5" w:tplc="04090005" w:tentative="1">
+      <w:start w:val="1"/>
+      <w:numFmt w:val="bullet"/>
+      <w:lvlText w:val=""/>
+      <w:lvlJc w:val="left"/>
+      <w:pPr>
+        <w:ind w:left="4320" w:hanging="360"/>
+      </w:pPr>
+      <w:rPr>
+        <w:rFonts w:ascii="Wingdings" w:hAnsi="Wingdings" w:hint="default"/>
+      </w:rPr>
+    </w:lvl>
+    <w:lvl w:ilvl="6" w:tplc="04090001" w:tentative="1">
+      <w:start w:val="1"/>
+      <w:numFmt w:val="bullet"/>
+      <w:lvlText w:val=""/>
+      <w:lvlJc w:val="left"/>
+      <w:pPr>
+        <w:ind w:left="5040" w:hanging="360"/>
+      </w:pPr>
+      <w:rPr>
+        <w:rFonts w:ascii="Symbol" w:hAnsi="Symbol" w:hint="default"/>
+      </w:rPr>
+    </w:lvl>
+    <w:lvl w:ilvl="7" w:tplc="04090003" w:tentative="1">
+      <w:start w:val="1"/>
+      <w:numFmt w:val="bullet"/>
+      <w:lvlText w:val="o"/>
+      <w:lvlJc w:val="left"/>
+      <w:pPr>
+        <w:ind w:left="5760" w:hanging="360"/>
+      </w:pPr>
+      <w:rPr>
+        <w:rFonts w:ascii="Courier New" w:hAnsi="Courier New" w:cs="Courier New" w:hint="default"/>
+      </w:rPr>
+    </w:lvl>
+    <w:lvl w:ilvl="8" w:tplc="04090005" w:tentative="1">
+      <w:start w:val="1"/>
+      <w:numFmt w:val="bullet"/>
+      <w:lvlText w:val=""/>
+      <w:lvlJc w:val="left"/>
+      <w:pPr>
+        <w:ind w:left="6480" w:hanging="360"/>
+      </w:pPr>
+      <w:rPr>
+        <w:rFonts w:ascii="Wingdings" w:hAnsi="Wingdings" w:hint="default"/>
+      </w:rPr>
+    </w:lvl>
+  </w:abstractNum>
+  <w:abstractNum w:abstractNumId="31" w15:restartNumberingAfterBreak="0">
     <w:nsid w:val="6B457A13"/>
     <w:multiLevelType w:val="hybridMultilevel"/>
     <w:tmpl w:val="EA1A951C"/>
@@ -29663,7 +32743,7 @@
       </w:rPr>
     </w:lvl>
   </w:abstractNum>
-  <w:abstractNum w:abstractNumId="29" w15:restartNumberingAfterBreak="0">
+  <w:abstractNum w:abstractNumId="32" w15:restartNumberingAfterBreak="0">
     <w:nsid w:val="6CE32035"/>
     <w:multiLevelType w:val="hybridMultilevel"/>
     <w:tmpl w:val="A224AB58"/>
@@ -29776,7 +32856,7 @@
       </w:rPr>
     </w:lvl>
   </w:abstractNum>
-  <w:abstractNum w:abstractNumId="30" w15:restartNumberingAfterBreak="0">
+  <w:abstractNum w:abstractNumId="33" w15:restartNumberingAfterBreak="0">
     <w:nsid w:val="6D243E07"/>
     <w:multiLevelType w:val="hybridMultilevel"/>
     <w:tmpl w:val="87D2FB28"/>
@@ -29889,7 +32969,7 @@
       </w:rPr>
     </w:lvl>
   </w:abstractNum>
-  <w:abstractNum w:abstractNumId="31" w15:restartNumberingAfterBreak="0">
+  <w:abstractNum w:abstractNumId="34" w15:restartNumberingAfterBreak="0">
     <w:nsid w:val="6E01790E"/>
     <w:multiLevelType w:val="hybridMultilevel"/>
     <w:tmpl w:val="D794DDEA"/>
@@ -30003,7 +33083,7 @@
       </w:rPr>
     </w:lvl>
   </w:abstractNum>
-  <w:abstractNum w:abstractNumId="32" w15:restartNumberingAfterBreak="0">
+  <w:abstractNum w:abstractNumId="35" w15:restartNumberingAfterBreak="0">
     <w:nsid w:val="6EC6693C"/>
     <w:multiLevelType w:val="hybridMultilevel"/>
     <w:tmpl w:val="F81AB144"/>
@@ -30116,7 +33196,7 @@
       </w:rPr>
     </w:lvl>
   </w:abstractNum>
-  <w:abstractNum w:abstractNumId="33" w15:restartNumberingAfterBreak="0">
+  <w:abstractNum w:abstractNumId="36" w15:restartNumberingAfterBreak="0">
     <w:nsid w:val="6F1C651E"/>
     <w:multiLevelType w:val="hybridMultilevel"/>
     <w:tmpl w:val="02C0E876"/>
@@ -30229,7 +33309,120 @@
       </w:rPr>
     </w:lvl>
   </w:abstractNum>
-  <w:abstractNum w:abstractNumId="34" w15:restartNumberingAfterBreak="0">
+  <w:abstractNum w:abstractNumId="37" w15:restartNumberingAfterBreak="0">
+    <w:nsid w:val="706646A4"/>
+    <w:multiLevelType w:val="hybridMultilevel"/>
+    <w:tmpl w:val="AD32D486"/>
+    <w:lvl w:ilvl="0" w:tplc="0409000B">
+      <w:start w:val="1"/>
+      <w:numFmt w:val="bullet"/>
+      <w:lvlText w:val=""/>
+      <w:lvlJc w:val="left"/>
+      <w:pPr>
+        <w:ind w:left="720" w:hanging="360"/>
+      </w:pPr>
+      <w:rPr>
+        <w:rFonts w:ascii="Wingdings" w:hAnsi="Wingdings" w:hint="default"/>
+      </w:rPr>
+    </w:lvl>
+    <w:lvl w:ilvl="1" w:tplc="04090003" w:tentative="1">
+      <w:start w:val="1"/>
+      <w:numFmt w:val="bullet"/>
+      <w:lvlText w:val="o"/>
+      <w:lvlJc w:val="left"/>
+      <w:pPr>
+        <w:ind w:left="1440" w:hanging="360"/>
+      </w:pPr>
+      <w:rPr>
+        <w:rFonts w:ascii="Courier New" w:hAnsi="Courier New" w:cs="Courier New" w:hint="default"/>
+      </w:rPr>
+    </w:lvl>
+    <w:lvl w:ilvl="2" w:tplc="04090005" w:tentative="1">
+      <w:start w:val="1"/>
+      <w:numFmt w:val="bullet"/>
+      <w:lvlText w:val=""/>
+      <w:lvlJc w:val="left"/>
+      <w:pPr>
+        <w:ind w:left="2160" w:hanging="360"/>
+      </w:pPr>
+      <w:rPr>
+        <w:rFonts w:ascii="Wingdings" w:hAnsi="Wingdings" w:hint="default"/>
+      </w:rPr>
+    </w:lvl>
+    <w:lvl w:ilvl="3" w:tplc="04090001" w:tentative="1">
+      <w:start w:val="1"/>
+      <w:numFmt w:val="bullet"/>
+      <w:lvlText w:val=""/>
+      <w:lvlJc w:val="left"/>
+      <w:pPr>
+        <w:ind w:left="2880" w:hanging="360"/>
+      </w:pPr>
+      <w:rPr>
+        <w:rFonts w:ascii="Symbol" w:hAnsi="Symbol" w:hint="default"/>
+      </w:rPr>
+    </w:lvl>
+    <w:lvl w:ilvl="4" w:tplc="04090003" w:tentative="1">
+      <w:start w:val="1"/>
+      <w:numFmt w:val="bullet"/>
+      <w:lvlText w:val="o"/>
+      <w:lvlJc w:val="left"/>
+      <w:pPr>
+        <w:ind w:left="3600" w:hanging="360"/>
+      </w:pPr>
+      <w:rPr>
+        <w:rFonts w:ascii="Courier New" w:hAnsi="Courier New" w:cs="Courier New" w:hint="default"/>
+      </w:rPr>
+    </w:lvl>
+    <w:lvl w:ilvl="5" w:tplc="04090005" w:tentative="1">
+      <w:start w:val="1"/>
+      <w:numFmt w:val="bullet"/>
+      <w:lvlText w:val=""/>
+      <w:lvlJc w:val="left"/>
+      <w:pPr>
+        <w:ind w:left="4320" w:hanging="360"/>
+      </w:pPr>
+      <w:rPr>
+        <w:rFonts w:ascii="Wingdings" w:hAnsi="Wingdings" w:hint="default"/>
+      </w:rPr>
+    </w:lvl>
+    <w:lvl w:ilvl="6" w:tplc="04090001" w:tentative="1">
+      <w:start w:val="1"/>
+      <w:numFmt w:val="bullet"/>
+      <w:lvlText w:val=""/>
+      <w:lvlJc w:val="left"/>
+      <w:pPr>
+        <w:ind w:left="5040" w:hanging="360"/>
+      </w:pPr>
+      <w:rPr>
+        <w:rFonts w:ascii="Symbol" w:hAnsi="Symbol" w:hint="default"/>
+      </w:rPr>
+    </w:lvl>
+    <w:lvl w:ilvl="7" w:tplc="04090003" w:tentative="1">
+      <w:start w:val="1"/>
+      <w:numFmt w:val="bullet"/>
+      <w:lvlText w:val="o"/>
+      <w:lvlJc w:val="left"/>
+      <w:pPr>
+        <w:ind w:left="5760" w:hanging="360"/>
+      </w:pPr>
+      <w:rPr>
+        <w:rFonts w:ascii="Courier New" w:hAnsi="Courier New" w:cs="Courier New" w:hint="default"/>
+      </w:rPr>
+    </w:lvl>
+    <w:lvl w:ilvl="8" w:tplc="04090005" w:tentative="1">
+      <w:start w:val="1"/>
+      <w:numFmt w:val="bullet"/>
+      <w:lvlText w:val=""/>
+      <w:lvlJc w:val="left"/>
+      <w:pPr>
+        <w:ind w:left="6480" w:hanging="360"/>
+      </w:pPr>
+      <w:rPr>
+        <w:rFonts w:ascii="Wingdings" w:hAnsi="Wingdings" w:hint="default"/>
+      </w:rPr>
+    </w:lvl>
+  </w:abstractNum>
+  <w:abstractNum w:abstractNumId="38" w15:restartNumberingAfterBreak="0">
     <w:nsid w:val="76C6577A"/>
     <w:multiLevelType w:val="hybridMultilevel"/>
     <w:tmpl w:val="7A00C99A"/>
@@ -30342,7 +33535,7 @@
       </w:rPr>
     </w:lvl>
   </w:abstractNum>
-  <w:abstractNum w:abstractNumId="35" w15:restartNumberingAfterBreak="0">
+  <w:abstractNum w:abstractNumId="39" w15:restartNumberingAfterBreak="0">
     <w:nsid w:val="78D670DC"/>
     <w:multiLevelType w:val="hybridMultilevel"/>
     <w:tmpl w:val="0C321B00"/>
@@ -30455,7 +33648,7 @@
       </w:rPr>
     </w:lvl>
   </w:abstractNum>
-  <w:abstractNum w:abstractNumId="36" w15:restartNumberingAfterBreak="0">
+  <w:abstractNum w:abstractNumId="40" w15:restartNumberingAfterBreak="0">
     <w:nsid w:val="79A87B74"/>
     <w:multiLevelType w:val="hybridMultilevel"/>
     <w:tmpl w:val="B4EA231E"/>
@@ -30568,7 +33761,7 @@
       </w:rPr>
     </w:lvl>
   </w:abstractNum>
-  <w:abstractNum w:abstractNumId="37" w15:restartNumberingAfterBreak="0">
+  <w:abstractNum w:abstractNumId="41" w15:restartNumberingAfterBreak="0">
     <w:nsid w:val="7BAC4DBF"/>
     <w:multiLevelType w:val="hybridMultilevel"/>
     <w:tmpl w:val="961ACF8E"/>
@@ -30681,7 +33874,7 @@
       </w:rPr>
     </w:lvl>
   </w:abstractNum>
-  <w:abstractNum w:abstractNumId="38" w15:restartNumberingAfterBreak="0">
+  <w:abstractNum w:abstractNumId="42" w15:restartNumberingAfterBreak="0">
     <w:nsid w:val="7D602875"/>
     <w:multiLevelType w:val="hybridMultilevel"/>
     <w:tmpl w:val="82A0DA62"/>
@@ -30807,22 +34000,22 @@
     <w:abstractNumId w:val="12"/>
   </w:num>
   <w:num w:numId="5">
-    <w:abstractNumId w:val="32"/>
+    <w:abstractNumId w:val="35"/>
   </w:num>
   <w:num w:numId="6">
-    <w:abstractNumId w:val="22"/>
+    <w:abstractNumId w:val="23"/>
   </w:num>
   <w:num w:numId="7">
     <w:abstractNumId w:val="17"/>
   </w:num>
   <w:num w:numId="8">
-    <w:abstractNumId w:val="20"/>
+    <w:abstractNumId w:val="21"/>
   </w:num>
   <w:num w:numId="9">
     <w:abstractNumId w:val="7"/>
   </w:num>
   <w:num w:numId="10">
-    <w:abstractNumId w:val="33"/>
+    <w:abstractNumId w:val="36"/>
   </w:num>
   <w:num w:numId="11">
     <w:abstractNumId w:val="2"/>
@@ -30831,16 +34024,16 @@
     <w:abstractNumId w:val="5"/>
   </w:num>
   <w:num w:numId="13">
-    <w:abstractNumId w:val="24"/>
+    <w:abstractNumId w:val="25"/>
   </w:num>
   <w:num w:numId="14">
-    <w:abstractNumId w:val="23"/>
+    <w:abstractNumId w:val="24"/>
   </w:num>
   <w:num w:numId="15">
     <w:abstractNumId w:val="10"/>
   </w:num>
   <w:num w:numId="16">
-    <w:abstractNumId w:val="19"/>
+    <w:abstractNumId w:val="20"/>
   </w:num>
   <w:num w:numId="17">
     <w:abstractNumId w:val="11"/>
@@ -30852,13 +34045,13 @@
     <w:abstractNumId w:val="18"/>
   </w:num>
   <w:num w:numId="20">
-    <w:abstractNumId w:val="34"/>
+    <w:abstractNumId w:val="38"/>
   </w:num>
   <w:num w:numId="21">
-    <w:abstractNumId w:val="36"/>
+    <w:abstractNumId w:val="40"/>
   </w:num>
   <w:num w:numId="22">
-    <w:abstractNumId w:val="30"/>
+    <w:abstractNumId w:val="33"/>
   </w:num>
   <w:num w:numId="23">
     <w:abstractNumId w:val="15"/>
@@ -30867,49 +34060,61 @@
     <w:abstractNumId w:val="16"/>
   </w:num>
   <w:num w:numId="25">
-    <w:abstractNumId w:val="26"/>
+    <w:abstractNumId w:val="28"/>
   </w:num>
   <w:num w:numId="26">
     <w:abstractNumId w:val="0"/>
   </w:num>
   <w:num w:numId="27">
-    <w:abstractNumId w:val="25"/>
+    <w:abstractNumId w:val="27"/>
   </w:num>
   <w:num w:numId="28">
-    <w:abstractNumId w:val="28"/>
+    <w:abstractNumId w:val="31"/>
   </w:num>
   <w:num w:numId="29">
-    <w:abstractNumId w:val="27"/>
+    <w:abstractNumId w:val="29"/>
   </w:num>
   <w:num w:numId="30">
-    <w:abstractNumId w:val="29"/>
+    <w:abstractNumId w:val="32"/>
   </w:num>
   <w:num w:numId="31">
-    <w:abstractNumId w:val="31"/>
+    <w:abstractNumId w:val="34"/>
   </w:num>
   <w:num w:numId="32">
-    <w:abstractNumId w:val="38"/>
+    <w:abstractNumId w:val="42"/>
   </w:num>
   <w:num w:numId="33">
     <w:abstractNumId w:val="13"/>
   </w:num>
   <w:num w:numId="34">
-    <w:abstractNumId w:val="35"/>
+    <w:abstractNumId w:val="39"/>
   </w:num>
   <w:num w:numId="35">
-    <w:abstractNumId w:val="21"/>
+    <w:abstractNumId w:val="22"/>
   </w:num>
   <w:num w:numId="36">
     <w:abstractNumId w:val="1"/>
   </w:num>
   <w:num w:numId="37">
-    <w:abstractNumId w:val="37"/>
+    <w:abstractNumId w:val="41"/>
   </w:num>
   <w:num w:numId="38">
     <w:abstractNumId w:val="4"/>
   </w:num>
   <w:num w:numId="39">
     <w:abstractNumId w:val="6"/>
+  </w:num>
+  <w:num w:numId="40">
+    <w:abstractNumId w:val="26"/>
+  </w:num>
+  <w:num w:numId="41">
+    <w:abstractNumId w:val="37"/>
+  </w:num>
+  <w:num w:numId="42">
+    <w:abstractNumId w:val="19"/>
+  </w:num>
+  <w:num w:numId="43">
+    <w:abstractNumId w:val="30"/>
   </w:num>
 </w:numbering>
 </file>

</xml_diff>